<commit_message>
More Black box tests
</commit_message>
<xml_diff>
--- a/Testing Documentation.docx
+++ b/Testing Documentation.docx
@@ -293,6 +293,12 @@
     <w:p>
       <w:r>
         <w:t>Processor:</w:t>
+      </w:r>
+      <w:r>
+        <w:t xml:space="preserve"> 2.6 GHz 6-Core Intel Core i</w:t>
+      </w:r>
+      <w:r>
+        <w:t>5</w:t>
       </w:r>
     </w:p>
     <w:p>
@@ -8400,6 +8406,9 @@
         <w:t xml:space="preserve"> compared to a stack trace</w:t>
       </w:r>
       <w:r>
+        <w:t xml:space="preserve"> error</w:t>
+      </w:r>
+      <w:r>
         <w:t>.</w:t>
       </w:r>
     </w:p>
@@ -8550,6 +8559,251 @@
         </w:tc>
       </w:tr>
     </w:tbl>
+    <w:p>
+      <w:pPr>
+        <w:pStyle w:val="Heading3"/>
+      </w:pPr>
+      <w:r>
+        <w:lastRenderedPageBreak/>
+        <w:t>Login and Admin Login failed login results</w:t>
+      </w:r>
+    </w:p>
+    <w:p>
+      <w:r>
+        <w:t>When you fail to login on the regular and the admin login pages you should receive a user-friendly alert and not a stack trace error.</w:t>
+      </w:r>
+    </w:p>
+    <w:tbl>
+      <w:tblPr>
+        <w:tblStyle w:val="TableGrid"/>
+        <w:tblW w:w="0" w:type="auto"/>
+        <w:tblLook w:val="04A0" w:firstRow="1" w:lastRow="0" w:firstColumn="1" w:lastColumn="0" w:noHBand="0" w:noVBand="1"/>
+      </w:tblPr>
+      <w:tblGrid>
+        <w:gridCol w:w="1271"/>
+        <w:gridCol w:w="1733"/>
+        <w:gridCol w:w="1503"/>
+        <w:gridCol w:w="1503"/>
+        <w:gridCol w:w="1503"/>
+        <w:gridCol w:w="1503"/>
+      </w:tblGrid>
+      <w:tr>
+        <w:tc>
+          <w:tcPr>
+            <w:tcW w:w="1271" w:type="dxa"/>
+          </w:tcPr>
+          <w:p>
+            <w:r>
+              <w:t>Test Number</w:t>
+            </w:r>
+          </w:p>
+        </w:tc>
+        <w:tc>
+          <w:tcPr>
+            <w:tcW w:w="1733" w:type="dxa"/>
+          </w:tcPr>
+          <w:p>
+            <w:r>
+              <w:t>Test</w:t>
+            </w:r>
+          </w:p>
+        </w:tc>
+        <w:tc>
+          <w:tcPr>
+            <w:tcW w:w="1503" w:type="dxa"/>
+          </w:tcPr>
+          <w:p>
+            <w:r>
+              <w:t>Type</w:t>
+            </w:r>
+          </w:p>
+        </w:tc>
+        <w:tc>
+          <w:tcPr>
+            <w:tcW w:w="1503" w:type="dxa"/>
+          </w:tcPr>
+          <w:p>
+            <w:r>
+              <w:t>Input</w:t>
+            </w:r>
+          </w:p>
+        </w:tc>
+        <w:tc>
+          <w:tcPr>
+            <w:tcW w:w="1503" w:type="dxa"/>
+          </w:tcPr>
+          <w:p>
+            <w:r>
+              <w:t>Expected Output</w:t>
+            </w:r>
+          </w:p>
+        </w:tc>
+        <w:tc>
+          <w:tcPr>
+            <w:tcW w:w="1503" w:type="dxa"/>
+          </w:tcPr>
+          <w:p>
+            <w:r>
+              <w:t>Actual Output</w:t>
+            </w:r>
+          </w:p>
+        </w:tc>
+      </w:tr>
+      <w:tr>
+        <w:tc>
+          <w:tcPr>
+            <w:tcW w:w="1271" w:type="dxa"/>
+          </w:tcPr>
+          <w:p>
+            <w:r>
+              <w:t>1</w:t>
+            </w:r>
+          </w:p>
+        </w:tc>
+        <w:tc>
+          <w:tcPr>
+            <w:tcW w:w="1733" w:type="dxa"/>
+          </w:tcPr>
+          <w:p>
+            <w:r>
+              <w:t>Test incorrect username and password message for Login.vue</w:t>
+            </w:r>
+          </w:p>
+        </w:tc>
+        <w:tc>
+          <w:tcPr>
+            <w:tcW w:w="1503" w:type="dxa"/>
+          </w:tcPr>
+          <w:p>
+            <w:r>
+              <w:t>Erroneous</w:t>
+            </w:r>
+          </w:p>
+        </w:tc>
+        <w:tc>
+          <w:tcPr>
+            <w:tcW w:w="1503" w:type="dxa"/>
+          </w:tcPr>
+          <w:p>
+            <w:r>
+              <w:t>Username:</w:t>
+            </w:r>
+          </w:p>
+          <w:p>
+            <w:r>
+              <w:t>NotValid</w:t>
+            </w:r>
+          </w:p>
+          <w:p>
+            <w:r>
+              <w:t>Password:</w:t>
+            </w:r>
+          </w:p>
+          <w:p>
+            <w:r>
+              <w:t>InvalidPass</w:t>
+            </w:r>
+          </w:p>
+        </w:tc>
+        <w:tc>
+          <w:tcPr>
+            <w:tcW w:w="1503" w:type="dxa"/>
+          </w:tcPr>
+          <w:p>
+            <w:r>
+              <w:t>User friendly alert telling the user credentials are incorrect</w:t>
+            </w:r>
+          </w:p>
+        </w:tc>
+        <w:tc>
+          <w:tcPr>
+            <w:tcW w:w="1503" w:type="dxa"/>
+          </w:tcPr>
+          <w:p>
+            <w:r>
+              <w:t>User friendly alert telling the user credentials are incorrect (Pass)</w:t>
+            </w:r>
+          </w:p>
+        </w:tc>
+      </w:tr>
+      <w:tr>
+        <w:tc>
+          <w:tcPr>
+            <w:tcW w:w="1271" w:type="dxa"/>
+          </w:tcPr>
+          <w:p>
+            <w:r>
+              <w:t>2</w:t>
+            </w:r>
+          </w:p>
+        </w:tc>
+        <w:tc>
+          <w:tcPr>
+            <w:tcW w:w="1733" w:type="dxa"/>
+          </w:tcPr>
+          <w:p>
+            <w:r>
+              <w:t>Test incorrect username and password message for AdminLogin.vue</w:t>
+            </w:r>
+          </w:p>
+        </w:tc>
+        <w:tc>
+          <w:tcPr>
+            <w:tcW w:w="1503" w:type="dxa"/>
+          </w:tcPr>
+          <w:p>
+            <w:r>
+              <w:t>Erroneous</w:t>
+            </w:r>
+          </w:p>
+        </w:tc>
+        <w:tc>
+          <w:tcPr>
+            <w:tcW w:w="1503" w:type="dxa"/>
+          </w:tcPr>
+          <w:p>
+            <w:r>
+              <w:t>Username:</w:t>
+            </w:r>
+          </w:p>
+          <w:p>
+            <w:r>
+              <w:t>NotValid</w:t>
+            </w:r>
+          </w:p>
+          <w:p>
+            <w:r>
+              <w:t>Password:</w:t>
+            </w:r>
+          </w:p>
+          <w:p>
+            <w:r>
+              <w:t>InvalidPass</w:t>
+            </w:r>
+          </w:p>
+        </w:tc>
+        <w:tc>
+          <w:tcPr>
+            <w:tcW w:w="1503" w:type="dxa"/>
+          </w:tcPr>
+          <w:p>
+            <w:r>
+              <w:t>User friendly alert telling the user credentials are incorrect</w:t>
+            </w:r>
+          </w:p>
+        </w:tc>
+        <w:tc>
+          <w:tcPr>
+            <w:tcW w:w="1503" w:type="dxa"/>
+          </w:tcPr>
+          <w:p>
+            <w:r>
+              <w:t>User friendly alert telling the user credentials are incorrect (Pass)</w:t>
+            </w:r>
+          </w:p>
+        </w:tc>
+      </w:tr>
+    </w:tbl>
     <w:p/>
     <w:p>
       <w:pPr>
@@ -8835,6 +9089,1004 @@
           <w:p>
             <w:r>
               <w:t>(Pass)</w:t>
+            </w:r>
+          </w:p>
+        </w:tc>
+      </w:tr>
+    </w:tbl>
+    <w:p/>
+    <w:p>
+      <w:pPr>
+        <w:pStyle w:val="Heading3"/>
+      </w:pPr>
+      <w:r>
+        <w:t>Game and Tweet Link</w:t>
+      </w:r>
+    </w:p>
+    <w:p>
+      <w:r>
+        <w:t>At the end of games there is a pop-up that will give you your score as well as links to the leader board and to make a tweet to the users own twitter account.</w:t>
+      </w:r>
+      <w:r>
+        <w:t xml:space="preserve"> The tweet link takes the user to twitter with a tweet composer open which</w:t>
+      </w:r>
+      <w:r>
+        <w:t xml:space="preserve"> will include the users score the game played and the hashtag #FDMCareers</w:t>
+      </w:r>
+      <w:r>
+        <w:t xml:space="preserve"> all ready to press post</w:t>
+      </w:r>
+      <w:r>
+        <w:t xml:space="preserve">. The tweet I made in this test can be found here: </w:t>
+      </w:r>
+      <w:hyperlink r:id="rId4" w:history="1">
+        <w:r>
+          <w:rPr>
+            <w:rStyle w:val="Hyperlink"/>
+          </w:rPr>
+          <w:t>https://twitter.com/BrandGameBy25/status/1352588406304419840</w:t>
+        </w:r>
+      </w:hyperlink>
+      <w:r>
+        <w:t xml:space="preserve"> </w:t>
+      </w:r>
+    </w:p>
+    <w:tbl>
+      <w:tblPr>
+        <w:tblStyle w:val="TableGrid"/>
+        <w:tblW w:w="0" w:type="auto"/>
+        <w:tblLook w:val="04A0" w:firstRow="1" w:lastRow="0" w:firstColumn="1" w:lastColumn="0" w:noHBand="0" w:noVBand="1"/>
+      </w:tblPr>
+      <w:tblGrid>
+        <w:gridCol w:w="952"/>
+        <w:gridCol w:w="1585"/>
+        <w:gridCol w:w="770"/>
+        <w:gridCol w:w="1412"/>
+        <w:gridCol w:w="1964"/>
+        <w:gridCol w:w="2333"/>
+      </w:tblGrid>
+      <w:tr>
+        <w:tc>
+          <w:tcPr>
+            <w:tcW w:w="952" w:type="dxa"/>
+          </w:tcPr>
+          <w:p>
+            <w:r>
+              <w:lastRenderedPageBreak/>
+              <w:t>Test Number</w:t>
+            </w:r>
+          </w:p>
+        </w:tc>
+        <w:tc>
+          <w:tcPr>
+            <w:tcW w:w="1595" w:type="dxa"/>
+          </w:tcPr>
+          <w:p>
+            <w:r>
+              <w:t>Test</w:t>
+            </w:r>
+          </w:p>
+        </w:tc>
+        <w:tc>
+          <w:tcPr>
+            <w:tcW w:w="709" w:type="dxa"/>
+          </w:tcPr>
+          <w:p>
+            <w:r>
+              <w:t>Type</w:t>
+            </w:r>
+          </w:p>
+        </w:tc>
+        <w:tc>
+          <w:tcPr>
+            <w:tcW w:w="1417" w:type="dxa"/>
+          </w:tcPr>
+          <w:p>
+            <w:r>
+              <w:t>Input</w:t>
+            </w:r>
+          </w:p>
+        </w:tc>
+        <w:tc>
+          <w:tcPr>
+            <w:tcW w:w="1985" w:type="dxa"/>
+          </w:tcPr>
+          <w:p>
+            <w:r>
+              <w:t>Expected Outcome</w:t>
+            </w:r>
+          </w:p>
+        </w:tc>
+        <w:tc>
+          <w:tcPr>
+            <w:tcW w:w="2358" w:type="dxa"/>
+          </w:tcPr>
+          <w:p>
+            <w:r>
+              <w:t>Actual Outcome</w:t>
+            </w:r>
+          </w:p>
+        </w:tc>
+      </w:tr>
+      <w:tr>
+        <w:tc>
+          <w:tcPr>
+            <w:tcW w:w="952" w:type="dxa"/>
+          </w:tcPr>
+          <w:p>
+            <w:r>
+              <w:t>1</w:t>
+            </w:r>
+          </w:p>
+        </w:tc>
+        <w:tc>
+          <w:tcPr>
+            <w:tcW w:w="1595" w:type="dxa"/>
+          </w:tcPr>
+          <w:p>
+            <w:r>
+              <w:t>On completion of the match game and pressing the tweet link you are taken to a tweet composer with correct values</w:t>
+            </w:r>
+          </w:p>
+        </w:tc>
+        <w:tc>
+          <w:tcPr>
+            <w:tcW w:w="709" w:type="dxa"/>
+          </w:tcPr>
+          <w:p>
+            <w:r>
+              <w:t>In Range</w:t>
+            </w:r>
+          </w:p>
+        </w:tc>
+        <w:tc>
+          <w:tcPr>
+            <w:tcW w:w="1417" w:type="dxa"/>
+          </w:tcPr>
+          <w:p>
+            <w:r>
+              <w:t>Completion of game and click tweet</w:t>
+            </w:r>
+          </w:p>
+        </w:tc>
+        <w:tc>
+          <w:tcPr>
+            <w:tcW w:w="1985" w:type="dxa"/>
+          </w:tcPr>
+          <w:p>
+            <w:r>
+              <w:t>Taken to twitter.com with the tweet composer open to make a tweet</w:t>
+            </w:r>
+          </w:p>
+        </w:tc>
+        <w:tc>
+          <w:tcPr>
+            <w:tcW w:w="2358" w:type="dxa"/>
+          </w:tcPr>
+          <w:p>
+            <w:r>
+              <w:t>Was taken to twitter.com with the tweet composer open to make a tweet with the text ‘</w:t>
+            </w:r>
+            <w:r>
+              <w:t>I scored 22 in blocks #FDMCareers</w:t>
+            </w:r>
+            <w:r>
+              <w:t>’</w:t>
+            </w:r>
+          </w:p>
+        </w:tc>
+      </w:tr>
+    </w:tbl>
+    <w:p/>
+    <w:p>
+      <w:pPr>
+        <w:pStyle w:val="Heading3"/>
+      </w:pPr>
+      <w:r>
+        <w:t>Affinity Tests and More materials links</w:t>
+      </w:r>
+    </w:p>
+    <w:p>
+      <w:r>
+        <w:t>On completion of an affinity test either by gaining enough affinity points to prove you fit the role or not. You should be given a link to more resources.</w:t>
+      </w:r>
+    </w:p>
+    <w:tbl>
+      <w:tblPr>
+        <w:tblStyle w:val="TableGrid"/>
+        <w:tblW w:w="0" w:type="auto"/>
+        <w:tblLook w:val="04A0" w:firstRow="1" w:lastRow="0" w:firstColumn="1" w:lastColumn="0" w:noHBand="0" w:noVBand="1"/>
+      </w:tblPr>
+      <w:tblGrid>
+        <w:gridCol w:w="1502"/>
+        <w:gridCol w:w="1502"/>
+        <w:gridCol w:w="1503"/>
+        <w:gridCol w:w="1503"/>
+        <w:gridCol w:w="1503"/>
+        <w:gridCol w:w="1503"/>
+      </w:tblGrid>
+      <w:tr>
+        <w:tc>
+          <w:tcPr>
+            <w:tcW w:w="1502" w:type="dxa"/>
+          </w:tcPr>
+          <w:p>
+            <w:r>
+              <w:t>Test number</w:t>
+            </w:r>
+          </w:p>
+        </w:tc>
+        <w:tc>
+          <w:tcPr>
+            <w:tcW w:w="1502" w:type="dxa"/>
+          </w:tcPr>
+          <w:p>
+            <w:r>
+              <w:t>Test</w:t>
+            </w:r>
+          </w:p>
+        </w:tc>
+        <w:tc>
+          <w:tcPr>
+            <w:tcW w:w="1503" w:type="dxa"/>
+          </w:tcPr>
+          <w:p>
+            <w:r>
+              <w:t>Type</w:t>
+            </w:r>
+          </w:p>
+        </w:tc>
+        <w:tc>
+          <w:tcPr>
+            <w:tcW w:w="1503" w:type="dxa"/>
+          </w:tcPr>
+          <w:p>
+            <w:r>
+              <w:t>Input</w:t>
+            </w:r>
+          </w:p>
+        </w:tc>
+        <w:tc>
+          <w:tcPr>
+            <w:tcW w:w="1503" w:type="dxa"/>
+          </w:tcPr>
+          <w:p>
+            <w:r>
+              <w:t>Expected Outcome</w:t>
+            </w:r>
+          </w:p>
+        </w:tc>
+        <w:tc>
+          <w:tcPr>
+            <w:tcW w:w="1503" w:type="dxa"/>
+          </w:tcPr>
+          <w:p>
+            <w:r>
+              <w:t>Actual Outcome</w:t>
+            </w:r>
+          </w:p>
+        </w:tc>
+      </w:tr>
+      <w:tr>
+        <w:tc>
+          <w:tcPr>
+            <w:tcW w:w="1502" w:type="dxa"/>
+          </w:tcPr>
+          <w:p>
+            <w:r>
+              <w:t>1</w:t>
+            </w:r>
+          </w:p>
+        </w:tc>
+        <w:tc>
+          <w:tcPr>
+            <w:tcW w:w="1502" w:type="dxa"/>
+          </w:tcPr>
+          <w:p>
+            <w:r>
+              <w:t>Passing the affinity test there is a link to more resources</w:t>
+            </w:r>
+          </w:p>
+        </w:tc>
+        <w:tc>
+          <w:tcPr>
+            <w:tcW w:w="1503" w:type="dxa"/>
+          </w:tcPr>
+          <w:p>
+            <w:r>
+              <w:t>In Range</w:t>
+            </w:r>
+          </w:p>
+        </w:tc>
+        <w:tc>
+          <w:tcPr>
+            <w:tcW w:w="1503" w:type="dxa"/>
+          </w:tcPr>
+          <w:p>
+            <w:r>
+              <w:t>All the correct answers to the questions</w:t>
+            </w:r>
+            <w:r>
+              <w:t xml:space="preserve"> for a specific stream</w:t>
+            </w:r>
+          </w:p>
+        </w:tc>
+        <w:tc>
+          <w:tcPr>
+            <w:tcW w:w="1503" w:type="dxa"/>
+          </w:tcPr>
+          <w:p>
+            <w:r>
+              <w:t>Link to more materials takes you to a page with more materials for that stream</w:t>
+            </w:r>
+          </w:p>
+        </w:tc>
+        <w:tc>
+          <w:tcPr>
+            <w:tcW w:w="1503" w:type="dxa"/>
+          </w:tcPr>
+          <w:p>
+            <w:r>
+              <w:t>Link to more materials takes you to a page with more materials for that stream</w:t>
+            </w:r>
+          </w:p>
+        </w:tc>
+      </w:tr>
+      <w:tr>
+        <w:tc>
+          <w:tcPr>
+            <w:tcW w:w="1502" w:type="dxa"/>
+          </w:tcPr>
+          <w:p>
+            <w:r>
+              <w:t>2</w:t>
+            </w:r>
+          </w:p>
+        </w:tc>
+        <w:tc>
+          <w:tcPr>
+            <w:tcW w:w="1502" w:type="dxa"/>
+          </w:tcPr>
+          <w:p>
+            <w:r>
+              <w:t>Failing the affinity test there is a link to more resources</w:t>
+            </w:r>
+          </w:p>
+        </w:tc>
+        <w:tc>
+          <w:tcPr>
+            <w:tcW w:w="1503" w:type="dxa"/>
+          </w:tcPr>
+          <w:p>
+            <w:r>
+              <w:t>In Range</w:t>
+            </w:r>
+          </w:p>
+        </w:tc>
+        <w:tc>
+          <w:tcPr>
+            <w:tcW w:w="1503" w:type="dxa"/>
+          </w:tcPr>
+          <w:p>
+            <w:r>
+              <w:t>All the wrong answers to the question</w:t>
+            </w:r>
+            <w:r>
+              <w:t xml:space="preserve"> for a specific stream</w:t>
+            </w:r>
+          </w:p>
+        </w:tc>
+        <w:tc>
+          <w:tcPr>
+            <w:tcW w:w="1503" w:type="dxa"/>
+          </w:tcPr>
+          <w:p>
+            <w:r>
+              <w:t>Link to more materials takes you to a page with more materials for that stream</w:t>
+            </w:r>
+          </w:p>
+        </w:tc>
+        <w:tc>
+          <w:tcPr>
+            <w:tcW w:w="1503" w:type="dxa"/>
+          </w:tcPr>
+          <w:p>
+            <w:r>
+              <w:t>Link to more materials takes you to a page with more materials for that stream</w:t>
+            </w:r>
+          </w:p>
+        </w:tc>
+      </w:tr>
+    </w:tbl>
+    <w:p>
+      <w:pPr>
+        <w:pStyle w:val="Heading3"/>
+      </w:pPr>
+      <w:r>
+        <w:t xml:space="preserve"> </w:t>
+      </w:r>
+      <w:r>
+        <w:t>Navbar links</w:t>
+      </w:r>
+    </w:p>
+    <w:p>
+      <w:r>
+        <w:t>The navigation bar is present on most pages we need to test each of the page links correspond to the correct page.</w:t>
+      </w:r>
+      <w:r>
+        <w:t xml:space="preserve"> This will be present on most user pages apart from the streams page where a reduced version will be to prevent getting to a game before selecting a stream.</w:t>
+      </w:r>
+    </w:p>
+    <w:tbl>
+      <w:tblPr>
+        <w:tblStyle w:val="TableGrid"/>
+        <w:tblW w:w="0" w:type="auto"/>
+        <w:tblLook w:val="04A0" w:firstRow="1" w:lastRow="0" w:firstColumn="1" w:lastColumn="0" w:noHBand="0" w:noVBand="1"/>
+      </w:tblPr>
+      <w:tblGrid>
+        <w:gridCol w:w="1502"/>
+        <w:gridCol w:w="1502"/>
+        <w:gridCol w:w="1503"/>
+        <w:gridCol w:w="1503"/>
+        <w:gridCol w:w="1503"/>
+        <w:gridCol w:w="1503"/>
+      </w:tblGrid>
+      <w:tr>
+        <w:tc>
+          <w:tcPr>
+            <w:tcW w:w="1502" w:type="dxa"/>
+          </w:tcPr>
+          <w:p>
+            <w:r>
+              <w:t>Test Number</w:t>
+            </w:r>
+          </w:p>
+        </w:tc>
+        <w:tc>
+          <w:tcPr>
+            <w:tcW w:w="1502" w:type="dxa"/>
+          </w:tcPr>
+          <w:p>
+            <w:r>
+              <w:t>Test</w:t>
+            </w:r>
+          </w:p>
+        </w:tc>
+        <w:tc>
+          <w:tcPr>
+            <w:tcW w:w="1503" w:type="dxa"/>
+          </w:tcPr>
+          <w:p>
+            <w:r>
+              <w:t>Type</w:t>
+            </w:r>
+          </w:p>
+        </w:tc>
+        <w:tc>
+          <w:tcPr>
+            <w:tcW w:w="1503" w:type="dxa"/>
+          </w:tcPr>
+          <w:p>
+            <w:r>
+              <w:t>Input</w:t>
+            </w:r>
+          </w:p>
+        </w:tc>
+        <w:tc>
+          <w:tcPr>
+            <w:tcW w:w="1503" w:type="dxa"/>
+          </w:tcPr>
+          <w:p>
+            <w:r>
+              <w:t>Expected Outcome</w:t>
+            </w:r>
+          </w:p>
+        </w:tc>
+        <w:tc>
+          <w:tcPr>
+            <w:tcW w:w="1503" w:type="dxa"/>
+          </w:tcPr>
+          <w:p>
+            <w:r>
+              <w:t>Actual Outcome</w:t>
+            </w:r>
+          </w:p>
+        </w:tc>
+      </w:tr>
+      <w:tr>
+        <w:tc>
+          <w:tcPr>
+            <w:tcW w:w="1502" w:type="dxa"/>
+          </w:tcPr>
+          <w:p>
+            <w:r>
+              <w:t>1</w:t>
+            </w:r>
+          </w:p>
+        </w:tc>
+        <w:tc>
+          <w:tcPr>
+            <w:tcW w:w="1502" w:type="dxa"/>
+          </w:tcPr>
+          <w:p>
+            <w:r>
+              <w:t>Click the home link to go to the home menu</w:t>
+            </w:r>
+          </w:p>
+        </w:tc>
+        <w:tc>
+          <w:tcPr>
+            <w:tcW w:w="1503" w:type="dxa"/>
+          </w:tcPr>
+          <w:p>
+            <w:r>
+              <w:t>In Range</w:t>
+            </w:r>
+          </w:p>
+        </w:tc>
+        <w:tc>
+          <w:tcPr>
+            <w:tcW w:w="1503" w:type="dxa"/>
+          </w:tcPr>
+          <w:p>
+            <w:r>
+              <w:t>Click the link to the home page</w:t>
+            </w:r>
+          </w:p>
+        </w:tc>
+        <w:tc>
+          <w:tcPr>
+            <w:tcW w:w="1503" w:type="dxa"/>
+          </w:tcPr>
+          <w:p>
+            <w:r>
+              <w:t>Routed to the home page</w:t>
+            </w:r>
+          </w:p>
+        </w:tc>
+        <w:tc>
+          <w:tcPr>
+            <w:tcW w:w="1503" w:type="dxa"/>
+          </w:tcPr>
+          <w:p>
+            <w:r>
+              <w:t>Taken to the home page</w:t>
+            </w:r>
+          </w:p>
+        </w:tc>
+      </w:tr>
+      <w:tr>
+        <w:tc>
+          <w:tcPr>
+            <w:tcW w:w="1502" w:type="dxa"/>
+          </w:tcPr>
+          <w:p>
+            <w:r>
+              <w:t>2</w:t>
+            </w:r>
+          </w:p>
+        </w:tc>
+        <w:tc>
+          <w:tcPr>
+            <w:tcW w:w="1502" w:type="dxa"/>
+          </w:tcPr>
+          <w:p>
+            <w:r>
+              <w:t>Click link to streams page</w:t>
+            </w:r>
+          </w:p>
+        </w:tc>
+        <w:tc>
+          <w:tcPr>
+            <w:tcW w:w="1503" w:type="dxa"/>
+          </w:tcPr>
+          <w:p>
+            <w:r>
+              <w:t>In Range</w:t>
+            </w:r>
+          </w:p>
+        </w:tc>
+        <w:tc>
+          <w:tcPr>
+            <w:tcW w:w="1503" w:type="dxa"/>
+          </w:tcPr>
+          <w:p>
+            <w:r>
+              <w:t>Click the link to the streams page</w:t>
+            </w:r>
+          </w:p>
+        </w:tc>
+        <w:tc>
+          <w:tcPr>
+            <w:tcW w:w="1503" w:type="dxa"/>
+          </w:tcPr>
+          <w:p>
+            <w:r>
+              <w:t>Routed to the streams page</w:t>
+            </w:r>
+          </w:p>
+        </w:tc>
+        <w:tc>
+          <w:tcPr>
+            <w:tcW w:w="1503" w:type="dxa"/>
+          </w:tcPr>
+          <w:p>
+            <w:r>
+              <w:t>Taken to the streams page</w:t>
+            </w:r>
+          </w:p>
+        </w:tc>
+      </w:tr>
+      <w:tr>
+        <w:tc>
+          <w:tcPr>
+            <w:tcW w:w="1502" w:type="dxa"/>
+          </w:tcPr>
+          <w:p>
+            <w:r>
+              <w:t>3</w:t>
+            </w:r>
+          </w:p>
+        </w:tc>
+        <w:tc>
+          <w:tcPr>
+            <w:tcW w:w="1502" w:type="dxa"/>
+          </w:tcPr>
+          <w:p>
+            <w:r>
+              <w:t>Click to go to match game</w:t>
+            </w:r>
+          </w:p>
+        </w:tc>
+        <w:tc>
+          <w:tcPr>
+            <w:tcW w:w="1503" w:type="dxa"/>
+          </w:tcPr>
+          <w:p>
+            <w:r>
+              <w:t>In Range</w:t>
+            </w:r>
+          </w:p>
+        </w:tc>
+        <w:tc>
+          <w:tcPr>
+            <w:tcW w:w="1503" w:type="dxa"/>
+          </w:tcPr>
+          <w:p>
+            <w:r>
+              <w:t>Click link to match game</w:t>
+            </w:r>
+          </w:p>
+        </w:tc>
+        <w:tc>
+          <w:tcPr>
+            <w:tcW w:w="1503" w:type="dxa"/>
+          </w:tcPr>
+          <w:p>
+            <w:r>
+              <w:t>Routed to the match game</w:t>
+            </w:r>
+          </w:p>
+        </w:tc>
+        <w:tc>
+          <w:tcPr>
+            <w:tcW w:w="1503" w:type="dxa"/>
+          </w:tcPr>
+          <w:p>
+            <w:r>
+              <w:t>Taken to the match game</w:t>
+            </w:r>
+          </w:p>
+        </w:tc>
+      </w:tr>
+      <w:tr>
+        <w:tc>
+          <w:tcPr>
+            <w:tcW w:w="1502" w:type="dxa"/>
+          </w:tcPr>
+          <w:p>
+            <w:r>
+              <w:lastRenderedPageBreak/>
+              <w:t>4</w:t>
+            </w:r>
+          </w:p>
+        </w:tc>
+        <w:tc>
+          <w:tcPr>
+            <w:tcW w:w="1502" w:type="dxa"/>
+          </w:tcPr>
+          <w:p>
+            <w:r>
+              <w:t>Click to go to text blocks game</w:t>
+            </w:r>
+          </w:p>
+        </w:tc>
+        <w:tc>
+          <w:tcPr>
+            <w:tcW w:w="1503" w:type="dxa"/>
+          </w:tcPr>
+          <w:p>
+            <w:r>
+              <w:t>In Range</w:t>
+            </w:r>
+          </w:p>
+        </w:tc>
+        <w:tc>
+          <w:tcPr>
+            <w:tcW w:w="1503" w:type="dxa"/>
+          </w:tcPr>
+          <w:p>
+            <w:r>
+              <w:t>Click link to text blocks</w:t>
+            </w:r>
+          </w:p>
+        </w:tc>
+        <w:tc>
+          <w:tcPr>
+            <w:tcW w:w="1503" w:type="dxa"/>
+          </w:tcPr>
+          <w:p>
+            <w:r>
+              <w:t>Routed to text blocks</w:t>
+            </w:r>
+          </w:p>
+        </w:tc>
+        <w:tc>
+          <w:tcPr>
+            <w:tcW w:w="1503" w:type="dxa"/>
+          </w:tcPr>
+          <w:p>
+            <w:r>
+              <w:t>Taken to the text blocks page</w:t>
+            </w:r>
+          </w:p>
+        </w:tc>
+      </w:tr>
+      <w:tr>
+        <w:tc>
+          <w:tcPr>
+            <w:tcW w:w="1502" w:type="dxa"/>
+          </w:tcPr>
+          <w:p>
+            <w:r>
+              <w:t>5</w:t>
+            </w:r>
+          </w:p>
+          <w:p/>
+        </w:tc>
+        <w:tc>
+          <w:tcPr>
+            <w:tcW w:w="1502" w:type="dxa"/>
+          </w:tcPr>
+          <w:p>
+            <w:r>
+              <w:t>Click to go to the fill in the blanks game</w:t>
+            </w:r>
+          </w:p>
+        </w:tc>
+        <w:tc>
+          <w:tcPr>
+            <w:tcW w:w="1503" w:type="dxa"/>
+          </w:tcPr>
+          <w:p>
+            <w:r>
+              <w:t>In Range</w:t>
+            </w:r>
+          </w:p>
+        </w:tc>
+        <w:tc>
+          <w:tcPr>
+            <w:tcW w:w="1503" w:type="dxa"/>
+          </w:tcPr>
+          <w:p>
+            <w:r>
+              <w:t>Click link to fill in the blanks</w:t>
+            </w:r>
+          </w:p>
+        </w:tc>
+        <w:tc>
+          <w:tcPr>
+            <w:tcW w:w="1503" w:type="dxa"/>
+          </w:tcPr>
+          <w:p>
+            <w:r>
+              <w:t>Routed to fill in the blanks</w:t>
+            </w:r>
+          </w:p>
+        </w:tc>
+        <w:tc>
+          <w:tcPr>
+            <w:tcW w:w="1503" w:type="dxa"/>
+          </w:tcPr>
+          <w:p>
+            <w:r>
+              <w:t>Taken to fill in the blanks page</w:t>
+            </w:r>
+          </w:p>
+        </w:tc>
+      </w:tr>
+      <w:tr>
+        <w:tc>
+          <w:tcPr>
+            <w:tcW w:w="1502" w:type="dxa"/>
+          </w:tcPr>
+          <w:p>
+            <w:r>
+              <w:t>6</w:t>
+            </w:r>
+          </w:p>
+        </w:tc>
+        <w:tc>
+          <w:tcPr>
+            <w:tcW w:w="1502" w:type="dxa"/>
+          </w:tcPr>
+          <w:p>
+            <w:r>
+              <w:t>Click link to the affinity tests page</w:t>
+            </w:r>
+          </w:p>
+        </w:tc>
+        <w:tc>
+          <w:tcPr>
+            <w:tcW w:w="1503" w:type="dxa"/>
+          </w:tcPr>
+          <w:p>
+            <w:r>
+              <w:t>In Range</w:t>
+            </w:r>
+          </w:p>
+        </w:tc>
+        <w:tc>
+          <w:tcPr>
+            <w:tcW w:w="1503" w:type="dxa"/>
+          </w:tcPr>
+          <w:p>
+            <w:r>
+              <w:t>Click link to the affinity Tests page</w:t>
+            </w:r>
+          </w:p>
+        </w:tc>
+        <w:tc>
+          <w:tcPr>
+            <w:tcW w:w="1503" w:type="dxa"/>
+          </w:tcPr>
+          <w:p>
+            <w:r>
+              <w:t>Routed to the test page</w:t>
+            </w:r>
+          </w:p>
+        </w:tc>
+        <w:tc>
+          <w:tcPr>
+            <w:tcW w:w="1503" w:type="dxa"/>
+          </w:tcPr>
+          <w:p>
+            <w:r>
+              <w:t>Taken to the test page</w:t>
+            </w:r>
+          </w:p>
+        </w:tc>
+      </w:tr>
+      <w:tr>
+        <w:tc>
+          <w:tcPr>
+            <w:tcW w:w="1502" w:type="dxa"/>
+          </w:tcPr>
+          <w:p>
+            <w:r>
+              <w:t>7</w:t>
+            </w:r>
+          </w:p>
+        </w:tc>
+        <w:tc>
+          <w:tcPr>
+            <w:tcW w:w="1502" w:type="dxa"/>
+          </w:tcPr>
+          <w:p>
+            <w:r>
+              <w:t>Click Log out button</w:t>
+            </w:r>
+          </w:p>
+        </w:tc>
+        <w:tc>
+          <w:tcPr>
+            <w:tcW w:w="1503" w:type="dxa"/>
+          </w:tcPr>
+          <w:p>
+            <w:r>
+              <w:t>In Range</w:t>
+            </w:r>
+          </w:p>
+        </w:tc>
+        <w:tc>
+          <w:tcPr>
+            <w:tcW w:w="1503" w:type="dxa"/>
+          </w:tcPr>
+          <w:p>
+            <w:r>
+              <w:t>Click logout icon</w:t>
+            </w:r>
+          </w:p>
+        </w:tc>
+        <w:tc>
+          <w:tcPr>
+            <w:tcW w:w="1503" w:type="dxa"/>
+          </w:tcPr>
+          <w:p>
+            <w:r>
+              <w:t>Routed back to logout page and session is cleared</w:t>
+            </w:r>
+          </w:p>
+        </w:tc>
+        <w:tc>
+          <w:tcPr>
+            <w:tcW w:w="1503" w:type="dxa"/>
+          </w:tcPr>
+          <w:p>
+            <w:r>
+              <w:t>Routed back to logout page and session is cleared</w:t>
+            </w:r>
+          </w:p>
+        </w:tc>
+      </w:tr>
+      <w:tr>
+        <w:tc>
+          <w:tcPr>
+            <w:tcW w:w="1502" w:type="dxa"/>
+          </w:tcPr>
+          <w:p>
+            <w:r>
+              <w:t>8</w:t>
+            </w:r>
+          </w:p>
+        </w:tc>
+        <w:tc>
+          <w:tcPr>
+            <w:tcW w:w="1502" w:type="dxa"/>
+          </w:tcPr>
+          <w:p>
+            <w:r>
+              <w:t>Click Account button</w:t>
+            </w:r>
+          </w:p>
+        </w:tc>
+        <w:tc>
+          <w:tcPr>
+            <w:tcW w:w="1503" w:type="dxa"/>
+          </w:tcPr>
+          <w:p>
+            <w:r>
+              <w:t>In Range</w:t>
+            </w:r>
+          </w:p>
+        </w:tc>
+        <w:tc>
+          <w:tcPr>
+            <w:tcW w:w="1503" w:type="dxa"/>
+          </w:tcPr>
+          <w:p>
+            <w:r>
+              <w:t>Click account icon</w:t>
+            </w:r>
+          </w:p>
+        </w:tc>
+        <w:tc>
+          <w:tcPr>
+            <w:tcW w:w="1503" w:type="dxa"/>
+          </w:tcPr>
+          <w:p>
+            <w:r>
+              <w:t>Routed to the account page</w:t>
+            </w:r>
+          </w:p>
+        </w:tc>
+        <w:tc>
+          <w:tcPr>
+            <w:tcW w:w="1503" w:type="dxa"/>
+          </w:tcPr>
+          <w:p>
+            <w:r>
+              <w:t>Taken to the accounts page</w:t>
             </w:r>
           </w:p>
         </w:tc>
@@ -9400,6 +10652,41 @@
       <w:szCs w:val="24"/>
     </w:rPr>
   </w:style>
+  <w:style w:type="character" w:styleId="Hyperlink">
+    <w:name w:val="Hyperlink"/>
+    <w:basedOn w:val="DefaultParagraphFont"/>
+    <w:uiPriority w:val="99"/>
+    <w:unhideWhenUsed/>
+    <w:rsid w:val="003D6094"/>
+    <w:rPr>
+      <w:color w:val="0563C1" w:themeColor="hyperlink"/>
+      <w:u w:val="single"/>
+    </w:rPr>
+  </w:style>
+  <w:style w:type="character" w:styleId="UnresolvedMention">
+    <w:name w:val="Unresolved Mention"/>
+    <w:basedOn w:val="DefaultParagraphFont"/>
+    <w:uiPriority w:val="99"/>
+    <w:semiHidden/>
+    <w:unhideWhenUsed/>
+    <w:rsid w:val="003D6094"/>
+    <w:rPr>
+      <w:color w:val="605E5C"/>
+      <w:shd w:val="clear" w:color="auto" w:fill="E1DFDD"/>
+    </w:rPr>
+  </w:style>
+  <w:style w:type="character" w:styleId="FollowedHyperlink">
+    <w:name w:val="FollowedHyperlink"/>
+    <w:basedOn w:val="DefaultParagraphFont"/>
+    <w:uiPriority w:val="99"/>
+    <w:semiHidden/>
+    <w:unhideWhenUsed/>
+    <w:rsid w:val="003D6094"/>
+    <w:rPr>
+      <w:color w:val="954F72" w:themeColor="followedHyperlink"/>
+      <w:u w:val="single"/>
+    </w:rPr>
+  </w:style>
 </w:styles>
 </file>
 

</xml_diff>

<commit_message>
Admin login Tests and README.md
</commit_message>
<xml_diff>
--- a/Testing Documentation.docx
+++ b/Testing Documentation.docx
@@ -2590,6 +2590,76 @@
           </w:p>
         </w:tc>
       </w:tr>
+      <w:tr>
+        <w:tc>
+          <w:tcPr>
+            <w:tcW w:w="716" w:type="dxa"/>
+          </w:tcPr>
+          <w:p>
+            <w:r>
+              <w:t>9</w:t>
+            </w:r>
+          </w:p>
+        </w:tc>
+        <w:tc>
+          <w:tcPr>
+            <w:tcW w:w="1547" w:type="dxa"/>
+          </w:tcPr>
+          <w:p>
+            <w:r>
+              <w:t>Testing on sucseful admin login the document returned has the data item admin set to true</w:t>
+            </w:r>
+          </w:p>
+        </w:tc>
+        <w:tc>
+          <w:tcPr>
+            <w:tcW w:w="1276" w:type="dxa"/>
+          </w:tcPr>
+          <w:p>
+            <w:r>
+              <w:t>In Range</w:t>
+            </w:r>
+          </w:p>
+        </w:tc>
+        <w:tc>
+          <w:tcPr>
+            <w:tcW w:w="2693" w:type="dxa"/>
+          </w:tcPr>
+          <w:p>
+            <w:r>
+              <w:t>Username: Admin</w:t>
+            </w:r>
+          </w:p>
+          <w:p>
+            <w:r>
+              <w:t xml:space="preserve">Password: </w:t>
+            </w:r>
+            <w:r>
+              <w:t>7922ab17a5af1d3fc5ce75bb45882e64b396759722c820004acb2fe7ab52c0b6</w:t>
+            </w:r>
+          </w:p>
+        </w:tc>
+        <w:tc>
+          <w:tcPr>
+            <w:tcW w:w="1418" w:type="dxa"/>
+          </w:tcPr>
+          <w:p>
+            <w:r>
+              <w:t>Returns document where admin = ‘true’</w:t>
+            </w:r>
+          </w:p>
+        </w:tc>
+        <w:tc>
+          <w:tcPr>
+            <w:tcW w:w="1366" w:type="dxa"/>
+          </w:tcPr>
+          <w:p>
+            <w:r>
+              <w:t>Returns document where admin = ‘true’</w:t>
+            </w:r>
+          </w:p>
+        </w:tc>
+      </w:tr>
     </w:tbl>
     <w:p/>
     <w:p>
@@ -2701,6 +2771,7 @@
           </w:tcPr>
           <w:p>
             <w:r>
+              <w:lastRenderedPageBreak/>
               <w:t>Test Number</w:t>
             </w:r>
           </w:p>
@@ -2813,13 +2884,295 @@
           </w:p>
           <w:p>
             <w:r>
+              <w:t xml:space="preserve">  password: 'fab3dffd86640104e63f0a24ae4bffead6fe04af38d394d8f503e995e75ff58a',</w:t>
+            </w:r>
+          </w:p>
+          <w:p>
+            <w:r>
+              <w:t xml:space="preserve">  email: 'testing@test.com'</w:t>
+            </w:r>
+          </w:p>
+        </w:tc>
+        <w:tc>
+          <w:tcPr>
+            <w:tcW w:w="1555" w:type="dxa"/>
+          </w:tcPr>
+          <w:p>
+            <w:r>
+              <w:t>Matching document is returned after being added to database</w:t>
+            </w:r>
+          </w:p>
+        </w:tc>
+        <w:tc>
+          <w:tcPr>
+            <w:tcW w:w="1555" w:type="dxa"/>
+          </w:tcPr>
+          <w:p>
+            <w:r>
+              <w:t>Matching document is returned after being added to database</w:t>
+            </w:r>
+          </w:p>
+          <w:p>
+            <w:r>
+              <w:t>(Pass)</w:t>
+            </w:r>
+          </w:p>
+        </w:tc>
+      </w:tr>
+      <w:tr>
+        <w:tc>
+          <w:tcPr>
+            <w:tcW w:w="1146" w:type="dxa"/>
+          </w:tcPr>
+          <w:p>
+            <w:r>
+              <w:t>2</w:t>
+            </w:r>
+          </w:p>
+        </w:tc>
+        <w:tc>
+          <w:tcPr>
+            <w:tcW w:w="1307" w:type="dxa"/>
+          </w:tcPr>
+          <w:p>
+            <w:r>
+              <w:t>Testing inserting the smallest values possible</w:t>
+            </w:r>
+            <w:r>
+              <w:t xml:space="preserve"> accepted by the form</w:t>
+            </w:r>
+          </w:p>
+        </w:tc>
+        <w:tc>
+          <w:tcPr>
+            <w:tcW w:w="1370" w:type="dxa"/>
+          </w:tcPr>
+          <w:p>
+            <w:r>
+              <w:t>Edge</w:t>
+            </w:r>
+          </w:p>
+        </w:tc>
+        <w:tc>
+          <w:tcPr>
+            <w:tcW w:w="2083" w:type="dxa"/>
+          </w:tcPr>
+          <w:p>
+            <w:r>
+              <w:t>_id: new mongoose.Types.ObjectId(),</w:t>
+            </w:r>
+          </w:p>
+          <w:p>
+            <w:r>
+              <w:t xml:space="preserve">  firstname: 'U',</w:t>
+            </w:r>
+          </w:p>
+          <w:p>
+            <w:r>
+              <w:t xml:space="preserve">  lastname: 'T',</w:t>
+            </w:r>
+          </w:p>
+          <w:p>
+            <w:r>
+              <w:t xml:space="preserve">  username: 'u',</w:t>
+            </w:r>
+          </w:p>
+          <w:p>
+            <w:r>
+              <w:t xml:space="preserve">  password: 'fab3dffd86640104e63f0a24ae4bffead6fe04af38d394d8f503e995e75ff58a',</w:t>
+            </w:r>
+          </w:p>
+          <w:p>
+            <w:r>
+              <w:t xml:space="preserve">  email: 't@t'</w:t>
+            </w:r>
+          </w:p>
+        </w:tc>
+        <w:tc>
+          <w:tcPr>
+            <w:tcW w:w="1555" w:type="dxa"/>
+          </w:tcPr>
+          <w:p>
+            <w:r>
+              <w:t>Matching document is returned after being added to database</w:t>
+            </w:r>
+          </w:p>
+        </w:tc>
+        <w:tc>
+          <w:tcPr>
+            <w:tcW w:w="1555" w:type="dxa"/>
+          </w:tcPr>
+          <w:p>
+            <w:r>
+              <w:t>Matching document is returned after being added to database</w:t>
+            </w:r>
+          </w:p>
+          <w:p>
+            <w:r>
+              <w:t>(Pass)</w:t>
+            </w:r>
+          </w:p>
+        </w:tc>
+      </w:tr>
+      <w:tr>
+        <w:tc>
+          <w:tcPr>
+            <w:tcW w:w="1146" w:type="dxa"/>
+          </w:tcPr>
+          <w:p>
+            <w:r>
+              <w:t>3</w:t>
+            </w:r>
+          </w:p>
+        </w:tc>
+        <w:tc>
+          <w:tcPr>
+            <w:tcW w:w="1307" w:type="dxa"/>
+          </w:tcPr>
+          <w:p>
+            <w:r>
+              <w:t>Testing inserting the largest username (10 chars) value possible</w:t>
+            </w:r>
+            <w:r>
+              <w:t xml:space="preserve"> accepted by the form</w:t>
+            </w:r>
+          </w:p>
+        </w:tc>
+        <w:tc>
+          <w:tcPr>
+            <w:tcW w:w="1370" w:type="dxa"/>
+          </w:tcPr>
+          <w:p>
+            <w:r>
+              <w:t>Edge</w:t>
+            </w:r>
+          </w:p>
+        </w:tc>
+        <w:tc>
+          <w:tcPr>
+            <w:tcW w:w="2083" w:type="dxa"/>
+          </w:tcPr>
+          <w:p>
+            <w:r>
+              <w:t>_id: new mongoose.Types.ObjectId(),</w:t>
+            </w:r>
+          </w:p>
+          <w:p>
+            <w:r>
+              <w:t xml:space="preserve">  firstname: 'IHaveALongFirstName',</w:t>
+            </w:r>
+          </w:p>
+          <w:p>
+            <w:r>
+              <w:t xml:space="preserve">  lastname: 'IHaveALongerLastName',</w:t>
+            </w:r>
+          </w:p>
+          <w:p>
+            <w:r>
+              <w:t xml:space="preserve">  username: '10CharsAdd',</w:t>
+            </w:r>
+          </w:p>
+          <w:p>
+            <w:r>
+              <w:t xml:space="preserve">  password: 'fab3dffd86640104e63f0a24ae4bffead6fe04af38d394d8f503e995e75ff58a',</w:t>
+            </w:r>
+          </w:p>
+          <w:p>
+            <w:r>
+              <w:t xml:space="preserve">  email: 'longUsername@testLong.com'</w:t>
+            </w:r>
+          </w:p>
+        </w:tc>
+        <w:tc>
+          <w:tcPr>
+            <w:tcW w:w="1555" w:type="dxa"/>
+          </w:tcPr>
+          <w:p>
+            <w:r>
+              <w:t>Matching document is returned after being added to database</w:t>
+            </w:r>
+          </w:p>
+        </w:tc>
+        <w:tc>
+          <w:tcPr>
+            <w:tcW w:w="1555" w:type="dxa"/>
+          </w:tcPr>
+          <w:p>
+            <w:r>
+              <w:t>Matching document is returned after being added to database</w:t>
+            </w:r>
+          </w:p>
+          <w:p>
+            <w:r>
+              <w:t>(Pass)</w:t>
+            </w:r>
+          </w:p>
+        </w:tc>
+      </w:tr>
+      <w:tr>
+        <w:tc>
+          <w:tcPr>
+            <w:tcW w:w="1146" w:type="dxa"/>
+          </w:tcPr>
+          <w:p>
+            <w:r>
+              <w:t>4</w:t>
+            </w:r>
+          </w:p>
+        </w:tc>
+        <w:tc>
+          <w:tcPr>
+            <w:tcW w:w="1307" w:type="dxa"/>
+          </w:tcPr>
+          <w:p>
+            <w:r>
+              <w:t>Testing inputs with special characters</w:t>
+            </w:r>
+          </w:p>
+        </w:tc>
+        <w:tc>
+          <w:tcPr>
+            <w:tcW w:w="1370" w:type="dxa"/>
+          </w:tcPr>
+          <w:p>
+            <w:r>
+              <w:t>In Range</w:t>
+            </w:r>
+          </w:p>
+        </w:tc>
+        <w:tc>
+          <w:tcPr>
+            <w:tcW w:w="2083" w:type="dxa"/>
+          </w:tcPr>
+          <w:p>
+            <w:r>
+              <w:t>_id: new mongoose.Types.ObjectId(),</w:t>
+            </w:r>
+          </w:p>
+          <w:p>
+            <w:r>
+              <w:t xml:space="preserve">  firstname: 'Test!',</w:t>
+            </w:r>
+          </w:p>
+          <w:p>
+            <w:r>
               <w:lastRenderedPageBreak/>
+              <w:t xml:space="preserve">  lastname: '?tester',</w:t>
+            </w:r>
+          </w:p>
+          <w:p>
+            <w:r>
+              <w:t xml:space="preserve">  username: 'SpecialCha£s',</w:t>
+            </w:r>
+          </w:p>
+          <w:p>
+            <w:r>
               <w:t xml:space="preserve">  password: 'fab3dffd86640104e63f0a24ae4bffead6fe04af38d394d8f503e995e75ff58a',</w:t>
             </w:r>
           </w:p>
           <w:p>
             <w:r>
-              <w:t xml:space="preserve">  email: 'testing@test.com'</w:t>
+              <w:t xml:space="preserve">  email: 'specialChars*@testSpecial.com'</w:t>
             </w:r>
           </w:p>
         </w:tc>
@@ -2830,7 +3183,11 @@
           <w:p>
             <w:r>
               <w:lastRenderedPageBreak/>
-              <w:t>Matching document is returned after being added to database</w:t>
+              <w:t xml:space="preserve">Matching document is returned after </w:t>
+            </w:r>
+            <w:r>
+              <w:lastRenderedPageBreak/>
+              <w:t>being added to database</w:t>
             </w:r>
           </w:p>
         </w:tc>
@@ -2840,291 +3197,12 @@
           </w:tcPr>
           <w:p>
             <w:r>
-              <w:t>Matching document is returned after being added to database</w:t>
-            </w:r>
-          </w:p>
-          <w:p>
-            <w:r>
-              <w:t>(Pass)</w:t>
-            </w:r>
-          </w:p>
-        </w:tc>
-      </w:tr>
-      <w:tr>
-        <w:tc>
-          <w:tcPr>
-            <w:tcW w:w="1146" w:type="dxa"/>
-          </w:tcPr>
-          <w:p>
-            <w:r>
-              <w:t>2</w:t>
-            </w:r>
-          </w:p>
-        </w:tc>
-        <w:tc>
-          <w:tcPr>
-            <w:tcW w:w="1307" w:type="dxa"/>
-          </w:tcPr>
-          <w:p>
-            <w:r>
-              <w:t>Testing inserting the smallest values possible</w:t>
-            </w:r>
-            <w:r>
-              <w:t xml:space="preserve"> accepted by the form</w:t>
-            </w:r>
-          </w:p>
-        </w:tc>
-        <w:tc>
-          <w:tcPr>
-            <w:tcW w:w="1370" w:type="dxa"/>
-          </w:tcPr>
-          <w:p>
-            <w:r>
-              <w:t>Edge</w:t>
-            </w:r>
-          </w:p>
-        </w:tc>
-        <w:tc>
-          <w:tcPr>
-            <w:tcW w:w="2083" w:type="dxa"/>
-          </w:tcPr>
-          <w:p>
-            <w:r>
-              <w:t>_id: new mongoose.Types.ObjectId(),</w:t>
-            </w:r>
-          </w:p>
-          <w:p>
-            <w:r>
-              <w:t xml:space="preserve">  firstname: 'U',</w:t>
-            </w:r>
-          </w:p>
-          <w:p>
-            <w:r>
-              <w:t xml:space="preserve">  lastname: 'T',</w:t>
-            </w:r>
-          </w:p>
-          <w:p>
-            <w:r>
-              <w:t xml:space="preserve">  username: 'u',</w:t>
-            </w:r>
-          </w:p>
-          <w:p>
-            <w:r>
-              <w:t xml:space="preserve">  password: 'fab3dffd86640104e63f0a24ae4bffead6fe04af38d394d8f503e995e75ff58a',</w:t>
-            </w:r>
-          </w:p>
-          <w:p>
-            <w:r>
-              <w:t xml:space="preserve">  email: 't@t'</w:t>
-            </w:r>
-          </w:p>
-        </w:tc>
-        <w:tc>
-          <w:tcPr>
-            <w:tcW w:w="1555" w:type="dxa"/>
-          </w:tcPr>
-          <w:p>
-            <w:r>
-              <w:t>Matching document is returned after being added to database</w:t>
-            </w:r>
-          </w:p>
-        </w:tc>
-        <w:tc>
-          <w:tcPr>
-            <w:tcW w:w="1555" w:type="dxa"/>
-          </w:tcPr>
-          <w:p>
-            <w:r>
-              <w:t>Matching document is returned after being added to database</w:t>
-            </w:r>
-          </w:p>
-          <w:p>
-            <w:r>
-              <w:t>(Pass)</w:t>
-            </w:r>
-          </w:p>
-        </w:tc>
-      </w:tr>
-      <w:tr>
-        <w:tc>
-          <w:tcPr>
-            <w:tcW w:w="1146" w:type="dxa"/>
-          </w:tcPr>
-          <w:p>
-            <w:r>
-              <w:t>3</w:t>
-            </w:r>
-          </w:p>
-        </w:tc>
-        <w:tc>
-          <w:tcPr>
-            <w:tcW w:w="1307" w:type="dxa"/>
-          </w:tcPr>
-          <w:p>
-            <w:r>
-              <w:t>Testing inserting the largest username (10 chars) value possible</w:t>
-            </w:r>
-            <w:r>
-              <w:t xml:space="preserve"> accepted by the form</w:t>
-            </w:r>
-          </w:p>
-        </w:tc>
-        <w:tc>
-          <w:tcPr>
-            <w:tcW w:w="1370" w:type="dxa"/>
-          </w:tcPr>
-          <w:p>
-            <w:r>
-              <w:t>Edge</w:t>
-            </w:r>
-          </w:p>
-        </w:tc>
-        <w:tc>
-          <w:tcPr>
-            <w:tcW w:w="2083" w:type="dxa"/>
-          </w:tcPr>
-          <w:p>
-            <w:r>
-              <w:t>_id: new mongoose.Types.ObjectId(),</w:t>
-            </w:r>
-          </w:p>
-          <w:p>
-            <w:r>
-              <w:t xml:space="preserve">  firstname: 'IHaveALongFirstName',</w:t>
-            </w:r>
-          </w:p>
-          <w:p>
-            <w:r>
-              <w:t xml:space="preserve">  lastname: 'IHaveALongerLastName',</w:t>
-            </w:r>
-          </w:p>
-          <w:p>
-            <w:r>
-              <w:t xml:space="preserve">  username: '10CharsAdd',</w:t>
-            </w:r>
-          </w:p>
-          <w:p>
-            <w:r>
-              <w:t xml:space="preserve">  password: 'fab3dffd86640104e63f0a24ae4bffead6fe04af38d394d8f503e995e75ff58a',</w:t>
-            </w:r>
-          </w:p>
-          <w:p>
-            <w:r>
-              <w:t xml:space="preserve">  email: 'longUsername@testLong.com'</w:t>
-            </w:r>
-          </w:p>
-        </w:tc>
-        <w:tc>
-          <w:tcPr>
-            <w:tcW w:w="1555" w:type="dxa"/>
-          </w:tcPr>
-          <w:p>
-            <w:r>
-              <w:t>Matching document is returned after being added to database</w:t>
-            </w:r>
-          </w:p>
-        </w:tc>
-        <w:tc>
-          <w:tcPr>
-            <w:tcW w:w="1555" w:type="dxa"/>
-          </w:tcPr>
-          <w:p>
-            <w:r>
-              <w:t>Matching document is returned after being added to database</w:t>
-            </w:r>
-          </w:p>
-          <w:p>
-            <w:r>
-              <w:t>(Pass)</w:t>
-            </w:r>
-          </w:p>
-        </w:tc>
-      </w:tr>
-      <w:tr>
-        <w:tc>
-          <w:tcPr>
-            <w:tcW w:w="1146" w:type="dxa"/>
-          </w:tcPr>
-          <w:p>
-            <w:r>
-              <w:t>4</w:t>
-            </w:r>
-          </w:p>
-        </w:tc>
-        <w:tc>
-          <w:tcPr>
-            <w:tcW w:w="1307" w:type="dxa"/>
-          </w:tcPr>
-          <w:p>
-            <w:r>
-              <w:t>Testing inputs with special characters</w:t>
-            </w:r>
-          </w:p>
-        </w:tc>
-        <w:tc>
-          <w:tcPr>
-            <w:tcW w:w="1370" w:type="dxa"/>
-          </w:tcPr>
-          <w:p>
-            <w:r>
-              <w:t>In Range</w:t>
-            </w:r>
-          </w:p>
-        </w:tc>
-        <w:tc>
-          <w:tcPr>
-            <w:tcW w:w="2083" w:type="dxa"/>
-          </w:tcPr>
-          <w:p>
-            <w:r>
-              <w:t>_id: new mongoose.Types.ObjectId(),</w:t>
-            </w:r>
-          </w:p>
-          <w:p>
-            <w:r>
-              <w:t xml:space="preserve">  firstname: 'Test!',</w:t>
-            </w:r>
-          </w:p>
-          <w:p>
-            <w:r>
-              <w:t xml:space="preserve">  lastname: '?tester',</w:t>
-            </w:r>
-          </w:p>
-          <w:p>
-            <w:r>
-              <w:t xml:space="preserve">  username: 'SpecialCha£s',</w:t>
-            </w:r>
-          </w:p>
-          <w:p>
-            <w:r>
-              <w:t xml:space="preserve">  password: 'fab3dffd86640104e63f0a24ae4bffead6fe04af38d394d8f503e995e75ff58a',</w:t>
-            </w:r>
-          </w:p>
-          <w:p>
-            <w:r>
               <w:lastRenderedPageBreak/>
-              <w:t xml:space="preserve">  email: 'specialChars*@testSpecial.com'</w:t>
-            </w:r>
-          </w:p>
-        </w:tc>
-        <w:tc>
-          <w:tcPr>
-            <w:tcW w:w="1555" w:type="dxa"/>
-          </w:tcPr>
-          <w:p>
+              <w:t xml:space="preserve">Matching document is returned after </w:t>
+            </w:r>
             <w:r>
               <w:lastRenderedPageBreak/>
-              <w:t>Matching document is returned after being added to database</w:t>
-            </w:r>
-          </w:p>
-        </w:tc>
-        <w:tc>
-          <w:tcPr>
-            <w:tcW w:w="1555" w:type="dxa"/>
-          </w:tcPr>
-          <w:p>
-            <w:r>
-              <w:t>Matching document is returned after being added to database</w:t>
+              <w:t>being added to database</w:t>
             </w:r>
           </w:p>
           <w:p>
@@ -3354,6 +3432,7 @@
           </w:tcPr>
           <w:p>
             <w:r>
+              <w:lastRenderedPageBreak/>
               <w:t>1</w:t>
             </w:r>
           </w:p>
@@ -3447,11 +3526,7 @@
           </w:tcPr>
           <w:p>
             <w:r>
-              <w:t xml:space="preserve">Testing inserting a lower score </w:t>
-            </w:r>
-            <w:r>
-              <w:lastRenderedPageBreak/>
-              <w:t>than the one in the current document</w:t>
+              <w:t>Testing inserting a lower score than the one in the current document</w:t>
             </w:r>
           </w:p>
         </w:tc>
@@ -3461,7 +3536,6 @@
           </w:tcPr>
           <w:p>
             <w:r>
-              <w:lastRenderedPageBreak/>
               <w:t>In Range</w:t>
             </w:r>
           </w:p>
@@ -3482,7 +3556,6 @@
           </w:p>
           <w:p>
             <w:r>
-              <w:lastRenderedPageBreak/>
               <w:t xml:space="preserve">  stream: 'Software Testing',</w:t>
             </w:r>
           </w:p>
@@ -3498,12 +3571,7 @@
           </w:tcPr>
           <w:p>
             <w:r>
-              <w:lastRenderedPageBreak/>
-              <w:t xml:space="preserve">The object currently in the database </w:t>
-            </w:r>
-            <w:r>
-              <w:lastRenderedPageBreak/>
-              <w:t>is not updated as the score is lower 50&lt;80</w:t>
+              <w:t>The object currently in the database is not updated as the score is lower 50&lt;80</w:t>
             </w:r>
           </w:p>
         </w:tc>
@@ -3513,12 +3581,7 @@
           </w:tcPr>
           <w:p>
             <w:r>
-              <w:lastRenderedPageBreak/>
-              <w:t xml:space="preserve">The object currently in the database </w:t>
-            </w:r>
-            <w:r>
-              <w:lastRenderedPageBreak/>
-              <w:t>is not updated as the score is lower 50&lt;80. The score of the returned document is 80</w:t>
+              <w:t>The object currently in the database is not updated as the score is lower 50&lt;80. The score of the returned document is 80</w:t>
             </w:r>
           </w:p>
           <w:p>
@@ -3535,7 +3598,6 @@
           </w:tcPr>
           <w:p>
             <w:r>
-              <w:lastRenderedPageBreak/>
               <w:t>3</w:t>
             </w:r>
           </w:p>
@@ -3702,24 +3764,12 @@
         <w:pStyle w:val="Heading3"/>
       </w:pPr>
       <w:r>
-        <w:t>retrieve</w:t>
-      </w:r>
-      <w:r>
-        <w:t>Question</w:t>
-      </w:r>
-      <w:r>
-        <w:t>.js</w:t>
-      </w:r>
-    </w:p>
-    <w:p>
-      <w:r>
-        <w:t>This method is called when the front-end requires the questions</w:t>
-      </w:r>
-      <w:r>
-        <w:t xml:space="preserve"> for games</w:t>
-      </w:r>
-      <w:r>
-        <w:t xml:space="preserve"> of a specific stream.</w:t>
+        <w:t>retrieveQuestion.js</w:t>
+      </w:r>
+    </w:p>
+    <w:p>
+      <w:r>
+        <w:t>This method is called when the front-end requires the questions for games of a specific stream.</w:t>
       </w:r>
     </w:p>
     <w:p>
@@ -3729,19 +3779,7 @@
     </w:p>
     <w:p>
       <w:r>
-        <w:t>This unit is required for a given input stream as a string return the questions for that stream</w:t>
-      </w:r>
-      <w:r>
-        <w:t xml:space="preserve"> for a game</w:t>
-      </w:r>
-      <w:r>
-        <w:t>. It does this by taking the stream as an input connecting to the database. Then once connected it queries the database for questions of that stream inputted and returns all matches so they can be used as questions in the</w:t>
-      </w:r>
-      <w:r>
-        <w:t xml:space="preserve"> games</w:t>
-      </w:r>
-      <w:r>
-        <w:t>.</w:t>
+        <w:t>This unit is required for a given input stream as a string return the questions for that stream for a game. It does this by taking the stream as an input connecting to the database. Then once connected it queries the database for questions of that stream inputted and returns all matches so they can be used as questions in the games.</w:t>
       </w:r>
     </w:p>
     <w:p>
@@ -3776,6 +3814,7 @@
           </w:tcPr>
           <w:p>
             <w:r>
+              <w:lastRenderedPageBreak/>
               <w:t>Test Number</w:t>
             </w:r>
           </w:p>
@@ -3915,11 +3954,7 @@
           </w:tcPr>
           <w:p>
             <w:r>
-              <w:t xml:space="preserve">Testing valid input </w:t>
-            </w:r>
-            <w:r>
-              <w:lastRenderedPageBreak/>
-              <w:t>of Technical Operations</w:t>
+              <w:t>Testing valid input of Technical Operations</w:t>
             </w:r>
           </w:p>
         </w:tc>
@@ -3929,7 +3964,6 @@
           </w:tcPr>
           <w:p>
             <w:r>
-              <w:lastRenderedPageBreak/>
               <w:t>In Range</w:t>
             </w:r>
           </w:p>
@@ -3950,11 +3984,7 @@
           </w:tcPr>
           <w:p>
             <w:r>
-              <w:t xml:space="preserve">An array of documents with the </w:t>
-            </w:r>
-            <w:r>
-              <w:lastRenderedPageBreak/>
-              <w:t>stream being Technical Operations</w:t>
+              <w:t>An array of documents with the stream being Technical Operations</w:t>
             </w:r>
           </w:p>
         </w:tc>
@@ -3964,12 +3994,7 @@
           </w:tcPr>
           <w:p>
             <w:r>
-              <w:lastRenderedPageBreak/>
-              <w:t xml:space="preserve">Array of documents of Technical </w:t>
-            </w:r>
-            <w:r>
-              <w:lastRenderedPageBreak/>
-              <w:t>Operations stream</w:t>
+              <w:t>Array of documents of Technical Operations stream</w:t>
             </w:r>
           </w:p>
           <w:p>
@@ -3986,7 +4011,6 @@
           </w:tcPr>
           <w:p>
             <w:r>
-              <w:lastRenderedPageBreak/>
               <w:t>3</w:t>
             </w:r>
           </w:p>
@@ -4362,7 +4386,11 @@
           </w:tcPr>
           <w:p>
             <w:r>
-              <w:t>An array of documents with the stream being Technical Operations</w:t>
+              <w:t xml:space="preserve">An array of documents with the stream being </w:t>
+            </w:r>
+            <w:r>
+              <w:lastRenderedPageBreak/>
+              <w:t>Technical Operations</w:t>
             </w:r>
           </w:p>
         </w:tc>
@@ -4372,7 +4400,12 @@
           </w:tcPr>
           <w:p>
             <w:r>
-              <w:t>Array of documents of Technical Operations stream</w:t>
+              <w:lastRenderedPageBreak/>
+              <w:t xml:space="preserve">Array of documents of Technical </w:t>
+            </w:r>
+            <w:r>
+              <w:lastRenderedPageBreak/>
+              <w:t>Operations stream</w:t>
             </w:r>
           </w:p>
           <w:p>
@@ -4389,6 +4422,7 @@
           </w:tcPr>
           <w:p>
             <w:r>
+              <w:lastRenderedPageBreak/>
               <w:t>3</w:t>
             </w:r>
           </w:p>
@@ -4469,11 +4503,7 @@
           </w:tcPr>
           <w:p>
             <w:r>
-              <w:t xml:space="preserve">Testing an invalid </w:t>
-            </w:r>
-            <w:r>
-              <w:lastRenderedPageBreak/>
-              <w:t>input</w:t>
+              <w:t>Testing an invalid input</w:t>
             </w:r>
             <w:r>
               <w:t xml:space="preserve"> for stream</w:t>
@@ -4486,7 +4516,6 @@
           </w:tcPr>
           <w:p>
             <w:r>
-              <w:lastRenderedPageBreak/>
               <w:t>Erroneous</w:t>
             </w:r>
           </w:p>
@@ -4728,170 +4757,6 @@
           </w:p>
           <w:p>
             <w:r>
-              <w:t>gameFinished = false</w:t>
-            </w:r>
-          </w:p>
-        </w:tc>
-        <w:tc>
-          <w:tcPr>
-            <w:tcW w:w="1555" w:type="dxa"/>
-          </w:tcPr>
-          <w:p>
-            <w:r>
-              <w:t>Game will be completed so</w:t>
-            </w:r>
-          </w:p>
-          <w:p>
-            <w:r>
-              <w:t>gameFinished = true</w:t>
-            </w:r>
-          </w:p>
-        </w:tc>
-        <w:tc>
-          <w:tcPr>
-            <w:tcW w:w="1555" w:type="dxa"/>
-          </w:tcPr>
-          <w:p>
-            <w:r>
-              <w:t>gameFinished = false</w:t>
-            </w:r>
-          </w:p>
-          <w:p>
-            <w:r>
-              <w:t>(Pass)</w:t>
-            </w:r>
-          </w:p>
-        </w:tc>
-      </w:tr>
-      <w:tr>
-        <w:tc>
-          <w:tcPr>
-            <w:tcW w:w="1146" w:type="dxa"/>
-          </w:tcPr>
-          <w:p>
-            <w:r>
-              <w:t>2</w:t>
-            </w:r>
-          </w:p>
-        </w:tc>
-        <w:tc>
-          <w:tcPr>
-            <w:tcW w:w="1307" w:type="dxa"/>
-          </w:tcPr>
-          <w:p>
-            <w:r>
-              <w:t>All blocks in the incorrect order</w:t>
-            </w:r>
-          </w:p>
-        </w:tc>
-        <w:tc>
-          <w:tcPr>
-            <w:tcW w:w="1643" w:type="dxa"/>
-          </w:tcPr>
-          <w:p>
-            <w:r>
-              <w:t>In Range</w:t>
-            </w:r>
-          </w:p>
-        </w:tc>
-        <w:tc>
-          <w:tcPr>
-            <w:tcW w:w="1810" w:type="dxa"/>
-          </w:tcPr>
-          <w:p>
-            <w:r>
-              <w:t>blockOrder = [2, 1, 4, 5, 3]</w:t>
-            </w:r>
-          </w:p>
-          <w:p>
-            <w:r>
-              <w:t>correct = [1, 2, 3, 4, 5]</w:t>
-            </w:r>
-          </w:p>
-          <w:p>
-            <w:r>
-              <w:t>gameFinished = false</w:t>
-            </w:r>
-          </w:p>
-        </w:tc>
-        <w:tc>
-          <w:tcPr>
-            <w:tcW w:w="1555" w:type="dxa"/>
-          </w:tcPr>
-          <w:p>
-            <w:r>
-              <w:t>Game will not be completed so</w:t>
-            </w:r>
-          </w:p>
-          <w:p>
-            <w:r>
-              <w:t>gameFinished = false</w:t>
-            </w:r>
-          </w:p>
-        </w:tc>
-        <w:tc>
-          <w:tcPr>
-            <w:tcW w:w="1555" w:type="dxa"/>
-          </w:tcPr>
-          <w:p>
-            <w:r>
-              <w:t>gameFinished = false</w:t>
-            </w:r>
-          </w:p>
-          <w:p>
-            <w:r>
-              <w:t>(Pass)</w:t>
-            </w:r>
-          </w:p>
-        </w:tc>
-      </w:tr>
-      <w:tr>
-        <w:tc>
-          <w:tcPr>
-            <w:tcW w:w="1146" w:type="dxa"/>
-          </w:tcPr>
-          <w:p>
-            <w:r>
-              <w:t>3</w:t>
-            </w:r>
-          </w:p>
-        </w:tc>
-        <w:tc>
-          <w:tcPr>
-            <w:tcW w:w="1307" w:type="dxa"/>
-          </w:tcPr>
-          <w:p>
-            <w:r>
-              <w:t>Blocks in partial correct order</w:t>
-            </w:r>
-          </w:p>
-        </w:tc>
-        <w:tc>
-          <w:tcPr>
-            <w:tcW w:w="1643" w:type="dxa"/>
-          </w:tcPr>
-          <w:p>
-            <w:r>
-              <w:t>In Range</w:t>
-            </w:r>
-          </w:p>
-        </w:tc>
-        <w:tc>
-          <w:tcPr>
-            <w:tcW w:w="1810" w:type="dxa"/>
-          </w:tcPr>
-          <w:p>
-            <w:r>
-              <w:t>blockOrder = [1, 2, 4, 5, 3]</w:t>
-            </w:r>
-          </w:p>
-          <w:p>
-            <w:r>
-              <w:t>correct = [1, 2, 3, 4, 5]</w:t>
-            </w:r>
-          </w:p>
-          <w:p>
-            <w:r>
               <w:lastRenderedPageBreak/>
               <w:t>gameFinished = false</w:t>
             </w:r>
@@ -4904,12 +4769,93 @@
           <w:p>
             <w:r>
               <w:lastRenderedPageBreak/>
+              <w:t>Game will be completed so</w:t>
+            </w:r>
+          </w:p>
+          <w:p>
+            <w:r>
+              <w:t>gameFinished = true</w:t>
+            </w:r>
+          </w:p>
+        </w:tc>
+        <w:tc>
+          <w:tcPr>
+            <w:tcW w:w="1555" w:type="dxa"/>
+          </w:tcPr>
+          <w:p>
+            <w:r>
+              <w:t>gameFinished = false</w:t>
+            </w:r>
+          </w:p>
+          <w:p>
+            <w:r>
+              <w:t>(Pass)</w:t>
+            </w:r>
+          </w:p>
+        </w:tc>
+      </w:tr>
+      <w:tr>
+        <w:tc>
+          <w:tcPr>
+            <w:tcW w:w="1146" w:type="dxa"/>
+          </w:tcPr>
+          <w:p>
+            <w:r>
+              <w:t>2</w:t>
+            </w:r>
+          </w:p>
+        </w:tc>
+        <w:tc>
+          <w:tcPr>
+            <w:tcW w:w="1307" w:type="dxa"/>
+          </w:tcPr>
+          <w:p>
+            <w:r>
+              <w:t>All blocks in the incorrect order</w:t>
+            </w:r>
+          </w:p>
+        </w:tc>
+        <w:tc>
+          <w:tcPr>
+            <w:tcW w:w="1643" w:type="dxa"/>
+          </w:tcPr>
+          <w:p>
+            <w:r>
+              <w:t>In Range</w:t>
+            </w:r>
+          </w:p>
+        </w:tc>
+        <w:tc>
+          <w:tcPr>
+            <w:tcW w:w="1810" w:type="dxa"/>
+          </w:tcPr>
+          <w:p>
+            <w:r>
+              <w:t>blockOrder = [2, 1, 4, 5, 3]</w:t>
+            </w:r>
+          </w:p>
+          <w:p>
+            <w:r>
+              <w:t>correct = [1, 2, 3, 4, 5]</w:t>
+            </w:r>
+          </w:p>
+          <w:p>
+            <w:r>
+              <w:t>gameFinished = false</w:t>
+            </w:r>
+          </w:p>
+        </w:tc>
+        <w:tc>
+          <w:tcPr>
+            <w:tcW w:w="1555" w:type="dxa"/>
+          </w:tcPr>
+          <w:p>
+            <w:r>
               <w:t>Game will not be completed so</w:t>
             </w:r>
           </w:p>
           <w:p>
             <w:r>
-              <w:lastRenderedPageBreak/>
               <w:t>gameFinished = false</w:t>
             </w:r>
           </w:p>
@@ -4920,7 +4866,88 @@
           </w:tcPr>
           <w:p>
             <w:r>
-              <w:lastRenderedPageBreak/>
+              <w:t>gameFinished = false</w:t>
+            </w:r>
+          </w:p>
+          <w:p>
+            <w:r>
+              <w:t>(Pass)</w:t>
+            </w:r>
+          </w:p>
+        </w:tc>
+      </w:tr>
+      <w:tr>
+        <w:tc>
+          <w:tcPr>
+            <w:tcW w:w="1146" w:type="dxa"/>
+          </w:tcPr>
+          <w:p>
+            <w:r>
+              <w:t>3</w:t>
+            </w:r>
+          </w:p>
+        </w:tc>
+        <w:tc>
+          <w:tcPr>
+            <w:tcW w:w="1307" w:type="dxa"/>
+          </w:tcPr>
+          <w:p>
+            <w:r>
+              <w:t>Blocks in partial correct order</w:t>
+            </w:r>
+          </w:p>
+        </w:tc>
+        <w:tc>
+          <w:tcPr>
+            <w:tcW w:w="1643" w:type="dxa"/>
+          </w:tcPr>
+          <w:p>
+            <w:r>
+              <w:t>In Range</w:t>
+            </w:r>
+          </w:p>
+        </w:tc>
+        <w:tc>
+          <w:tcPr>
+            <w:tcW w:w="1810" w:type="dxa"/>
+          </w:tcPr>
+          <w:p>
+            <w:r>
+              <w:t>blockOrder = [1, 2, 4, 5, 3]</w:t>
+            </w:r>
+          </w:p>
+          <w:p>
+            <w:r>
+              <w:t>correct = [1, 2, 3, 4, 5]</w:t>
+            </w:r>
+          </w:p>
+          <w:p>
+            <w:r>
+              <w:t>gameFinished = false</w:t>
+            </w:r>
+          </w:p>
+        </w:tc>
+        <w:tc>
+          <w:tcPr>
+            <w:tcW w:w="1555" w:type="dxa"/>
+          </w:tcPr>
+          <w:p>
+            <w:r>
+              <w:t>Game will not be completed so</w:t>
+            </w:r>
+          </w:p>
+          <w:p>
+            <w:r>
+              <w:t>gameFinished = false</w:t>
+            </w:r>
+          </w:p>
+        </w:tc>
+        <w:tc>
+          <w:tcPr>
+            <w:tcW w:w="1555" w:type="dxa"/>
+          </w:tcPr>
+          <w:p>
+            <w:r>
               <w:t>gameFinished = false</w:t>
             </w:r>
           </w:p>
@@ -5030,17 +5057,41 @@
     </w:p>
     <w:p>
       <w:r>
-        <w:t>The file is required to take the users input in the form and send it to the back-end to authenticate. Depending on the back-ends response the user is logged in or told the credentials are incorrect.</w:t>
-      </w:r>
-    </w:p>
-    <w:p>
-      <w:r>
-        <w:t>The html section of the file is made up of the login form as well as the links to other pages such as registration, admin login and guest login. Users will enter their username and password and submit it to be validated.</w:t>
-      </w:r>
-    </w:p>
-    <w:p>
-      <w:r>
-        <w:t>The script section is made up of the 2 methods loginPost() and validUser(). On submission of the login form loginPost() is called it makes an axios post request to the back-end with the username and password. The back-end will authenticate the login for us. The response of this post request is used by validUser() to check the returned data is valid. It will either be null for an invalid login or the JSON document of that user from the database minus their hashed password.</w:t>
+        <w:t>The file is required to take the users input in the form and send it to the back-end to authenticate. Depending on the back-ends response the user is logged in</w:t>
+      </w:r>
+      <w:r>
+        <w:t xml:space="preserve"> as a user or an admin</w:t>
+      </w:r>
+      <w:r>
+        <w:t xml:space="preserve"> or told the credentials are incorrect.</w:t>
+      </w:r>
+    </w:p>
+    <w:p>
+      <w:r>
+        <w:t>The html section of the file is made up of the login form as well as the links to other pages such as registration</w:t>
+      </w:r>
+      <w:r>
+        <w:t xml:space="preserve"> </w:t>
+      </w:r>
+      <w:r>
+        <w:t>and guest login. Users will enter their username and password and submit it to be validated.</w:t>
+      </w:r>
+    </w:p>
+    <w:p>
+      <w:r>
+        <w:t>The script section is made up of the 2 methods loginPost() and validUser(). On submission of the login form loginPost() is called it makes an axios post request to the back-end with the username and password. The back-end will authenticate the login for us. The response of this post request is used by validUser() to check the returned data is</w:t>
+      </w:r>
+      <w:r>
+        <w:t xml:space="preserve"> a</w:t>
+      </w:r>
+      <w:r>
+        <w:t xml:space="preserve"> valid</w:t>
+      </w:r>
+      <w:r>
+        <w:t xml:space="preserve"> user or valid admin or neither</w:t>
+      </w:r>
+      <w:r>
+        <w:t>. It will either be null for an invalid login or the JSON document of that user from the database minus their hashed password.</w:t>
       </w:r>
     </w:p>
     <w:p>
@@ -5065,12 +5116,12 @@
         <w:tblLook w:val="04A0" w:firstRow="1" w:lastRow="0" w:firstColumn="1" w:lastColumn="0" w:noHBand="0" w:noVBand="1"/>
       </w:tblPr>
       <w:tblGrid>
-        <w:gridCol w:w="952"/>
-        <w:gridCol w:w="1318"/>
-        <w:gridCol w:w="1239"/>
-        <w:gridCol w:w="1507"/>
-        <w:gridCol w:w="2407"/>
-        <w:gridCol w:w="1593"/>
+        <w:gridCol w:w="918"/>
+        <w:gridCol w:w="1268"/>
+        <w:gridCol w:w="1094"/>
+        <w:gridCol w:w="1189"/>
+        <w:gridCol w:w="2287"/>
+        <w:gridCol w:w="2260"/>
       </w:tblGrid>
       <w:tr>
         <w:tc>
@@ -5141,6 +5192,7 @@
           </w:tcPr>
           <w:p>
             <w:r>
+              <w:lastRenderedPageBreak/>
               <w:t>1</w:t>
             </w:r>
           </w:p>
@@ -5271,7 +5323,6 @@
           </w:p>
           <w:p>
             <w:r>
-              <w:lastRenderedPageBreak/>
               <w:t xml:space="preserve">        lastname: 'last',</w:t>
             </w:r>
           </w:p>
@@ -5297,7 +5348,6 @@
           </w:tcPr>
           <w:p>
             <w:r>
-              <w:lastRenderedPageBreak/>
               <w:t>Alert not called as it’s a valid user</w:t>
             </w:r>
           </w:p>
@@ -5411,6 +5461,93 @@
             </w:r>
             <w:r>
               <w:t xml:space="preserve"> and displayed</w:t>
+            </w:r>
+          </w:p>
+          <w:p>
+            <w:r>
+              <w:t>(Pass)</w:t>
+            </w:r>
+          </w:p>
+        </w:tc>
+      </w:tr>
+      <w:tr>
+        <w:tc>
+          <w:tcPr>
+            <w:tcW w:w="952" w:type="dxa"/>
+          </w:tcPr>
+          <w:p>
+            <w:r>
+              <w:t>4</w:t>
+            </w:r>
+          </w:p>
+        </w:tc>
+        <w:tc>
+          <w:tcPr>
+            <w:tcW w:w="1214" w:type="dxa"/>
+          </w:tcPr>
+          <w:p>
+            <w:r>
+              <w:t>Request returns the response for a valid admin</w:t>
+            </w:r>
+          </w:p>
+        </w:tc>
+        <w:tc>
+          <w:tcPr>
+            <w:tcW w:w="1252" w:type="dxa"/>
+          </w:tcPr>
+          <w:p>
+            <w:r>
+              <w:t>In Range</w:t>
+            </w:r>
+          </w:p>
+        </w:tc>
+        <w:tc>
+          <w:tcPr>
+            <w:tcW w:w="1539" w:type="dxa"/>
+          </w:tcPr>
+          <w:p>
+            <w:r>
+              <w:t>response = {</w:t>
+            </w:r>
+          </w:p>
+          <w:p>
+            <w:r>
+              <w:t xml:space="preserve">      data: {</w:t>
+            </w:r>
+          </w:p>
+          <w:p>
+            <w:r>
+              <w:t>admin: ‘true’</w:t>
+            </w:r>
+          </w:p>
+          <w:p>
+            <w:r>
+              <w:t xml:space="preserve">      }</w:t>
+            </w:r>
+          </w:p>
+          <w:p>
+            <w:r>
+              <w:t xml:space="preserve">    }</w:t>
+            </w:r>
+          </w:p>
+        </w:tc>
+        <w:tc>
+          <w:tcPr>
+            <w:tcW w:w="2409" w:type="dxa"/>
+          </w:tcPr>
+          <w:p>
+            <w:r>
+              <w:t>sessionStorage has a variable of admin set to true</w:t>
+            </w:r>
+          </w:p>
+        </w:tc>
+        <w:tc>
+          <w:tcPr>
+            <w:tcW w:w="1650" w:type="dxa"/>
+          </w:tcPr>
+          <w:p>
+            <w:r>
+              <w:t>sessionStorage(‘admin’) === ‘true’</w:t>
             </w:r>
           </w:p>
           <w:p>
@@ -5465,6 +5602,7 @@
     </w:p>
     <w:p>
       <w:r>
+        <w:lastRenderedPageBreak/>
         <w:t>The JavaScript section includes the methods for posting to the back-end to see if a username is unique and not in the external database. If it is not unique the next function will alert the user. If it is unique that function will post to the back-end for it to add the new user details and hash the password in the external database. Once posted the user is routed to the next page. For more information on the related back-end methods see the tests for hash.js, usernameExists.js and register.js</w:t>
       </w:r>
     </w:p>
@@ -5702,7 +5840,6 @@
           </w:tcPr>
           <w:p>
             <w:r>
-              <w:lastRenderedPageBreak/>
               <w:t>3</w:t>
             </w:r>
           </w:p>
@@ -5769,368 +5906,6 @@
           <w:p>
             <w:r>
               <w:t>Alert was called and axios gets the 5 elements from the form</w:t>
-            </w:r>
-          </w:p>
-          <w:p>
-            <w:r>
-              <w:t>(Pass)</w:t>
-            </w:r>
-          </w:p>
-        </w:tc>
-      </w:tr>
-    </w:tbl>
-    <w:p/>
-    <w:p>
-      <w:pPr>
-        <w:pStyle w:val="Heading3"/>
-      </w:pPr>
-      <w:r>
-        <w:t xml:space="preserve">AdminLogin.vue </w:t>
-      </w:r>
-    </w:p>
-    <w:p>
-      <w:r>
-        <w:t>Static Testing</w:t>
-      </w:r>
-    </w:p>
-    <w:p>
-      <w:r>
-        <w:t>This file is required to send a user input to the back-end for authentication and based on the back-ends response allow or deny the login.</w:t>
-      </w:r>
-    </w:p>
-    <w:p>
-      <w:r>
-        <w:t>The html section of the file is made up of the admin login form as well as the links to the user login page. Admin’s will enter their username and password and submit it to be validated on submission of the form.</w:t>
-      </w:r>
-    </w:p>
-    <w:p>
-      <w:r>
-        <w:t>The JavaScript part of the code deals with the submission of details to the back-end and routing the user to the next page if it’s a valid user. The first method adminPost() sends an axios post request to the back-end to validate the submitted form data. It returns the response of the back-end to validAdmin(). The admin login is valid if the returned document has the data value admin to be true and they are taken to the next page. If not it is invalid and the user receives an alert.</w:t>
-      </w:r>
-    </w:p>
-    <w:p>
-      <w:r>
-        <w:t>Dynamic Testing</w:t>
-      </w:r>
-    </w:p>
-    <w:tbl>
-      <w:tblPr>
-        <w:tblStyle w:val="TableGrid"/>
-        <w:tblW w:w="0" w:type="auto"/>
-        <w:tblLook w:val="04A0" w:firstRow="1" w:lastRow="0" w:firstColumn="1" w:lastColumn="0" w:noHBand="0" w:noVBand="1"/>
-      </w:tblPr>
-      <w:tblGrid>
-        <w:gridCol w:w="952"/>
-        <w:gridCol w:w="1302"/>
-        <w:gridCol w:w="1247"/>
-        <w:gridCol w:w="1521"/>
-        <w:gridCol w:w="2363"/>
-        <w:gridCol w:w="1631"/>
-      </w:tblGrid>
-      <w:tr>
-        <w:tc>
-          <w:tcPr>
-            <w:tcW w:w="952" w:type="dxa"/>
-          </w:tcPr>
-          <w:p>
-            <w:r>
-              <w:t>Test Number</w:t>
-            </w:r>
-          </w:p>
-        </w:tc>
-        <w:tc>
-          <w:tcPr>
-            <w:tcW w:w="1214" w:type="dxa"/>
-          </w:tcPr>
-          <w:p>
-            <w:r>
-              <w:t>Test</w:t>
-            </w:r>
-          </w:p>
-        </w:tc>
-        <w:tc>
-          <w:tcPr>
-            <w:tcW w:w="1252" w:type="dxa"/>
-          </w:tcPr>
-          <w:p>
-            <w:r>
-              <w:t>Type</w:t>
-            </w:r>
-          </w:p>
-        </w:tc>
-        <w:tc>
-          <w:tcPr>
-            <w:tcW w:w="1539" w:type="dxa"/>
-          </w:tcPr>
-          <w:p>
-            <w:r>
-              <w:t>Input</w:t>
-            </w:r>
-          </w:p>
-        </w:tc>
-        <w:tc>
-          <w:tcPr>
-            <w:tcW w:w="2409" w:type="dxa"/>
-          </w:tcPr>
-          <w:p>
-            <w:r>
-              <w:t>Expected Outcome</w:t>
-            </w:r>
-          </w:p>
-        </w:tc>
-        <w:tc>
-          <w:tcPr>
-            <w:tcW w:w="1650" w:type="dxa"/>
-          </w:tcPr>
-          <w:p>
-            <w:r>
-              <w:t>Actual Outcome</w:t>
-            </w:r>
-          </w:p>
-        </w:tc>
-      </w:tr>
-      <w:tr>
-        <w:tc>
-          <w:tcPr>
-            <w:tcW w:w="952" w:type="dxa"/>
-          </w:tcPr>
-          <w:p>
-            <w:r>
-              <w:t>1</w:t>
-            </w:r>
-          </w:p>
-        </w:tc>
-        <w:tc>
-          <w:tcPr>
-            <w:tcW w:w="1214" w:type="dxa"/>
-          </w:tcPr>
-          <w:p>
-            <w:r>
-              <w:t>Test that adminPost() calls the username and password from the form to be used by axios</w:t>
-            </w:r>
-          </w:p>
-        </w:tc>
-        <w:tc>
-          <w:tcPr>
-            <w:tcW w:w="1252" w:type="dxa"/>
-          </w:tcPr>
-          <w:p>
-            <w:r>
-              <w:t>In Range</w:t>
-            </w:r>
-          </w:p>
-        </w:tc>
-        <w:tc>
-          <w:tcPr>
-            <w:tcW w:w="1539" w:type="dxa"/>
-          </w:tcPr>
-          <w:p>
-            <w:r>
-              <w:t>The html wrapper with the form in it</w:t>
-            </w:r>
-          </w:p>
-          <w:p/>
-        </w:tc>
-        <w:tc>
-          <w:tcPr>
-            <w:tcW w:w="2409" w:type="dxa"/>
-          </w:tcPr>
-          <w:p>
-            <w:r>
-              <w:t>Axios request is made and calls the username and password from the form</w:t>
-            </w:r>
-          </w:p>
-        </w:tc>
-        <w:tc>
-          <w:tcPr>
-            <w:tcW w:w="1650" w:type="dxa"/>
-          </w:tcPr>
-          <w:p>
-            <w:r>
-              <w:t>Axios request was made and calls the username and password from the form</w:t>
-            </w:r>
-          </w:p>
-          <w:p>
-            <w:r>
-              <w:t>(Pass)</w:t>
-            </w:r>
-          </w:p>
-        </w:tc>
-      </w:tr>
-      <w:tr>
-        <w:tc>
-          <w:tcPr>
-            <w:tcW w:w="952" w:type="dxa"/>
-          </w:tcPr>
-          <w:p>
-            <w:r>
-              <w:t>2</w:t>
-            </w:r>
-          </w:p>
-        </w:tc>
-        <w:tc>
-          <w:tcPr>
-            <w:tcW w:w="1214" w:type="dxa"/>
-          </w:tcPr>
-          <w:p>
-            <w:r>
-              <w:t xml:space="preserve">Testing alert is not called and the admin is routed to next page when back-end returns </w:t>
-            </w:r>
-            <w:r>
-              <w:lastRenderedPageBreak/>
-              <w:t>it’s a valid admin</w:t>
-            </w:r>
-          </w:p>
-        </w:tc>
-        <w:tc>
-          <w:tcPr>
-            <w:tcW w:w="1252" w:type="dxa"/>
-          </w:tcPr>
-          <w:p>
-            <w:r>
-              <w:lastRenderedPageBreak/>
-              <w:t>In Range</w:t>
-            </w:r>
-          </w:p>
-        </w:tc>
-        <w:tc>
-          <w:tcPr>
-            <w:tcW w:w="1539" w:type="dxa"/>
-          </w:tcPr>
-          <w:p>
-            <w:r>
-              <w:t>response = {</w:t>
-            </w:r>
-          </w:p>
-          <w:p>
-            <w:r>
-              <w:t xml:space="preserve">      data: {</w:t>
-            </w:r>
-          </w:p>
-          <w:p>
-            <w:r>
-              <w:t>admin: ‘true’</w:t>
-            </w:r>
-          </w:p>
-          <w:p>
-            <w:r>
-              <w:t xml:space="preserve">      }</w:t>
-            </w:r>
-          </w:p>
-          <w:p>
-            <w:r>
-              <w:t xml:space="preserve">    }</w:t>
-            </w:r>
-          </w:p>
-        </w:tc>
-        <w:tc>
-          <w:tcPr>
-            <w:tcW w:w="2409" w:type="dxa"/>
-          </w:tcPr>
-          <w:p>
-            <w:r>
-              <w:t>The alert should not be called as they are a valid admin</w:t>
-            </w:r>
-          </w:p>
-        </w:tc>
-        <w:tc>
-          <w:tcPr>
-            <w:tcW w:w="1650" w:type="dxa"/>
-          </w:tcPr>
-          <w:p>
-            <w:r>
-              <w:t>Alert was not called</w:t>
-            </w:r>
-          </w:p>
-          <w:p>
-            <w:r>
-              <w:t>(Pass)</w:t>
-            </w:r>
-          </w:p>
-        </w:tc>
-      </w:tr>
-      <w:tr>
-        <w:tc>
-          <w:tcPr>
-            <w:tcW w:w="952" w:type="dxa"/>
-          </w:tcPr>
-          <w:p>
-            <w:r>
-              <w:t>3</w:t>
-            </w:r>
-          </w:p>
-        </w:tc>
-        <w:tc>
-          <w:tcPr>
-            <w:tcW w:w="1214" w:type="dxa"/>
-          </w:tcPr>
-          <w:p>
-            <w:r>
-              <w:t>Testing alert is called when back-end does not return they are an admin</w:t>
-            </w:r>
-          </w:p>
-        </w:tc>
-        <w:tc>
-          <w:tcPr>
-            <w:tcW w:w="1252" w:type="dxa"/>
-          </w:tcPr>
-          <w:p>
-            <w:r>
-              <w:t>Erroneous</w:t>
-            </w:r>
-          </w:p>
-        </w:tc>
-        <w:tc>
-          <w:tcPr>
-            <w:tcW w:w="1539" w:type="dxa"/>
-          </w:tcPr>
-          <w:p>
-            <w:r>
-              <w:t>response = {</w:t>
-            </w:r>
-          </w:p>
-          <w:p>
-            <w:r>
-              <w:t xml:space="preserve">      data: {</w:t>
-            </w:r>
-          </w:p>
-          <w:p>
-            <w:r>
-              <w:t xml:space="preserve">      }</w:t>
-            </w:r>
-          </w:p>
-          <w:p>
-            <w:r>
-              <w:t xml:space="preserve">    }</w:t>
-            </w:r>
-          </w:p>
-        </w:tc>
-        <w:tc>
-          <w:tcPr>
-            <w:tcW w:w="2409" w:type="dxa"/>
-          </w:tcPr>
-          <w:p>
-            <w:r>
-              <w:t>Alert should be called</w:t>
-            </w:r>
-            <w:r>
-              <w:t xml:space="preserve"> and displayed</w:t>
-            </w:r>
-            <w:r>
-              <w:t xml:space="preserve"> as they are not a valid admin</w:t>
-            </w:r>
-          </w:p>
-        </w:tc>
-        <w:tc>
-          <w:tcPr>
-            <w:tcW w:w="1650" w:type="dxa"/>
-          </w:tcPr>
-          <w:p>
-            <w:r>
-              <w:t>Alert was called</w:t>
-            </w:r>
-            <w:r>
-              <w:t xml:space="preserve"> and displayed</w:t>
             </w:r>
           </w:p>
           <w:p>
@@ -6199,6 +5974,7 @@
           <w:p>
             <w:bookmarkStart w:id="0" w:name="_Hlk61976335"/>
             <w:r>
+              <w:lastRenderedPageBreak/>
               <w:t>Test Number</w:t>
             </w:r>
           </w:p>
@@ -6473,7 +6249,6 @@
           </w:tcPr>
           <w:p>
             <w:r>
-              <w:lastRenderedPageBreak/>
               <w:t>4</w:t>
             </w:r>
           </w:p>
@@ -6596,6 +6371,7 @@
           </w:tcPr>
           <w:p>
             <w:r>
+              <w:lastRenderedPageBreak/>
               <w:t>Test Number</w:t>
             </w:r>
           </w:p>
@@ -6889,7 +6665,6 @@
           </w:tcPr>
           <w:p>
             <w:r>
-              <w:lastRenderedPageBreak/>
               <w:t>4</w:t>
             </w:r>
           </w:p>
@@ -7077,7 +6852,11 @@
           </w:tcPr>
           <w:p>
             <w:r>
-              <w:t>Hash and register a new user within bounds of the form input</w:t>
+              <w:t xml:space="preserve">Hash and register a new user </w:t>
+            </w:r>
+            <w:r>
+              <w:lastRenderedPageBreak/>
+              <w:t>within bounds of the form input</w:t>
             </w:r>
           </w:p>
         </w:tc>
@@ -7087,6 +6866,7 @@
           </w:tcPr>
           <w:p>
             <w:r>
+              <w:lastRenderedPageBreak/>
               <w:t>In range</w:t>
             </w:r>
           </w:p>
@@ -7112,6 +6892,7 @@
           </w:p>
           <w:p>
             <w:r>
+              <w:lastRenderedPageBreak/>
               <w:t>IntTest</w:t>
             </w:r>
           </w:p>
@@ -7182,7 +6963,12 @@
           </w:tcPr>
           <w:p>
             <w:r>
-              <w:t>Document of the new user is returned and the details all match (excluding password which is removed from the result)</w:t>
+              <w:lastRenderedPageBreak/>
+              <w:t xml:space="preserve">Document of the new user is returned and the details all </w:t>
+            </w:r>
+            <w:r>
+              <w:lastRenderedPageBreak/>
+              <w:t>match (excluding password which is removed from the result)</w:t>
             </w:r>
           </w:p>
         </w:tc>
@@ -7192,7 +6978,12 @@
           </w:tcPr>
           <w:p>
             <w:r>
-              <w:t>Document of the new user is returned and the details all match</w:t>
+              <w:lastRenderedPageBreak/>
+              <w:t xml:space="preserve">Document of the new user is </w:t>
+            </w:r>
+            <w:r>
+              <w:lastRenderedPageBreak/>
+              <w:t>returned and the details all match</w:t>
             </w:r>
           </w:p>
           <w:p>
@@ -7289,7 +7080,6 @@
           </w:p>
           <w:p>
             <w:r>
-              <w:lastRenderedPageBreak/>
               <w:t>Int</w:t>
             </w:r>
           </w:p>
@@ -7325,7 +7115,6 @@
           </w:tcPr>
           <w:p>
             <w:r>
-              <w:lastRenderedPageBreak/>
               <w:t>Document of the new user is returned and the details all match (excluding password which is removed from the result)</w:t>
             </w:r>
           </w:p>
@@ -7532,6 +7321,7 @@
           </w:tcPr>
           <w:p>
             <w:r>
+              <w:lastRenderedPageBreak/>
               <w:t>Test Number</w:t>
             </w:r>
           </w:p>
@@ -7833,7 +7623,6 @@
           </w:tcPr>
           <w:p>
             <w:r>
-              <w:lastRenderedPageBreak/>
               <w:t>4</w:t>
             </w:r>
           </w:p>
@@ -8078,6 +7867,7 @@
         <w:pStyle w:val="Heading1"/>
       </w:pPr>
       <w:r>
+        <w:lastRenderedPageBreak/>
         <w:t>Full System Black Box Testing</w:t>
       </w:r>
     </w:p>
@@ -8317,7 +8107,6 @@
           </w:tcPr>
           <w:p>
             <w:r>
-              <w:lastRenderedPageBreak/>
               <w:t>3</w:t>
             </w:r>
           </w:p>
@@ -8708,6 +8497,7 @@
           </w:tcPr>
           <w:p>
             <w:r>
+              <w:lastRenderedPageBreak/>
               <w:t>9</w:t>
             </w:r>
           </w:p>
@@ -8977,7 +8767,6 @@
           </w:tcPr>
           <w:p>
             <w:r>
-              <w:lastRenderedPageBreak/>
               <w:t>Test Number</w:t>
             </w:r>
           </w:p>
@@ -9355,6 +9144,7 @@
           </w:tcPr>
           <w:p>
             <w:r>
+              <w:lastRenderedPageBreak/>
               <w:t>2</w:t>
             </w:r>
           </w:p>
@@ -9598,7 +9388,6 @@
           </w:tcPr>
           <w:p>
             <w:r>
-              <w:lastRenderedPageBreak/>
               <w:t>1</w:t>
             </w:r>
           </w:p>
@@ -9887,6 +9676,7 @@
         <w:pStyle w:val="Heading3"/>
       </w:pPr>
       <w:r>
+        <w:lastRenderedPageBreak/>
         <w:t xml:space="preserve"> </w:t>
       </w:r>
       <w:r>
@@ -10232,11 +10022,554 @@
           </w:tcPr>
           <w:p>
             <w:r>
+              <w:t>5</w:t>
+            </w:r>
+          </w:p>
+          <w:p/>
+        </w:tc>
+        <w:tc>
+          <w:tcPr>
+            <w:tcW w:w="1502" w:type="dxa"/>
+          </w:tcPr>
+          <w:p>
+            <w:r>
+              <w:t>Click to go to the fill in the blanks game</w:t>
+            </w:r>
+          </w:p>
+        </w:tc>
+        <w:tc>
+          <w:tcPr>
+            <w:tcW w:w="1503" w:type="dxa"/>
+          </w:tcPr>
+          <w:p>
+            <w:r>
+              <w:t>In Range</w:t>
+            </w:r>
+          </w:p>
+        </w:tc>
+        <w:tc>
+          <w:tcPr>
+            <w:tcW w:w="1503" w:type="dxa"/>
+          </w:tcPr>
+          <w:p>
+            <w:r>
+              <w:t>Click link to fill in the blanks</w:t>
+            </w:r>
+          </w:p>
+        </w:tc>
+        <w:tc>
+          <w:tcPr>
+            <w:tcW w:w="1503" w:type="dxa"/>
+          </w:tcPr>
+          <w:p>
+            <w:r>
+              <w:t>Routed to fill in the blanks</w:t>
+            </w:r>
+          </w:p>
+        </w:tc>
+        <w:tc>
+          <w:tcPr>
+            <w:tcW w:w="1503" w:type="dxa"/>
+          </w:tcPr>
+          <w:p>
+            <w:r>
+              <w:t>Taken to fill in the blanks page</w:t>
+            </w:r>
+          </w:p>
+        </w:tc>
+      </w:tr>
+      <w:tr>
+        <w:tc>
+          <w:tcPr>
+            <w:tcW w:w="1502" w:type="dxa"/>
+          </w:tcPr>
+          <w:p>
+            <w:r>
+              <w:t>6</w:t>
+            </w:r>
+          </w:p>
+        </w:tc>
+        <w:tc>
+          <w:tcPr>
+            <w:tcW w:w="1502" w:type="dxa"/>
+          </w:tcPr>
+          <w:p>
+            <w:r>
+              <w:t>Click link to the affinity tests page</w:t>
+            </w:r>
+          </w:p>
+        </w:tc>
+        <w:tc>
+          <w:tcPr>
+            <w:tcW w:w="1503" w:type="dxa"/>
+          </w:tcPr>
+          <w:p>
+            <w:r>
+              <w:t>In Range</w:t>
+            </w:r>
+          </w:p>
+        </w:tc>
+        <w:tc>
+          <w:tcPr>
+            <w:tcW w:w="1503" w:type="dxa"/>
+          </w:tcPr>
+          <w:p>
+            <w:r>
+              <w:t>Click link to the affinity Tests page</w:t>
+            </w:r>
+          </w:p>
+        </w:tc>
+        <w:tc>
+          <w:tcPr>
+            <w:tcW w:w="1503" w:type="dxa"/>
+          </w:tcPr>
+          <w:p>
+            <w:r>
+              <w:t>Routed to the test page</w:t>
+            </w:r>
+          </w:p>
+        </w:tc>
+        <w:tc>
+          <w:tcPr>
+            <w:tcW w:w="1503" w:type="dxa"/>
+          </w:tcPr>
+          <w:p>
+            <w:r>
+              <w:t>Taken to the test page</w:t>
+            </w:r>
+          </w:p>
+        </w:tc>
+      </w:tr>
+      <w:tr>
+        <w:tc>
+          <w:tcPr>
+            <w:tcW w:w="1502" w:type="dxa"/>
+          </w:tcPr>
+          <w:p>
+            <w:r>
+              <w:t>7</w:t>
+            </w:r>
+          </w:p>
+        </w:tc>
+        <w:tc>
+          <w:tcPr>
+            <w:tcW w:w="1502" w:type="dxa"/>
+          </w:tcPr>
+          <w:p>
+            <w:r>
+              <w:t>Click Log out button</w:t>
+            </w:r>
+          </w:p>
+        </w:tc>
+        <w:tc>
+          <w:tcPr>
+            <w:tcW w:w="1503" w:type="dxa"/>
+          </w:tcPr>
+          <w:p>
+            <w:r>
+              <w:t>In Range</w:t>
+            </w:r>
+          </w:p>
+        </w:tc>
+        <w:tc>
+          <w:tcPr>
+            <w:tcW w:w="1503" w:type="dxa"/>
+          </w:tcPr>
+          <w:p>
+            <w:r>
+              <w:t>Click logout icon</w:t>
+            </w:r>
+          </w:p>
+        </w:tc>
+        <w:tc>
+          <w:tcPr>
+            <w:tcW w:w="1503" w:type="dxa"/>
+          </w:tcPr>
+          <w:p>
+            <w:r>
+              <w:t>Routed back to logout page and session is cleared</w:t>
+            </w:r>
+          </w:p>
+        </w:tc>
+        <w:tc>
+          <w:tcPr>
+            <w:tcW w:w="1503" w:type="dxa"/>
+          </w:tcPr>
+          <w:p>
+            <w:r>
+              <w:t>Routed back to logout page and session is cleared</w:t>
+            </w:r>
+          </w:p>
+        </w:tc>
+      </w:tr>
+      <w:tr>
+        <w:tc>
+          <w:tcPr>
+            <w:tcW w:w="1502" w:type="dxa"/>
+          </w:tcPr>
+          <w:p>
+            <w:r>
+              <w:t>8</w:t>
+            </w:r>
+          </w:p>
+        </w:tc>
+        <w:tc>
+          <w:tcPr>
+            <w:tcW w:w="1502" w:type="dxa"/>
+          </w:tcPr>
+          <w:p>
+            <w:r>
+              <w:t>Click Account button</w:t>
+            </w:r>
+          </w:p>
+        </w:tc>
+        <w:tc>
+          <w:tcPr>
+            <w:tcW w:w="1503" w:type="dxa"/>
+          </w:tcPr>
+          <w:p>
+            <w:r>
+              <w:t>In Range</w:t>
+            </w:r>
+          </w:p>
+        </w:tc>
+        <w:tc>
+          <w:tcPr>
+            <w:tcW w:w="1503" w:type="dxa"/>
+          </w:tcPr>
+          <w:p>
+            <w:r>
+              <w:t>Click account icon</w:t>
+            </w:r>
+          </w:p>
+        </w:tc>
+        <w:tc>
+          <w:tcPr>
+            <w:tcW w:w="1503" w:type="dxa"/>
+          </w:tcPr>
+          <w:p>
+            <w:r>
+              <w:t>Routed to the account page</w:t>
+            </w:r>
+          </w:p>
+        </w:tc>
+        <w:tc>
+          <w:tcPr>
+            <w:tcW w:w="1503" w:type="dxa"/>
+          </w:tcPr>
+          <w:p>
+            <w:r>
+              <w:t>Taken to the accounts page</w:t>
+            </w:r>
+          </w:p>
+        </w:tc>
+      </w:tr>
+    </w:tbl>
+    <w:p>
+      <w:pPr>
+        <w:pStyle w:val="Heading3"/>
+      </w:pPr>
+      <w:r>
+        <w:t>Navigation Guards</w:t>
+      </w:r>
+    </w:p>
+    <w:p>
+      <w:r>
+        <w:t>In the front-end we use navigation guards in main.js when we initialize the instance of the web app. These prevent for example and user not logged in getting to the admin page. So we need to test under different scenarios the access levels work.</w:t>
+      </w:r>
+    </w:p>
+    <w:tbl>
+      <w:tblPr>
+        <w:tblStyle w:val="TableGrid"/>
+        <w:tblW w:w="0" w:type="auto"/>
+        <w:tblLook w:val="04A0" w:firstRow="1" w:lastRow="0" w:firstColumn="1" w:lastColumn="0" w:noHBand="0" w:noVBand="1"/>
+      </w:tblPr>
+      <w:tblGrid>
+        <w:gridCol w:w="1502"/>
+        <w:gridCol w:w="1502"/>
+        <w:gridCol w:w="1503"/>
+        <w:gridCol w:w="1503"/>
+        <w:gridCol w:w="1503"/>
+        <w:gridCol w:w="1503"/>
+      </w:tblGrid>
+      <w:tr>
+        <w:tc>
+          <w:tcPr>
+            <w:tcW w:w="1502" w:type="dxa"/>
+          </w:tcPr>
+          <w:p>
+            <w:r>
+              <w:t>Test Number</w:t>
+            </w:r>
+          </w:p>
+        </w:tc>
+        <w:tc>
+          <w:tcPr>
+            <w:tcW w:w="1502" w:type="dxa"/>
+          </w:tcPr>
+          <w:p>
+            <w:r>
+              <w:t>Test</w:t>
+            </w:r>
+          </w:p>
+        </w:tc>
+        <w:tc>
+          <w:tcPr>
+            <w:tcW w:w="1503" w:type="dxa"/>
+          </w:tcPr>
+          <w:p>
+            <w:r>
+              <w:t>Type</w:t>
+            </w:r>
+          </w:p>
+        </w:tc>
+        <w:tc>
+          <w:tcPr>
+            <w:tcW w:w="1503" w:type="dxa"/>
+          </w:tcPr>
+          <w:p>
+            <w:r>
+              <w:t>Input</w:t>
+            </w:r>
+          </w:p>
+        </w:tc>
+        <w:tc>
+          <w:tcPr>
+            <w:tcW w:w="1503" w:type="dxa"/>
+          </w:tcPr>
+          <w:p>
+            <w:r>
+              <w:t>Expected Outcome</w:t>
+            </w:r>
+          </w:p>
+        </w:tc>
+        <w:tc>
+          <w:tcPr>
+            <w:tcW w:w="1503" w:type="dxa"/>
+          </w:tcPr>
+          <w:p>
+            <w:r>
+              <w:t>Actual Outcome</w:t>
+            </w:r>
+          </w:p>
+        </w:tc>
+      </w:tr>
+      <w:tr>
+        <w:tc>
+          <w:tcPr>
+            <w:tcW w:w="1502" w:type="dxa"/>
+          </w:tcPr>
+          <w:p>
+            <w:r>
+              <w:t>1</w:t>
+            </w:r>
+          </w:p>
+        </w:tc>
+        <w:tc>
+          <w:tcPr>
+            <w:tcW w:w="1502" w:type="dxa"/>
+          </w:tcPr>
+          <w:p>
+            <w:r>
+              <w:t>Go to Admin page without being an admin</w:t>
+            </w:r>
+          </w:p>
+        </w:tc>
+        <w:tc>
+          <w:tcPr>
+            <w:tcW w:w="1503" w:type="dxa"/>
+          </w:tcPr>
+          <w:p>
+            <w:r>
+              <w:t>Erroneous</w:t>
+            </w:r>
+          </w:p>
+        </w:tc>
+        <w:tc>
+          <w:tcPr>
+            <w:tcW w:w="1503" w:type="dxa"/>
+          </w:tcPr>
+          <w:p>
+            <w:r>
+              <w:t>Type the url of the admin page as not an admin</w:t>
+            </w:r>
+          </w:p>
+        </w:tc>
+        <w:tc>
+          <w:tcPr>
+            <w:tcW w:w="1503" w:type="dxa"/>
+          </w:tcPr>
+          <w:p>
+            <w:r>
+              <w:t>Sent to the login page</w:t>
+            </w:r>
+          </w:p>
+        </w:tc>
+        <w:tc>
+          <w:tcPr>
+            <w:tcW w:w="1503" w:type="dxa"/>
+          </w:tcPr>
+          <w:p>
+            <w:r>
+              <w:t>Sent to the login page</w:t>
+            </w:r>
+          </w:p>
+          <w:p>
+            <w:r>
+              <w:t>(Pass)</w:t>
+            </w:r>
+          </w:p>
+        </w:tc>
+      </w:tr>
+      <w:tr>
+        <w:tc>
+          <w:tcPr>
+            <w:tcW w:w="1502" w:type="dxa"/>
+          </w:tcPr>
+          <w:p>
+            <w:r>
+              <w:t>2</w:t>
+            </w:r>
+          </w:p>
+        </w:tc>
+        <w:tc>
+          <w:tcPr>
+            <w:tcW w:w="1502" w:type="dxa"/>
+          </w:tcPr>
+          <w:p>
+            <w:r>
+              <w:t>Go to any user page not being a user or guest</w:t>
+            </w:r>
+          </w:p>
+        </w:tc>
+        <w:tc>
+          <w:tcPr>
+            <w:tcW w:w="1503" w:type="dxa"/>
+          </w:tcPr>
+          <w:p>
+            <w:r>
+              <w:t>Erroneous</w:t>
+            </w:r>
+          </w:p>
+        </w:tc>
+        <w:tc>
+          <w:tcPr>
+            <w:tcW w:w="1503" w:type="dxa"/>
+          </w:tcPr>
+          <w:p>
+            <w:r>
+              <w:t>Type the url of any user page</w:t>
+            </w:r>
+            <w:r>
+              <w:t xml:space="preserve"> as not a user or guest</w:t>
+            </w:r>
+          </w:p>
+        </w:tc>
+        <w:tc>
+          <w:tcPr>
+            <w:tcW w:w="1503" w:type="dxa"/>
+          </w:tcPr>
+          <w:p>
+            <w:r>
+              <w:t>Sent to the login page</w:t>
+            </w:r>
+          </w:p>
+        </w:tc>
+        <w:tc>
+          <w:tcPr>
+            <w:tcW w:w="1503" w:type="dxa"/>
+          </w:tcPr>
+          <w:p>
+            <w:r>
+              <w:t>Sent to the login page</w:t>
+            </w:r>
+          </w:p>
+          <w:p>
+            <w:r>
+              <w:t>(Pass)</w:t>
+            </w:r>
+          </w:p>
+        </w:tc>
+      </w:tr>
+      <w:tr>
+        <w:tc>
+          <w:tcPr>
+            <w:tcW w:w="1502" w:type="dxa"/>
+          </w:tcPr>
+          <w:p>
+            <w:r>
+              <w:t>3</w:t>
+            </w:r>
+          </w:p>
+        </w:tc>
+        <w:tc>
+          <w:tcPr>
+            <w:tcW w:w="1502" w:type="dxa"/>
+          </w:tcPr>
+          <w:p>
+            <w:r>
+              <w:t>Go to admin page as an admin</w:t>
+            </w:r>
+          </w:p>
+        </w:tc>
+        <w:tc>
+          <w:tcPr>
+            <w:tcW w:w="1503" w:type="dxa"/>
+          </w:tcPr>
+          <w:p>
+            <w:r>
+              <w:t>In Range</w:t>
+            </w:r>
+          </w:p>
+        </w:tc>
+        <w:tc>
+          <w:tcPr>
+            <w:tcW w:w="1503" w:type="dxa"/>
+          </w:tcPr>
+          <w:p>
+            <w:r>
+              <w:t>T</w:t>
+            </w:r>
+            <w:r>
+              <w:t>ype the url of the admin page as not an admin</w:t>
+            </w:r>
+          </w:p>
+        </w:tc>
+        <w:tc>
+          <w:tcPr>
+            <w:tcW w:w="1503" w:type="dxa"/>
+          </w:tcPr>
+          <w:p>
+            <w:r>
+              <w:t>Allowed entry to the admin page</w:t>
+            </w:r>
+          </w:p>
+        </w:tc>
+        <w:tc>
+          <w:tcPr>
+            <w:tcW w:w="1503" w:type="dxa"/>
+          </w:tcPr>
+          <w:p>
+            <w:r>
+              <w:t>Allowed entry to the admin page</w:t>
+            </w:r>
+            <w:r>
+              <w:t xml:space="preserve"> (Pass)</w:t>
+            </w:r>
+          </w:p>
+        </w:tc>
+      </w:tr>
+      <w:tr>
+        <w:tc>
+          <w:tcPr>
+            <w:tcW w:w="1502" w:type="dxa"/>
+          </w:tcPr>
+          <w:p>
+            <w:r>
               <w:lastRenderedPageBreak/>
-              <w:t>5</w:t>
-            </w:r>
-          </w:p>
-          <w:p/>
+              <w:t>4</w:t>
+            </w:r>
+          </w:p>
         </w:tc>
         <w:tc>
           <w:tcPr>
@@ -10244,7 +10577,13 @@
           </w:tcPr>
           <w:p>
             <w:r>
-              <w:t>Click to go to the fill in the blanks game</w:t>
+              <w:t xml:space="preserve">Go to any user page </w:t>
+            </w:r>
+            <w:r>
+              <w:t>as a</w:t>
+            </w:r>
+            <w:r>
+              <w:t xml:space="preserve"> user or guest</w:t>
             </w:r>
           </w:p>
         </w:tc>
@@ -10264,218 +10603,33 @@
           </w:tcPr>
           <w:p>
             <w:r>
-              <w:t>Click link to fill in the blanks</w:t>
-            </w:r>
-          </w:p>
-        </w:tc>
-        <w:tc>
-          <w:tcPr>
-            <w:tcW w:w="1503" w:type="dxa"/>
-          </w:tcPr>
-          <w:p>
-            <w:r>
-              <w:t>Routed to fill in the blanks</w:t>
-            </w:r>
-          </w:p>
-        </w:tc>
-        <w:tc>
-          <w:tcPr>
-            <w:tcW w:w="1503" w:type="dxa"/>
-          </w:tcPr>
-          <w:p>
-            <w:r>
-              <w:t>Taken to fill in the blanks page</w:t>
-            </w:r>
-          </w:p>
-        </w:tc>
-      </w:tr>
-      <w:tr>
-        <w:tc>
-          <w:tcPr>
-            <w:tcW w:w="1502" w:type="dxa"/>
-          </w:tcPr>
-          <w:p>
-            <w:r>
-              <w:t>6</w:t>
-            </w:r>
-          </w:p>
-        </w:tc>
-        <w:tc>
-          <w:tcPr>
-            <w:tcW w:w="1502" w:type="dxa"/>
-          </w:tcPr>
-          <w:p>
-            <w:r>
-              <w:t>Click link to the affinity tests page</w:t>
-            </w:r>
-          </w:p>
-        </w:tc>
-        <w:tc>
-          <w:tcPr>
-            <w:tcW w:w="1503" w:type="dxa"/>
-          </w:tcPr>
-          <w:p>
-            <w:r>
-              <w:t>In Range</w:t>
-            </w:r>
-          </w:p>
-        </w:tc>
-        <w:tc>
-          <w:tcPr>
-            <w:tcW w:w="1503" w:type="dxa"/>
-          </w:tcPr>
-          <w:p>
-            <w:r>
-              <w:t>Click link to the affinity Tests page</w:t>
-            </w:r>
-          </w:p>
-        </w:tc>
-        <w:tc>
-          <w:tcPr>
-            <w:tcW w:w="1503" w:type="dxa"/>
-          </w:tcPr>
-          <w:p>
-            <w:r>
-              <w:t>Routed to the test page</w:t>
-            </w:r>
-          </w:p>
-        </w:tc>
-        <w:tc>
-          <w:tcPr>
-            <w:tcW w:w="1503" w:type="dxa"/>
-          </w:tcPr>
-          <w:p>
-            <w:r>
-              <w:t>Taken to the test page</w:t>
-            </w:r>
-          </w:p>
-        </w:tc>
-      </w:tr>
-      <w:tr>
-        <w:tc>
-          <w:tcPr>
-            <w:tcW w:w="1502" w:type="dxa"/>
-          </w:tcPr>
-          <w:p>
-            <w:r>
-              <w:t>7</w:t>
-            </w:r>
-          </w:p>
-        </w:tc>
-        <w:tc>
-          <w:tcPr>
-            <w:tcW w:w="1502" w:type="dxa"/>
-          </w:tcPr>
-          <w:p>
-            <w:r>
-              <w:t>Click Log out button</w:t>
-            </w:r>
-          </w:p>
-        </w:tc>
-        <w:tc>
-          <w:tcPr>
-            <w:tcW w:w="1503" w:type="dxa"/>
-          </w:tcPr>
-          <w:p>
-            <w:r>
-              <w:t>In Range</w:t>
-            </w:r>
-          </w:p>
-        </w:tc>
-        <w:tc>
-          <w:tcPr>
-            <w:tcW w:w="1503" w:type="dxa"/>
-          </w:tcPr>
-          <w:p>
-            <w:r>
-              <w:t>Click logout icon</w:t>
-            </w:r>
-          </w:p>
-        </w:tc>
-        <w:tc>
-          <w:tcPr>
-            <w:tcW w:w="1503" w:type="dxa"/>
-          </w:tcPr>
-          <w:p>
-            <w:r>
-              <w:t>Routed back to logout page and session is cleared</w:t>
-            </w:r>
-          </w:p>
-        </w:tc>
-        <w:tc>
-          <w:tcPr>
-            <w:tcW w:w="1503" w:type="dxa"/>
-          </w:tcPr>
-          <w:p>
-            <w:r>
-              <w:t>Routed back to logout page and session is cleared</w:t>
-            </w:r>
-          </w:p>
-        </w:tc>
-      </w:tr>
-      <w:tr>
-        <w:tc>
-          <w:tcPr>
-            <w:tcW w:w="1502" w:type="dxa"/>
-          </w:tcPr>
-          <w:p>
-            <w:r>
-              <w:t>8</w:t>
-            </w:r>
-          </w:p>
-        </w:tc>
-        <w:tc>
-          <w:tcPr>
-            <w:tcW w:w="1502" w:type="dxa"/>
-          </w:tcPr>
-          <w:p>
-            <w:r>
-              <w:t>Click Account button</w:t>
-            </w:r>
-          </w:p>
-        </w:tc>
-        <w:tc>
-          <w:tcPr>
-            <w:tcW w:w="1503" w:type="dxa"/>
-          </w:tcPr>
-          <w:p>
-            <w:r>
-              <w:t>In Range</w:t>
-            </w:r>
-          </w:p>
-        </w:tc>
-        <w:tc>
-          <w:tcPr>
-            <w:tcW w:w="1503" w:type="dxa"/>
-          </w:tcPr>
-          <w:p>
-            <w:r>
-              <w:t>Click account icon</w:t>
-            </w:r>
-          </w:p>
-        </w:tc>
-        <w:tc>
-          <w:tcPr>
-            <w:tcW w:w="1503" w:type="dxa"/>
-          </w:tcPr>
-          <w:p>
-            <w:r>
-              <w:t>Routed to the account page</w:t>
-            </w:r>
-          </w:p>
-        </w:tc>
-        <w:tc>
-          <w:tcPr>
-            <w:tcW w:w="1503" w:type="dxa"/>
-          </w:tcPr>
-          <w:p>
-            <w:r>
-              <w:t>Taken to the accounts page</w:t>
+              <w:t>Type the url of any user page</w:t>
+            </w:r>
+          </w:p>
+        </w:tc>
+        <w:tc>
+          <w:tcPr>
+            <w:tcW w:w="1503" w:type="dxa"/>
+          </w:tcPr>
+          <w:p>
+            <w:r>
+              <w:t>Allowed entry to that user page</w:t>
+            </w:r>
+          </w:p>
+        </w:tc>
+        <w:tc>
+          <w:tcPr>
+            <w:tcW w:w="1503" w:type="dxa"/>
+          </w:tcPr>
+          <w:p>
+            <w:r>
+              <w:t>Allowed entry to that user page</w:t>
             </w:r>
           </w:p>
         </w:tc>
       </w:tr>
     </w:tbl>
+    <w:p/>
     <w:p/>
     <w:sectPr>
       <w:pgSz w:w="11906" w:h="16838"/>

</xml_diff>

<commit_message>
Added testing documentation and edited HTML in "FillGame.vue".
</commit_message>
<xml_diff>
--- a/Testing Documentation.docx
+++ b/Testing Documentation.docx
@@ -1,6 +1,6 @@
 
 <file path=word/document.xml><?xml version="1.0" encoding="utf-8"?>
-<w:document xmlns:wpc="http://schemas.microsoft.com/office/word/2010/wordprocessingCanvas" xmlns:cx="http://schemas.microsoft.com/office/drawing/2014/chartex" xmlns:cx1="http://schemas.microsoft.com/office/drawing/2015/9/8/chartex" xmlns:cx2="http://schemas.microsoft.com/office/drawing/2015/10/21/chartex" xmlns:cx3="http://schemas.microsoft.com/office/drawing/2016/5/9/chartex" xmlns:cx4="http://schemas.microsoft.com/office/drawing/2016/5/10/chartex" xmlns:cx5="http://schemas.microsoft.com/office/drawing/2016/5/11/chartex" xmlns:cx6="http://schemas.microsoft.com/office/drawing/2016/5/12/chartex" xmlns:cx7="http://schemas.microsoft.com/office/drawing/2016/5/13/chartex" xmlns:cx8="http://schemas.microsoft.com/office/drawing/2016/5/14/chartex" xmlns:mc="http://schemas.openxmlformats.org/markup-compatibility/2006" xmlns:aink="http://schemas.microsoft.com/office/drawing/2016/ink" xmlns:am3d="http://schemas.microsoft.com/office/drawing/2017/model3d" xmlns:o="urn:schemas-microsoft-com:office:office" xmlns:r="http://schemas.openxmlformats.org/officeDocument/2006/relationships" xmlns:m="http://schemas.openxmlformats.org/officeDocument/2006/math" xmlns:v="urn:schemas-microsoft-com:vml" xmlns:wp14="http://schemas.microsoft.com/office/word/2010/wordprocessingDrawing" xmlns:wp="http://schemas.openxmlformats.org/drawingml/2006/wordprocessingDrawing" xmlns:w10="urn:schemas-microsoft-com:office:word" xmlns:w="http://schemas.openxmlformats.org/wordprocessingml/2006/main" xmlns:w14="http://schemas.microsoft.com/office/word/2010/wordml" xmlns:w15="http://schemas.microsoft.com/office/word/2012/wordml" xmlns:w16cid="http://schemas.microsoft.com/office/word/2016/wordml/cid" xmlns:w16se="http://schemas.microsoft.com/office/word/2015/wordml/symex" xmlns:wpg="http://schemas.microsoft.com/office/word/2010/wordprocessingGroup" xmlns:wpi="http://schemas.microsoft.com/office/word/2010/wordprocessingInk" xmlns:wne="http://schemas.microsoft.com/office/word/2006/wordml" xmlns:wps="http://schemas.microsoft.com/office/word/2010/wordprocessingShape" mc:Ignorable="w14 w15 w16se w16cid wp14">
+<w:document xmlns:wpc="http://schemas.microsoft.com/office/word/2010/wordprocessingCanvas" xmlns:cx="http://schemas.microsoft.com/office/drawing/2014/chartex" xmlns:cx1="http://schemas.microsoft.com/office/drawing/2015/9/8/chartex" xmlns:cx2="http://schemas.microsoft.com/office/drawing/2015/10/21/chartex" xmlns:cx3="http://schemas.microsoft.com/office/drawing/2016/5/9/chartex" xmlns:cx4="http://schemas.microsoft.com/office/drawing/2016/5/10/chartex" xmlns:cx5="http://schemas.microsoft.com/office/drawing/2016/5/11/chartex" xmlns:cx6="http://schemas.microsoft.com/office/drawing/2016/5/12/chartex" xmlns:cx7="http://schemas.microsoft.com/office/drawing/2016/5/13/chartex" xmlns:cx8="http://schemas.microsoft.com/office/drawing/2016/5/14/chartex" xmlns:mc="http://schemas.openxmlformats.org/markup-compatibility/2006" xmlns:aink="http://schemas.microsoft.com/office/drawing/2016/ink" xmlns:am3d="http://schemas.microsoft.com/office/drawing/2017/model3d" xmlns:o="urn:schemas-microsoft-com:office:office" xmlns:r="http://schemas.openxmlformats.org/officeDocument/2006/relationships" xmlns:m="http://schemas.openxmlformats.org/officeDocument/2006/math" xmlns:v="urn:schemas-microsoft-com:vml" xmlns:wp14="http://schemas.microsoft.com/office/word/2010/wordprocessingDrawing" xmlns:wp="http://schemas.openxmlformats.org/drawingml/2006/wordprocessingDrawing" xmlns:w10="urn:schemas-microsoft-com:office:word" xmlns:w="http://schemas.openxmlformats.org/wordprocessingml/2006/main" xmlns:w14="http://schemas.microsoft.com/office/word/2010/wordml" xmlns:w15="http://schemas.microsoft.com/office/word/2012/wordml" xmlns:w16cex="http://schemas.microsoft.com/office/word/2018/wordml/cex" xmlns:w16cid="http://schemas.microsoft.com/office/word/2016/wordml/cid" xmlns:w16="http://schemas.microsoft.com/office/word/2018/wordml" xmlns:w16se="http://schemas.microsoft.com/office/word/2015/wordml/symex" xmlns:wpg="http://schemas.microsoft.com/office/word/2010/wordprocessingGroup" xmlns:wpi="http://schemas.microsoft.com/office/word/2010/wordprocessingInk" xmlns:wne="http://schemas.microsoft.com/office/word/2006/wordml" xmlns:wps="http://schemas.microsoft.com/office/word/2010/wordprocessingShape" mc:Ignorable="w14 w15 w16se w16cid w16 w16cex wp14">
   <w:body>
     <w:p>
       <w:pPr>
@@ -32,10 +32,7 @@
         <w:t>’</w:t>
       </w:r>
       <w:r>
-        <w:t>s required to do. In dynamic tests we will write automated tests that we can run to see for inputs of all cases especially edge and erroneous ones that the correct result is given by the system. This allows us to follow a test-driven development methodolo</w:t>
-      </w:r>
-      <w:r>
-        <w:t>gy of completing a unit then testing it meaning we can re-run tests as we add more and more functionality to check the old units still pass.</w:t>
+        <w:t>s required to do. In dynamic tests we will write automated tests that we can run to see for inputs of all cases especially edge and erroneous ones that the correct result is given by the system. This allows us to follow a test-driven development methodology of completing a unit then testing it meaning we can re-run tests as we add more and more functionality to check the old units still pass.</w:t>
       </w:r>
     </w:p>
     <w:p>
@@ -43,10 +40,7 @@
         <w:pStyle w:val="Body"/>
       </w:pPr>
       <w:r>
-        <w:t>We will then move on to testing the system as a whole by doing a combination of integration tests to automate tests</w:t>
-      </w:r>
-      <w:r>
-        <w:t xml:space="preserve"> of combined units mostly in the back-end which are interconnected. As well as manual black box testing the whole system so we can test how user interfaces also interact with the code.</w:t>
+        <w:t>We will then move on to testing the system as a whole by doing a combination of integration tests to automate tests of combined units mostly in the back-end which are interconnected. As well as manual black box testing the whole system so we can test how user interfaces also interact with the code.</w:t>
       </w:r>
     </w:p>
     <w:p>
@@ -54,16 +48,7 @@
         <w:pStyle w:val="Body"/>
       </w:pPr>
       <w:r>
-        <w:t xml:space="preserve">In black box testing we will ask people outside of our team as well as </w:t>
-      </w:r>
-      <w:r>
-        <w:t>ourselves to perform specific tasks acting as a user with no knowledge of the web apps actual code. Such as to try to login unsuccessfully, then register an account and play a game all in one session to see how it would respond with all the units integrate</w:t>
-      </w:r>
-      <w:r>
-        <w:t>d together with natural user inputs. We will also at this stage be able to test front-end validation error messages for example if you try to make an account but that username already exists it sends the user a friendly alert to try again and not a stack t</w:t>
-      </w:r>
-      <w:r>
-        <w:t>race. This will allow us to test the system as a whole as well as the user interfaces.</w:t>
+        <w:t>In black box testing we will ask people outside of our team as well as ourselves to perform specific tasks acting as a user with no knowledge of the web apps actual code. Such as to try to login unsuccessfully, then register an account and play a game all in one session to see how it would respond with all the units integrated together with natural user inputs. We will also at this stage be able to test front-end validation error messages for example if you try to make an account but that username already exists it sends the user a friendly alert to try again and not a stack trace. This will allow us to test the system as a whole as well as the user interfaces.</w:t>
       </w:r>
     </w:p>
     <w:p>
@@ -261,10 +246,7 @@
               <w:spacing w:after="0" w:line="240" w:lineRule="auto"/>
             </w:pPr>
             <w:r>
-              <w:t xml:space="preserve">Jestjs.io. n.d. Getting </w:t>
-            </w:r>
-            <w:r>
-              <w:t>Started · Jest. [online] Available at: &lt;https://jestjs.io/docs/en/getting-started&gt; [Accessed 19 January 2021].</w:t>
+              <w:t>Jestjs.io. n.d. Getting Started · Jest. [online] Available at: &lt;https://jestjs.io/docs/en/getting-started&gt; [Accessed 19 January 2021].</w:t>
             </w:r>
           </w:p>
         </w:tc>
@@ -384,7 +366,21 @@
         <w:rPr>
           <w:lang w:val="it-IT"/>
         </w:rPr>
-        <w:t>Device: Apple MacBook Pro 15</w:t>
+        <w:t xml:space="preserve">Device: Apple </w:t>
+      </w:r>
+      <w:proofErr w:type="spellStart"/>
+      <w:r>
+        <w:rPr>
+          <w:lang w:val="it-IT"/>
+        </w:rPr>
+        <w:t>MacBook</w:t>
+      </w:r>
+      <w:proofErr w:type="spellEnd"/>
+      <w:r>
+        <w:rPr>
+          <w:lang w:val="it-IT"/>
+        </w:rPr>
+        <w:t xml:space="preserve"> Pro 15</w:t>
       </w:r>
     </w:p>
     <w:p>
@@ -400,10 +396,7 @@
         <w:pStyle w:val="Body"/>
       </w:pPr>
       <w:r>
-        <w:t xml:space="preserve">Operating </w:t>
-      </w:r>
-      <w:r>
-        <w:t>system: macOS Catalina</w:t>
+        <w:t>Operating system: macOS Catalina</w:t>
       </w:r>
     </w:p>
     <w:p>
@@ -439,7 +432,21 @@
         <w:rPr>
           <w:lang w:val="it-IT"/>
         </w:rPr>
-        <w:t xml:space="preserve">Device: Apple MacBook Pro 13 </w:t>
+        <w:t xml:space="preserve">Device: Apple </w:t>
+      </w:r>
+      <w:proofErr w:type="spellStart"/>
+      <w:r>
+        <w:rPr>
+          <w:lang w:val="it-IT"/>
+        </w:rPr>
+        <w:t>MacBook</w:t>
+      </w:r>
+      <w:proofErr w:type="spellEnd"/>
+      <w:r>
+        <w:rPr>
+          <w:lang w:val="it-IT"/>
+        </w:rPr>
+        <w:t xml:space="preserve"> Pro 13 </w:t>
       </w:r>
     </w:p>
     <w:p>
@@ -458,7 +465,21 @@
         <w:rPr>
           <w:lang w:val="it-IT"/>
         </w:rPr>
-        <w:t>Operating System: macOS Catalina</w:t>
+        <w:t xml:space="preserve">Operating System: </w:t>
+      </w:r>
+      <w:proofErr w:type="spellStart"/>
+      <w:r>
+        <w:rPr>
+          <w:lang w:val="it-IT"/>
+        </w:rPr>
+        <w:t>macOS</w:t>
+      </w:r>
+      <w:proofErr w:type="spellEnd"/>
+      <w:r>
+        <w:rPr>
+          <w:lang w:val="it-IT"/>
+        </w:rPr>
+        <w:t xml:space="preserve"> Catalina</w:t>
       </w:r>
     </w:p>
     <w:p>
@@ -477,10 +498,7 @@
         <w:pStyle w:val="Body"/>
       </w:pPr>
       <w:r>
-        <w:t xml:space="preserve">Memory: 8 GB 2133 MHz </w:t>
-      </w:r>
-      <w:r>
-        <w:t>LPDDR3</w:t>
+        <w:t>Memory: 8 GB 2133 MHz LPDDR3</w:t>
       </w:r>
     </w:p>
     <w:p>
@@ -496,7 +514,21 @@
         <w:rPr>
           <w:lang w:val="it-IT"/>
         </w:rPr>
-        <w:t>Device: Lenovo Y50-70</w:t>
+        <w:t xml:space="preserve">Device: </w:t>
+      </w:r>
+      <w:proofErr w:type="spellStart"/>
+      <w:r>
+        <w:rPr>
+          <w:lang w:val="it-IT"/>
+        </w:rPr>
+        <w:t>Lenovo</w:t>
+      </w:r>
+      <w:proofErr w:type="spellEnd"/>
+      <w:r>
+        <w:rPr>
+          <w:lang w:val="it-IT"/>
+        </w:rPr>
+        <w:t xml:space="preserve"> Y50-70</w:t>
       </w:r>
     </w:p>
     <w:p>
@@ -544,7 +576,15 @@
         <w:pStyle w:val="Body"/>
       </w:pPr>
       <w:r>
-        <w:t>Device: ASUS Vivobook 15</w:t>
+        <w:t xml:space="preserve">Device: ASUS </w:t>
+      </w:r>
+      <w:proofErr w:type="spellStart"/>
+      <w:r>
+        <w:t>Vivobook</w:t>
+      </w:r>
+      <w:proofErr w:type="spellEnd"/>
+      <w:r>
+        <w:t xml:space="preserve"> 15</w:t>
       </w:r>
     </w:p>
     <w:p>
@@ -560,10 +600,7 @@
         <w:pStyle w:val="Body"/>
       </w:pPr>
       <w:r>
-        <w:t xml:space="preserve">Operating system: </w:t>
-      </w:r>
-      <w:r>
-        <w:t>Microsoft Windows 10 Home</w:t>
+        <w:t>Operating system: Microsoft Windows 10 Home</w:t>
       </w:r>
     </w:p>
     <w:p>
@@ -626,10 +663,7 @@
         <w:t xml:space="preserve">’ </w:t>
       </w:r>
       <w:r>
-        <w:t>passwords are salted and hashed. The hash algorithm in use is SHA-256 and the salt is</w:t>
-      </w:r>
-      <w:r>
-        <w:t xml:space="preserve"> an SHA-256 hash of the username. The salt is added to the end of the password and the whole thing is hashed.</w:t>
+        <w:t>passwords are salted and hashed. The hash algorithm in use is SHA-256 and the salt is an SHA-256 hash of the username. The salt is added to the end of the password and the whole thing is hashed.</w:t>
       </w:r>
     </w:p>
     <w:p>
@@ -645,13 +679,7 @@
         <w:pStyle w:val="Body"/>
       </w:pPr>
       <w:r>
-        <w:t>The code for this method is required to generate a salt and to combine it with the password to then hash. The method in reality tak</w:t>
-      </w:r>
-      <w:r>
-        <w:t>es an input of a username and password combination. It then generates a salt. It does this using the crypto library to hash the username using SHA-256. It will then generate a hash again using the crypto library. It then hashes the password with the salt a</w:t>
-      </w:r>
-      <w:r>
-        <w:t>dded on the end using SHA-256. It then returns the completed hash. Meeting what it is required to do.</w:t>
+        <w:t>The code for this method is required to generate a salt and to combine it with the password to then hash. The method in reality takes an input of a username and password combination. It then generates a salt. It does this using the crypto library to hash the username using SHA-256. It will then generate a hash again using the crypto library. It then hashes the password with the salt added on the end using SHA-256. It then returns the completed hash. Meeting what it is required to do.</w:t>
       </w:r>
     </w:p>
     <w:p>
@@ -667,10 +695,7 @@
         <w:pStyle w:val="Body"/>
       </w:pPr>
       <w:r>
-        <w:t>The dynamic tests for this unit will test for a variety of accepted input sizes the correct hash is made. Remember it first hashes the use</w:t>
-      </w:r>
-      <w:r>
-        <w:t xml:space="preserve">rname to make a salt then adds that to the end of the password </w:t>
+        <w:t xml:space="preserve">The dynamic tests for this unit will test for a variety of accepted input sizes the correct hash is made. Remember it first hashes the username to make a salt then adds that to the end of the password </w:t>
       </w:r>
       <w:r>
         <w:lastRenderedPageBreak/>
@@ -921,10 +946,7 @@
               <w:spacing w:after="0" w:line="240" w:lineRule="auto"/>
             </w:pPr>
             <w:r>
-              <w:t xml:space="preserve">Testing a standard </w:t>
-            </w:r>
-            <w:r>
-              <w:t>input within all bounds</w:t>
+              <w:t>Testing a standard input within all bounds</w:t>
             </w:r>
           </w:p>
         </w:tc>
@@ -986,9 +1008,11 @@
               <w:pStyle w:val="Body"/>
               <w:spacing w:after="0" w:line="240" w:lineRule="auto"/>
             </w:pPr>
+            <w:proofErr w:type="spellStart"/>
             <w:r>
               <w:t>ethan</w:t>
             </w:r>
+            <w:proofErr w:type="spellEnd"/>
           </w:p>
           <w:p>
             <w:pPr>
@@ -1118,10 +1142,7 @@
               <w:spacing w:after="0" w:line="240" w:lineRule="auto"/>
             </w:pPr>
             <w:r>
-              <w:t xml:space="preserve">Testing smallest input username (1 char) and </w:t>
-            </w:r>
-            <w:r>
-              <w:t>password (6 char)</w:t>
+              <w:t>Testing smallest input username (1 char) and password (6 char)</w:t>
             </w:r>
           </w:p>
         </w:tc>
@@ -1184,8 +1205,13 @@
               <w:spacing w:after="0" w:line="240" w:lineRule="auto"/>
             </w:pPr>
             <w:r>
-              <w:t>Password aaaaaa</w:t>
-            </w:r>
+              <w:t xml:space="preserve">Password </w:t>
+            </w:r>
+            <w:proofErr w:type="spellStart"/>
+            <w:r>
+              <w:t>aaaaaa</w:t>
+            </w:r>
+            <w:proofErr w:type="spellEnd"/>
           </w:p>
         </w:tc>
         <w:tc>
@@ -1306,10 +1332,7 @@
               <w:spacing w:after="0" w:line="240" w:lineRule="auto"/>
             </w:pPr>
             <w:r>
-              <w:t xml:space="preserve">Hashing the largest input for password (12 chars) with smallest </w:t>
-            </w:r>
-            <w:r>
-              <w:t>username (1 char)</w:t>
+              <w:t>Hashing the largest input for password (12 chars) with smallest username (1 char)</w:t>
             </w:r>
           </w:p>
         </w:tc>
@@ -1372,8 +1395,13 @@
               <w:spacing w:after="0" w:line="240" w:lineRule="auto"/>
             </w:pPr>
             <w:r>
-              <w:t>Password: aaaaaaaaaaaa</w:t>
-            </w:r>
+              <w:t xml:space="preserve">Password: </w:t>
+            </w:r>
+            <w:proofErr w:type="spellStart"/>
+            <w:r>
+              <w:t>aaaaaaaaaaaa</w:t>
+            </w:r>
+            <w:proofErr w:type="spellEnd"/>
           </w:p>
         </w:tc>
         <w:tc>
@@ -1494,10 +1522,7 @@
               <w:spacing w:after="0" w:line="240" w:lineRule="auto"/>
             </w:pPr>
             <w:r>
-              <w:t xml:space="preserve">Hashing the largest input for username (10 chars) and </w:t>
-            </w:r>
-            <w:r>
-              <w:t>password (12 chars)</w:t>
+              <w:t>Hashing the largest input for username (10 chars) and password (12 chars)</w:t>
             </w:r>
           </w:p>
         </w:tc>
@@ -1551,17 +1576,27 @@
               <w:spacing w:after="0" w:line="240" w:lineRule="auto"/>
             </w:pPr>
             <w:r>
-              <w:t>Username: aaaaaaaaaa</w:t>
-            </w:r>
-          </w:p>
-          <w:p>
-            <w:pPr>
-              <w:pStyle w:val="Body"/>
-              <w:spacing w:after="0" w:line="240" w:lineRule="auto"/>
-            </w:pPr>
-            <w:r>
-              <w:t>Password: aaaaaaaaaaaa</w:t>
-            </w:r>
+              <w:t xml:space="preserve">Username: </w:t>
+            </w:r>
+            <w:proofErr w:type="spellStart"/>
+            <w:r>
+              <w:t>aaaaaaaaaa</w:t>
+            </w:r>
+            <w:proofErr w:type="spellEnd"/>
+          </w:p>
+          <w:p>
+            <w:pPr>
+              <w:pStyle w:val="Body"/>
+              <w:spacing w:after="0" w:line="240" w:lineRule="auto"/>
+            </w:pPr>
+            <w:r>
+              <w:t xml:space="preserve">Password: </w:t>
+            </w:r>
+            <w:proofErr w:type="spellStart"/>
+            <w:r>
+              <w:t>aaaaaaaaaaaa</w:t>
+            </w:r>
+            <w:proofErr w:type="spellEnd"/>
           </w:p>
         </w:tc>
         <w:tc>
@@ -1682,10 +1717,7 @@
               <w:spacing w:after="0" w:line="240" w:lineRule="auto"/>
             </w:pPr>
             <w:r>
-              <w:t xml:space="preserve">Hashing the largest input for username (10 </w:t>
-            </w:r>
-            <w:r>
-              <w:t>chars) and smallest password (6 chars)</w:t>
+              <w:t>Hashing the largest input for username (10 chars) and smallest password (6 chars)</w:t>
             </w:r>
           </w:p>
         </w:tc>
@@ -1765,9 +1797,11 @@
               <w:pStyle w:val="Body"/>
               <w:spacing w:after="0" w:line="240" w:lineRule="auto"/>
             </w:pPr>
+            <w:proofErr w:type="spellStart"/>
             <w:r>
               <w:t>sixCha</w:t>
             </w:r>
+            <w:proofErr w:type="spellEnd"/>
           </w:p>
         </w:tc>
         <w:tc>
@@ -1888,10 +1922,7 @@
               <w:spacing w:after="0" w:line="240" w:lineRule="auto"/>
             </w:pPr>
             <w:r>
-              <w:t xml:space="preserve">Hashing an input with special </w:t>
-            </w:r>
-            <w:r>
-              <w:t>characters and numbers</w:t>
+              <w:t>Hashing an input with special characters and numbers</w:t>
             </w:r>
           </w:p>
         </w:tc>
@@ -2095,10 +2126,15 @@
               <w:spacing w:after="0" w:line="240" w:lineRule="auto"/>
             </w:pPr>
             <w:r>
-              <w:t xml:space="preserve">Form validation should not allow values to be </w:t>
-            </w:r>
-            <w:r>
-              <w:t>empty but if they are the hash sould still work</w:t>
+              <w:t xml:space="preserve">Form validation should not allow values to be empty but if they are the hash </w:t>
+            </w:r>
+            <w:proofErr w:type="spellStart"/>
+            <w:r>
+              <w:t>sould</w:t>
+            </w:r>
+            <w:proofErr w:type="spellEnd"/>
+            <w:r>
+              <w:t xml:space="preserve"> still work</w:t>
             </w:r>
           </w:p>
         </w:tc>
@@ -2283,10 +2319,7 @@
               <w:spacing w:after="0" w:line="240" w:lineRule="auto"/>
             </w:pPr>
             <w:r>
-              <w:t>Form validation should not allow</w:t>
-            </w:r>
-            <w:r>
-              <w:t xml:space="preserve"> values too long but if they are the hash should still work</w:t>
+              <w:t>Form validation should not allow values too long but if they are the hash should still work</w:t>
             </w:r>
           </w:p>
         </w:tc>
@@ -2348,9 +2381,11 @@
               <w:pStyle w:val="Body"/>
               <w:spacing w:after="0" w:line="240" w:lineRule="auto"/>
             </w:pPr>
+            <w:proofErr w:type="spellStart"/>
             <w:r>
               <w:t>LongUsernameLong</w:t>
             </w:r>
+            <w:proofErr w:type="spellEnd"/>
           </w:p>
           <w:p>
             <w:pPr>
@@ -2366,9 +2401,11 @@
               <w:pStyle w:val="Body"/>
               <w:spacing w:after="0" w:line="240" w:lineRule="auto"/>
             </w:pPr>
+            <w:proofErr w:type="spellStart"/>
             <w:r>
               <w:t>LongPasswordLong</w:t>
             </w:r>
+            <w:proofErr w:type="spellEnd"/>
           </w:p>
         </w:tc>
         <w:tc>
@@ -2461,7 +2498,15 @@
         <w:pStyle w:val="Body"/>
       </w:pPr>
       <w:r>
-        <w:t>This unit is responsible for checking if a specific username exists or not in the mongoDB database. This is for during the registration period as we want users to all have unique usernames.</w:t>
+        <w:t xml:space="preserve">This unit is responsible for checking if a specific username exists or not in the </w:t>
+      </w:r>
+      <w:proofErr w:type="spellStart"/>
+      <w:r>
+        <w:t>mongoDB</w:t>
+      </w:r>
+      <w:proofErr w:type="spellEnd"/>
+      <w:r>
+        <w:t xml:space="preserve"> database. This is for during the registration period as we want users to all have unique usernames.</w:t>
       </w:r>
     </w:p>
     <w:p>
@@ -2477,10 +2522,7 @@
         <w:pStyle w:val="Body"/>
       </w:pPr>
       <w:r>
-        <w:t>This method is required</w:t>
-      </w:r>
-      <w:r>
-        <w:t xml:space="preserve"> to check if a username exists so that we don</w:t>
+        <w:t>This method is required to check if a username exists so that we don</w:t>
       </w:r>
       <w:r>
         <w:rPr>
@@ -2489,13 +2531,15 @@
         <w:t>’</w:t>
       </w:r>
       <w:r>
-        <w:t>t have 2 users with the same username. The code for this method is an async function which takes the input of a string of the username to check. Async functions allow us to use await to allow promises to be res</w:t>
-      </w:r>
-      <w:r>
-        <w:t xml:space="preserve">olved. Firstly, we make a connection to the database using a promise and the database URI. The promise is resolve once it reaches the then() at this point we are connected to the database. Once connected we assign a variable to a new promise and await its </w:t>
-      </w:r>
-      <w:r>
-        <w:t xml:space="preserve">completion this new promise is our query. The query is a findOne() in the database taking the input of the username to find. If it finds it returns </w:t>
+        <w:t xml:space="preserve">t have 2 users with the same username. The code for this method is an async function which takes the input of a string of the username to check. Async functions allow us to use await to allow promises to be resolved. Firstly, we make a connection to the database using a promise and the database URI. The promise is resolve once it reaches the then() at this point we are connected to the database. Once connected we assign a variable to a new promise and await its completion this new promise is our query. The query is a </w:t>
+      </w:r>
+      <w:proofErr w:type="spellStart"/>
+      <w:r>
+        <w:t>findOne</w:t>
+      </w:r>
+      <w:proofErr w:type="spellEnd"/>
+      <w:r>
+        <w:t xml:space="preserve">() in the database taking the input of the username to find. If it finds it returns </w:t>
       </w:r>
       <w:r>
         <w:rPr>
@@ -2513,8 +2557,13 @@
         <w:t xml:space="preserve">’ </w:t>
       </w:r>
       <w:r>
-        <w:t>if it doesn</w:t>
-      </w:r>
+        <w:t xml:space="preserve">if it </w:t>
+      </w:r>
+      <w:proofErr w:type="spellStart"/>
+      <w:r>
+        <w:t>doesn</w:t>
+      </w:r>
+      <w:proofErr w:type="spellEnd"/>
       <w:r>
         <w:rPr>
           <w:rtl/>
@@ -2522,10 +2571,15 @@
         <w:t>’</w:t>
       </w:r>
       <w:r>
-        <w:t>t find a document with that username it returns null. The method is invoked in the fron</w:t>
-      </w:r>
-      <w:r>
-        <w:t xml:space="preserve">tend during registration using an Axios post request to index.js which calls the function and sends the result of it back to the frontend using a response. The frontend will alert the user if it returns </w:t>
+        <w:t xml:space="preserve">t find a document with that username it returns null. The method is invoked in the frontend during registration using an </w:t>
+      </w:r>
+      <w:proofErr w:type="spellStart"/>
+      <w:r>
+        <w:t>Axios</w:t>
+      </w:r>
+      <w:proofErr w:type="spellEnd"/>
+      <w:r>
+        <w:t xml:space="preserve"> post request to index.js which calls the function and sends the result of it back to the frontend using a response. The frontend will alert the user if it returns </w:t>
       </w:r>
       <w:r>
         <w:rPr>
@@ -2543,10 +2597,7 @@
         <w:t xml:space="preserve">’ </w:t>
       </w:r>
       <w:r>
-        <w:t>and not null to prevent the next step of reg</w:t>
-      </w:r>
-      <w:r>
-        <w:t>istration adding their data to the database.</w:t>
+        <w:t>and not null to prevent the next step of registration adding their data to the database.</w:t>
       </w:r>
     </w:p>
     <w:p>
@@ -2986,10 +3037,7 @@
               <w:spacing w:after="0" w:line="240" w:lineRule="auto"/>
             </w:pPr>
             <w:r>
-              <w:t xml:space="preserve">Testing a normal username within bounds returns null as is not in the </w:t>
-            </w:r>
-            <w:r>
-              <w:t>database</w:t>
+              <w:t>Testing a normal username within bounds returns null as is not in the database</w:t>
             </w:r>
           </w:p>
         </w:tc>
@@ -3341,10 +3389,7 @@
               <w:spacing w:after="0" w:line="240" w:lineRule="auto"/>
             </w:pPr>
             <w:r>
-              <w:t xml:space="preserve">Testing an existing username passed to the function returns exists of the largest </w:t>
-            </w:r>
-            <w:r>
-              <w:t>username (10 chars)</w:t>
+              <w:t>Testing an existing username passed to the function returns exists of the largest username (10 chars)</w:t>
             </w:r>
           </w:p>
         </w:tc>
@@ -3696,10 +3741,7 @@
               <w:spacing w:after="0" w:line="240" w:lineRule="auto"/>
             </w:pPr>
             <w:r>
-              <w:t xml:space="preserve">Testing a new unique username passed to the </w:t>
-            </w:r>
-            <w:r>
-              <w:t>function returns null of the largest username (10 chars)</w:t>
+              <w:t>Testing a new unique username passed to the function returns null of the largest username (10 chars)</w:t>
             </w:r>
           </w:p>
         </w:tc>
@@ -3752,8 +3794,13 @@
               <w:pStyle w:val="Body"/>
               <w:spacing w:after="0" w:line="240" w:lineRule="auto"/>
             </w:pPr>
-            <w:r>
-              <w:t>Usename: 10CharUniq</w:t>
+            <w:proofErr w:type="spellStart"/>
+            <w:r>
+              <w:t>Usename</w:t>
+            </w:r>
+            <w:proofErr w:type="spellEnd"/>
+            <w:r>
+              <w:t>: 10CharUniq</w:t>
             </w:r>
           </w:p>
         </w:tc>
@@ -3857,10 +3904,7 @@
         <w:t>’</w:t>
       </w:r>
       <w:r>
-        <w:t xml:space="preserve">s username and </w:t>
-      </w:r>
-      <w:r>
-        <w:t>hashed password. It takes these 2 parameters and checks for a matching result. It will then return the database entry that matches those credentials or null if there is no match.</w:t>
+        <w:t>s username and hashed password. It takes these 2 parameters and checks for a matching result. It will then return the database entry that matches those credentials or null if there is no match.</w:t>
       </w:r>
     </w:p>
     <w:p>
@@ -3876,10 +3920,7 @@
         <w:pStyle w:val="Body"/>
       </w:pPr>
       <w:r>
-        <w:t>The requirements for this method are to authenticate valid use</w:t>
-      </w:r>
-      <w:r>
-        <w:t>r logins and to highlight invalid logins. This method is an async function meaning we can use await to allow promises to resolve before trying to retrieve values of variables. It takes parameters of the user</w:t>
+        <w:t>The requirements for this method are to authenticate valid user logins and to highlight invalid logins. This method is an async function meaning we can use await to allow promises to resolve before trying to retrieve values of variables. It takes parameters of the user</w:t>
       </w:r>
       <w:r>
         <w:rPr>
@@ -3888,19 +3929,23 @@
         <w:t>’</w:t>
       </w:r>
       <w:r>
-        <w:t>s username and hashed password. It then using th</w:t>
-      </w:r>
-      <w:r>
-        <w:t>e database URI makes a connection to the database in a promise and resolves that promise using a then statement. We then assign a variable to a promise query to query the database for that username and hashed password combination. It uses a findOne query t</w:t>
-      </w:r>
-      <w:r>
-        <w:t xml:space="preserve">o do this as any usernames in the data should be unique as well as their hashed password which was also salted. The promise is resolved by returning the result. If it was a successful login it will return the document in the database with those parameters </w:t>
-      </w:r>
-      <w:r>
-        <w:t>if not it returns null. This method is called by the front-end sending a login request to the back-end using an Axios post request which is picked up by index.js which will call this method once hashing and salting the password. Index.js will return to the</w:t>
-      </w:r>
-      <w:r>
-        <w:t xml:space="preserve"> front-end the result of loginAuthentication.js using a response. The front-end using this result will either allow the user to proceed or ask them to try again.</w:t>
+        <w:t xml:space="preserve">s username and hashed password. It then using the database URI makes a connection to the database in a promise and resolves that promise using a then statement. We then assign a variable to a promise query to query the database for that username and hashed password combination. It uses a </w:t>
+      </w:r>
+      <w:proofErr w:type="spellStart"/>
+      <w:r>
+        <w:t>findOne</w:t>
+      </w:r>
+      <w:proofErr w:type="spellEnd"/>
+      <w:r>
+        <w:t xml:space="preserve"> query to do this as any usernames in the data should be unique as well as their hashed password which was also salted. The promise is resolved by returning the result. If it was a successful login it will return the document in the database with those parameters if not it returns null. This method is called by the front-end sending a login request to the back-end using an </w:t>
+      </w:r>
+      <w:proofErr w:type="spellStart"/>
+      <w:r>
+        <w:t>Axios</w:t>
+      </w:r>
+      <w:proofErr w:type="spellEnd"/>
+      <w:r>
+        <w:t xml:space="preserve"> post request which is picked up by index.js which will call this method once hashing and salting the password. Index.js will return to the front-end the result of loginAuthentication.js using a response. The front-end using this result will either allow the user to proceed or ask them to try again.</w:t>
       </w:r>
     </w:p>
     <w:p>
@@ -3916,10 +3961,7 @@
         <w:pStyle w:val="Body"/>
       </w:pPr>
       <w:r>
-        <w:t>This method takes the input of the username and hashed password. It will retur</w:t>
-      </w:r>
-      <w:r>
-        <w:t>n a matching document in the database or null if one does not exist. The hashes are sha-256 so are always of the length 64 characters. These tests can be ran using loginAuthentication.test.js</w:t>
+        <w:t>This method takes the input of the username and hashed password. It will return a matching document in the database or null if one does not exist. The hashes are sha-256 so are always of the length 64 characters. These tests can be ran using loginAuthentication.test.js</w:t>
       </w:r>
     </w:p>
     <w:tbl>
@@ -4228,9 +4270,11 @@
               <w:pStyle w:val="Body"/>
               <w:spacing w:after="0" w:line="240" w:lineRule="auto"/>
             </w:pPr>
+            <w:proofErr w:type="spellStart"/>
             <w:r>
               <w:t>LoginTest</w:t>
             </w:r>
+            <w:proofErr w:type="spellEnd"/>
           </w:p>
           <w:p>
             <w:pPr>
@@ -4274,8 +4318,13 @@
               <w:spacing w:after="0" w:line="240" w:lineRule="auto"/>
             </w:pPr>
             <w:r>
-              <w:t>Returned document where username is LoginTest</w:t>
-            </w:r>
+              <w:t xml:space="preserve">Returned document where username is </w:t>
+            </w:r>
+            <w:proofErr w:type="spellStart"/>
+            <w:r>
+              <w:t>LoginTest</w:t>
+            </w:r>
+            <w:proofErr w:type="spellEnd"/>
           </w:p>
         </w:tc>
         <w:tc>
@@ -4301,8 +4350,13 @@
               <w:spacing w:after="0" w:line="240" w:lineRule="auto"/>
             </w:pPr>
             <w:r>
-              <w:t>Returned document where username is LoginTest</w:t>
-            </w:r>
+              <w:t xml:space="preserve">Returned document where username is </w:t>
+            </w:r>
+            <w:proofErr w:type="spellStart"/>
+            <w:r>
+              <w:t>LoginTest</w:t>
+            </w:r>
+            <w:proofErr w:type="spellEnd"/>
           </w:p>
           <w:p>
             <w:pPr>
@@ -4369,10 +4423,7 @@
               <w:spacing w:after="0" w:line="240" w:lineRule="auto"/>
             </w:pPr>
             <w:r>
-              <w:t xml:space="preserve">Testing a valid </w:t>
-            </w:r>
-            <w:r>
-              <w:t>username and invalid hash</w:t>
+              <w:t>Testing a valid username and invalid hash</w:t>
             </w:r>
           </w:p>
         </w:tc>
@@ -4434,9 +4485,11 @@
               <w:pStyle w:val="Body"/>
               <w:spacing w:after="0" w:line="240" w:lineRule="auto"/>
             </w:pPr>
+            <w:proofErr w:type="spellStart"/>
             <w:r>
               <w:t>LoginTest</w:t>
             </w:r>
+            <w:proofErr w:type="spellEnd"/>
           </w:p>
           <w:p>
             <w:pPr>
@@ -4638,9 +4691,11 @@
               <w:pStyle w:val="Body"/>
               <w:spacing w:after="0" w:line="240" w:lineRule="auto"/>
             </w:pPr>
+            <w:proofErr w:type="spellStart"/>
             <w:r>
               <w:t>InvalidLoginTest</w:t>
             </w:r>
+            <w:proofErr w:type="spellEnd"/>
           </w:p>
           <w:p>
             <w:pPr>
@@ -4841,9 +4896,11 @@
               <w:pStyle w:val="Body"/>
               <w:spacing w:after="0" w:line="240" w:lineRule="auto"/>
             </w:pPr>
+            <w:proofErr w:type="spellStart"/>
             <w:r>
               <w:t>FailedLogin</w:t>
             </w:r>
+            <w:proofErr w:type="spellEnd"/>
           </w:p>
           <w:p>
             <w:pPr>
@@ -5275,10 +5332,7 @@
               <w:spacing w:after="0" w:line="240" w:lineRule="auto"/>
             </w:pPr>
             <w:r>
-              <w:t xml:space="preserve">Returns document where </w:t>
-            </w:r>
-            <w:r>
-              <w:t>username is 10CharExis</w:t>
+              <w:t>Returns document where username is 10CharExis</w:t>
             </w:r>
           </w:p>
           <w:p>
@@ -5558,10 +5612,7 @@
               <w:spacing w:after="0" w:line="240" w:lineRule="auto"/>
             </w:pPr>
             <w:r>
-              <w:t xml:space="preserve">Edge and </w:t>
-            </w:r>
-            <w:r>
-              <w:t>Erroneous</w:t>
+              <w:t>Edge and Erroneous</w:t>
             </w:r>
           </w:p>
         </w:tc>
@@ -5719,7 +5770,15 @@
               <w:spacing w:after="0" w:line="240" w:lineRule="auto"/>
             </w:pPr>
             <w:r>
-              <w:t>Testing on sucseful admin login the document returned has the data item admin set to true</w:t>
+              <w:t xml:space="preserve">Testing on </w:t>
+            </w:r>
+            <w:proofErr w:type="spellStart"/>
+            <w:r>
+              <w:t>sucseful</w:t>
+            </w:r>
+            <w:proofErr w:type="spellEnd"/>
+            <w:r>
+              <w:t xml:space="preserve"> admin login the document returned has the data item admin set to true</w:t>
             </w:r>
           </w:p>
         </w:tc>
@@ -5882,10 +5941,7 @@
         <w:pStyle w:val="Body"/>
       </w:pPr>
       <w:r>
-        <w:t xml:space="preserve">This unit in the back-end is responsible for adding new users to the database. It takes the parameter of the user account made earlier by a constructor. This object </w:t>
-      </w:r>
-      <w:r>
-        <w:t>is inserted into the database as a document.</w:t>
+        <w:t>This unit in the back-end is responsible for adding new users to the database. It takes the parameter of the user account made earlier by a constructor. This object is inserted into the database as a document.</w:t>
       </w:r>
     </w:p>
     <w:p>
@@ -5901,10 +5957,7 @@
         <w:pStyle w:val="Body"/>
       </w:pPr>
       <w:r>
-        <w:t xml:space="preserve">This unit is required to add new user details into the database to be used by other methods such as ones for logging in. The method is an async function so we can use await to allow promises to </w:t>
-      </w:r>
-      <w:r>
-        <w:t>resolve so we don</w:t>
+        <w:t>This unit is required to add new user details into the database to be used by other methods such as ones for logging in. The method is an async function so we can use await to allow promises to resolve so we don</w:t>
       </w:r>
       <w:r>
         <w:rPr>
@@ -5913,13 +5966,7 @@
         <w:t>’</w:t>
       </w:r>
       <w:r>
-        <w:t>t try and user the returned values before the promise resolves. It takes the parameter of an object this object is the user account to add. It is made using a constructor before calling this method. The first part of the method is using t</w:t>
-      </w:r>
-      <w:r>
-        <w:t>he database connection URI to connect to the database using a promise which once resolved allows us to begin database transactions. Once connected we set a variable to a query promise. The query uses the save() method which inserts a document into the data</w:t>
-      </w:r>
-      <w:r>
-        <w:t>base. This promise resolves by returning the document added to the database. This variable is returned by the method so the back-end can send a response to the front-end alerting them it was successful.</w:t>
+        <w:t>t try and user the returned values before the promise resolves. It takes the parameter of an object this object is the user account to add. It is made using a constructor before calling this method. The first part of the method is using the database connection URI to connect to the database using a promise which once resolved allows us to begin database transactions. Once connected we set a variable to a query promise. The query uses the save() method which inserts a document into the database. This promise resolves by returning the document added to the database. This variable is returned by the method so the back-end can send a response to the front-end alerting them it was successful.</w:t>
       </w:r>
     </w:p>
     <w:p>
@@ -5935,10 +5982,7 @@
         <w:pStyle w:val="Body"/>
       </w:pPr>
       <w:r>
-        <w:t xml:space="preserve">The dynamic testing of this method </w:t>
-      </w:r>
-      <w:r>
-        <w:t>will test different input sizes and character types are added to the database correctly when creating a new user. Note that the password file is a salted sha-256 hash so will always be 64 characters. You can run these tests using register.test.js</w:t>
+        <w:t>The dynamic testing of this method will test different input sizes and character types are added to the database correctly when creating a new user. Note that the password file is a salted sha-256 hash so will always be 64 characters. You can run these tests using register.test.js</w:t>
       </w:r>
     </w:p>
     <w:tbl>
@@ -5991,10 +6035,7 @@
               <w:pStyle w:val="Body"/>
             </w:pPr>
             <w:r>
-              <w:t>Test Numb</w:t>
-            </w:r>
-            <w:r>
-              <w:t>er</w:t>
+              <w:t>Test Number</w:t>
             </w:r>
           </w:p>
         </w:tc>
@@ -6242,34 +6283,66 @@
               <w:spacing w:after="0" w:line="240" w:lineRule="auto"/>
             </w:pPr>
             <w:r>
-              <w:t>_id: new mongoose.Types.ObjectId(),</w:t>
-            </w:r>
-          </w:p>
-          <w:p>
-            <w:pPr>
-              <w:pStyle w:val="Body"/>
-              <w:spacing w:after="0" w:line="240" w:lineRule="auto"/>
-            </w:pPr>
-            <w:r>
-              <w:t xml:space="preserve">  firstname: 'Unit',</w:t>
-            </w:r>
-          </w:p>
-          <w:p>
-            <w:pPr>
-              <w:pStyle w:val="Body"/>
-              <w:spacing w:after="0" w:line="240" w:lineRule="auto"/>
-            </w:pPr>
-            <w:r>
-              <w:t xml:space="preserve">  lastname: 'Test',</w:t>
-            </w:r>
-          </w:p>
-          <w:p>
-            <w:pPr>
-              <w:pStyle w:val="Body"/>
-              <w:spacing w:after="0" w:line="240" w:lineRule="auto"/>
-            </w:pPr>
-            <w:r>
-              <w:t xml:space="preserve">  username: 'unitTestAccount',</w:t>
+              <w:t xml:space="preserve">_id: new </w:t>
+            </w:r>
+            <w:proofErr w:type="spellStart"/>
+            <w:r>
+              <w:t>mongoose.Types.ObjectId</w:t>
+            </w:r>
+            <w:proofErr w:type="spellEnd"/>
+            <w:r>
+              <w:t>(),</w:t>
+            </w:r>
+          </w:p>
+          <w:p>
+            <w:pPr>
+              <w:pStyle w:val="Body"/>
+              <w:spacing w:after="0" w:line="240" w:lineRule="auto"/>
+            </w:pPr>
+            <w:r>
+              <w:t xml:space="preserve">  </w:t>
+            </w:r>
+            <w:proofErr w:type="spellStart"/>
+            <w:r>
+              <w:t>firstname</w:t>
+            </w:r>
+            <w:proofErr w:type="spellEnd"/>
+            <w:r>
+              <w:t>: 'Unit',</w:t>
+            </w:r>
+          </w:p>
+          <w:p>
+            <w:pPr>
+              <w:pStyle w:val="Body"/>
+              <w:spacing w:after="0" w:line="240" w:lineRule="auto"/>
+            </w:pPr>
+            <w:r>
+              <w:t xml:space="preserve">  </w:t>
+            </w:r>
+            <w:proofErr w:type="spellStart"/>
+            <w:r>
+              <w:t>lastname</w:t>
+            </w:r>
+            <w:proofErr w:type="spellEnd"/>
+            <w:r>
+              <w:t>: 'Test',</w:t>
+            </w:r>
+          </w:p>
+          <w:p>
+            <w:pPr>
+              <w:pStyle w:val="Body"/>
+              <w:spacing w:after="0" w:line="240" w:lineRule="auto"/>
+            </w:pPr>
+            <w:r>
+              <w:t xml:space="preserve">  username: '</w:t>
+            </w:r>
+            <w:proofErr w:type="spellStart"/>
+            <w:r>
+              <w:t>unitTestAccount</w:t>
+            </w:r>
+            <w:proofErr w:type="spellEnd"/>
+            <w:r>
+              <w:t>',</w:t>
             </w:r>
           </w:p>
           <w:p>
@@ -6410,10 +6483,7 @@
               <w:spacing w:after="0" w:line="240" w:lineRule="auto"/>
             </w:pPr>
             <w:r>
-              <w:t xml:space="preserve">Testing inserting </w:t>
-            </w:r>
-            <w:r>
-              <w:t>the smallest values possible accepted by the form</w:t>
+              <w:t>Testing inserting the smallest values possible accepted by the form</w:t>
             </w:r>
           </w:p>
         </w:tc>
@@ -6467,25 +6537,49 @@
               <w:spacing w:after="0" w:line="240" w:lineRule="auto"/>
             </w:pPr>
             <w:r>
-              <w:t>_id: new mongoose.Types.ObjectId(),</w:t>
-            </w:r>
-          </w:p>
-          <w:p>
-            <w:pPr>
-              <w:pStyle w:val="Body"/>
-              <w:spacing w:after="0" w:line="240" w:lineRule="auto"/>
-            </w:pPr>
-            <w:r>
-              <w:t xml:space="preserve">  firstname: 'U',</w:t>
-            </w:r>
-          </w:p>
-          <w:p>
-            <w:pPr>
-              <w:pStyle w:val="Body"/>
-              <w:spacing w:after="0" w:line="240" w:lineRule="auto"/>
-            </w:pPr>
-            <w:r>
-              <w:t xml:space="preserve">  lastname: 'T',</w:t>
+              <w:t xml:space="preserve">_id: new </w:t>
+            </w:r>
+            <w:proofErr w:type="spellStart"/>
+            <w:r>
+              <w:t>mongoose.Types.ObjectId</w:t>
+            </w:r>
+            <w:proofErr w:type="spellEnd"/>
+            <w:r>
+              <w:t>(),</w:t>
+            </w:r>
+          </w:p>
+          <w:p>
+            <w:pPr>
+              <w:pStyle w:val="Body"/>
+              <w:spacing w:after="0" w:line="240" w:lineRule="auto"/>
+            </w:pPr>
+            <w:r>
+              <w:t xml:space="preserve">  </w:t>
+            </w:r>
+            <w:proofErr w:type="spellStart"/>
+            <w:r>
+              <w:t>firstname</w:t>
+            </w:r>
+            <w:proofErr w:type="spellEnd"/>
+            <w:r>
+              <w:t>: 'U',</w:t>
+            </w:r>
+          </w:p>
+          <w:p>
+            <w:pPr>
+              <w:pStyle w:val="Body"/>
+              <w:spacing w:after="0" w:line="240" w:lineRule="auto"/>
+            </w:pPr>
+            <w:r>
+              <w:t xml:space="preserve">  </w:t>
+            </w:r>
+            <w:proofErr w:type="spellStart"/>
+            <w:r>
+              <w:t>lastname</w:t>
+            </w:r>
+            <w:proofErr w:type="spellEnd"/>
+            <w:r>
+              <w:t>: 'T',</w:t>
             </w:r>
           </w:p>
           <w:p>
@@ -6512,7 +6606,15 @@
               <w:spacing w:after="0" w:line="240" w:lineRule="auto"/>
             </w:pPr>
             <w:r>
-              <w:t xml:space="preserve">  email: 't@t'</w:t>
+              <w:t xml:space="preserve">  email: '</w:t>
+            </w:r>
+            <w:proofErr w:type="spellStart"/>
+            <w:r>
+              <w:t>t@t</w:t>
+            </w:r>
+            <w:proofErr w:type="spellEnd"/>
+            <w:r>
+              <w:t>'</w:t>
             </w:r>
           </w:p>
         </w:tc>
@@ -6539,10 +6641,7 @@
               <w:spacing w:after="0" w:line="240" w:lineRule="auto"/>
             </w:pPr>
             <w:r>
-              <w:t xml:space="preserve">Matching document </w:t>
-            </w:r>
-            <w:r>
-              <w:t>is returned after being added to database</w:t>
+              <w:t>Matching document is returned after being added to database</w:t>
             </w:r>
           </w:p>
         </w:tc>
@@ -6691,25 +6790,65 @@
               <w:spacing w:after="0" w:line="240" w:lineRule="auto"/>
             </w:pPr>
             <w:r>
-              <w:t>_id: new mongoose.Types.ObjectId(),</w:t>
-            </w:r>
-          </w:p>
-          <w:p>
-            <w:pPr>
-              <w:pStyle w:val="Body"/>
-              <w:spacing w:after="0" w:line="240" w:lineRule="auto"/>
-            </w:pPr>
-            <w:r>
-              <w:t xml:space="preserve">  firstname: 'IHaveALongFirstName',</w:t>
-            </w:r>
-          </w:p>
-          <w:p>
-            <w:pPr>
-              <w:pStyle w:val="Body"/>
-              <w:spacing w:after="0" w:line="240" w:lineRule="auto"/>
-            </w:pPr>
-            <w:r>
-              <w:t xml:space="preserve">  lastname: 'IHaveALongerLastName',</w:t>
+              <w:t xml:space="preserve">_id: new </w:t>
+            </w:r>
+            <w:proofErr w:type="spellStart"/>
+            <w:r>
+              <w:t>mongoose.Types.ObjectId</w:t>
+            </w:r>
+            <w:proofErr w:type="spellEnd"/>
+            <w:r>
+              <w:t>(),</w:t>
+            </w:r>
+          </w:p>
+          <w:p>
+            <w:pPr>
+              <w:pStyle w:val="Body"/>
+              <w:spacing w:after="0" w:line="240" w:lineRule="auto"/>
+            </w:pPr>
+            <w:r>
+              <w:t xml:space="preserve">  </w:t>
+            </w:r>
+            <w:proofErr w:type="spellStart"/>
+            <w:r>
+              <w:t>firstname</w:t>
+            </w:r>
+            <w:proofErr w:type="spellEnd"/>
+            <w:r>
+              <w:t>: '</w:t>
+            </w:r>
+            <w:proofErr w:type="spellStart"/>
+            <w:r>
+              <w:t>IHaveALongFirstName</w:t>
+            </w:r>
+            <w:proofErr w:type="spellEnd"/>
+            <w:r>
+              <w:t>',</w:t>
+            </w:r>
+          </w:p>
+          <w:p>
+            <w:pPr>
+              <w:pStyle w:val="Body"/>
+              <w:spacing w:after="0" w:line="240" w:lineRule="auto"/>
+            </w:pPr>
+            <w:r>
+              <w:t xml:space="preserve">  </w:t>
+            </w:r>
+            <w:proofErr w:type="spellStart"/>
+            <w:r>
+              <w:t>lastname</w:t>
+            </w:r>
+            <w:proofErr w:type="spellEnd"/>
+            <w:r>
+              <w:t>: '</w:t>
+            </w:r>
+            <w:proofErr w:type="spellStart"/>
+            <w:r>
+              <w:t>IHaveALongerLastName</w:t>
+            </w:r>
+            <w:proofErr w:type="spellEnd"/>
+            <w:r>
+              <w:t>',</w:t>
             </w:r>
           </w:p>
           <w:p>
@@ -6763,10 +6902,7 @@
               <w:spacing w:after="0" w:line="240" w:lineRule="auto"/>
             </w:pPr>
             <w:r>
-              <w:t>Matching document is returned after being</w:t>
-            </w:r>
-            <w:r>
-              <w:t xml:space="preserve"> added to database</w:t>
+              <w:t>Matching document is returned after being added to database</w:t>
             </w:r>
           </w:p>
         </w:tc>
@@ -6915,34 +7051,66 @@
               <w:spacing w:after="0" w:line="240" w:lineRule="auto"/>
             </w:pPr>
             <w:r>
-              <w:t>_id: new mongoose.Types.ObjectId(),</w:t>
-            </w:r>
-          </w:p>
-          <w:p>
-            <w:pPr>
-              <w:pStyle w:val="Body"/>
-              <w:spacing w:after="0" w:line="240" w:lineRule="auto"/>
-            </w:pPr>
-            <w:r>
-              <w:t xml:space="preserve">  firstname: 'Test!',</w:t>
-            </w:r>
-          </w:p>
-          <w:p>
-            <w:pPr>
-              <w:pStyle w:val="Body"/>
-              <w:spacing w:after="0" w:line="240" w:lineRule="auto"/>
-            </w:pPr>
-            <w:r>
-              <w:t xml:space="preserve">  lastname: '?tester',</w:t>
-            </w:r>
-          </w:p>
-          <w:p>
-            <w:pPr>
-              <w:pStyle w:val="Body"/>
-              <w:spacing w:after="0" w:line="240" w:lineRule="auto"/>
-            </w:pPr>
-            <w:r>
-              <w:t xml:space="preserve">  username: 'SpecialCha£s',</w:t>
+              <w:t xml:space="preserve">_id: new </w:t>
+            </w:r>
+            <w:proofErr w:type="spellStart"/>
+            <w:r>
+              <w:t>mongoose.Types.ObjectId</w:t>
+            </w:r>
+            <w:proofErr w:type="spellEnd"/>
+            <w:r>
+              <w:t>(),</w:t>
+            </w:r>
+          </w:p>
+          <w:p>
+            <w:pPr>
+              <w:pStyle w:val="Body"/>
+              <w:spacing w:after="0" w:line="240" w:lineRule="auto"/>
+            </w:pPr>
+            <w:r>
+              <w:t xml:space="preserve">  </w:t>
+            </w:r>
+            <w:proofErr w:type="spellStart"/>
+            <w:r>
+              <w:t>firstname</w:t>
+            </w:r>
+            <w:proofErr w:type="spellEnd"/>
+            <w:r>
+              <w:t>: 'Test!',</w:t>
+            </w:r>
+          </w:p>
+          <w:p>
+            <w:pPr>
+              <w:pStyle w:val="Body"/>
+              <w:spacing w:after="0" w:line="240" w:lineRule="auto"/>
+            </w:pPr>
+            <w:r>
+              <w:t xml:space="preserve">  </w:t>
+            </w:r>
+            <w:proofErr w:type="spellStart"/>
+            <w:r>
+              <w:t>lastname</w:t>
+            </w:r>
+            <w:proofErr w:type="spellEnd"/>
+            <w:r>
+              <w:t>: '?tester',</w:t>
+            </w:r>
+          </w:p>
+          <w:p>
+            <w:pPr>
+              <w:pStyle w:val="Body"/>
+              <w:spacing w:after="0" w:line="240" w:lineRule="auto"/>
+            </w:pPr>
+            <w:r>
+              <w:t xml:space="preserve">  username: '</w:t>
+            </w:r>
+            <w:proofErr w:type="spellStart"/>
+            <w:r>
+              <w:t>SpecialCha£s</w:t>
+            </w:r>
+            <w:proofErr w:type="spellEnd"/>
+            <w:r>
+              <w:t>',</w:t>
             </w:r>
           </w:p>
           <w:p>
@@ -6960,7 +7128,15 @@
               <w:spacing w:after="0" w:line="240" w:lineRule="auto"/>
             </w:pPr>
             <w:r>
-              <w:t xml:space="preserve">  email: 'specialChars*@testSpecial.com'</w:t>
+              <w:t xml:space="preserve">  email: '</w:t>
+            </w:r>
+            <w:proofErr w:type="spellStart"/>
+            <w:r>
+              <w:t>specialChars</w:t>
+            </w:r>
+            <w:proofErr w:type="spellEnd"/>
+            <w:r>
+              <w:t>*@testSpecial.com'</w:t>
             </w:r>
           </w:p>
         </w:tc>
@@ -7083,10 +7259,7 @@
               <w:spacing w:after="0" w:line="240" w:lineRule="auto"/>
             </w:pPr>
             <w:r>
-              <w:t>Testi</w:t>
-            </w:r>
-            <w:r>
-              <w:t>ng inputs with numeric characters</w:t>
+              <w:t>Testing inputs with numeric characters</w:t>
             </w:r>
           </w:p>
         </w:tc>
@@ -7140,25 +7313,49 @@
               <w:spacing w:after="0" w:line="240" w:lineRule="auto"/>
             </w:pPr>
             <w:r>
-              <w:t>_id: new mongoose.Types.ObjectId(),</w:t>
-            </w:r>
-          </w:p>
-          <w:p>
-            <w:pPr>
-              <w:pStyle w:val="Body"/>
-              <w:spacing w:after="0" w:line="240" w:lineRule="auto"/>
-            </w:pPr>
-            <w:r>
-              <w:t xml:space="preserve">  firstname: 'Test1',</w:t>
-            </w:r>
-          </w:p>
-          <w:p>
-            <w:pPr>
-              <w:pStyle w:val="Body"/>
-              <w:spacing w:after="0" w:line="240" w:lineRule="auto"/>
-            </w:pPr>
-            <w:r>
-              <w:t xml:space="preserve">  lastname: '2tester',</w:t>
+              <w:t xml:space="preserve">_id: new </w:t>
+            </w:r>
+            <w:proofErr w:type="spellStart"/>
+            <w:r>
+              <w:t>mongoose.Types.ObjectId</w:t>
+            </w:r>
+            <w:proofErr w:type="spellEnd"/>
+            <w:r>
+              <w:t>(),</w:t>
+            </w:r>
+          </w:p>
+          <w:p>
+            <w:pPr>
+              <w:pStyle w:val="Body"/>
+              <w:spacing w:after="0" w:line="240" w:lineRule="auto"/>
+            </w:pPr>
+            <w:r>
+              <w:t xml:space="preserve">  </w:t>
+            </w:r>
+            <w:proofErr w:type="spellStart"/>
+            <w:r>
+              <w:t>firstname</w:t>
+            </w:r>
+            <w:proofErr w:type="spellEnd"/>
+            <w:r>
+              <w:t>: 'Test1',</w:t>
+            </w:r>
+          </w:p>
+          <w:p>
+            <w:pPr>
+              <w:pStyle w:val="Body"/>
+              <w:spacing w:after="0" w:line="240" w:lineRule="auto"/>
+            </w:pPr>
+            <w:r>
+              <w:t xml:space="preserve">  </w:t>
+            </w:r>
+            <w:proofErr w:type="spellStart"/>
+            <w:r>
+              <w:t>lastname</w:t>
+            </w:r>
+            <w:proofErr w:type="spellEnd"/>
+            <w:r>
+              <w:t>: '2tester',</w:t>
             </w:r>
           </w:p>
           <w:p>
@@ -7212,10 +7409,7 @@
               <w:spacing w:after="0" w:line="240" w:lineRule="auto"/>
             </w:pPr>
             <w:r>
-              <w:t xml:space="preserve">Matching </w:t>
-            </w:r>
-            <w:r>
-              <w:t>document is returned after being added to database</w:t>
+              <w:t>Matching document is returned after being added to database</w:t>
             </w:r>
           </w:p>
         </w:tc>
@@ -7282,10 +7476,7 @@
         <w:pStyle w:val="Body"/>
       </w:pPr>
       <w:r>
-        <w:t xml:space="preserve">This unit in the back-end is responsible for updating or creating documents that hold user scores with new high scores </w:t>
-      </w:r>
-      <w:r>
-        <w:t>so that another unit can make an up-to-date leader board.</w:t>
+        <w:t>This unit in the back-end is responsible for updating or creating documents that hold user scores with new high scores so that another unit can make an up-to-date leader board.</w:t>
       </w:r>
     </w:p>
     <w:p>
@@ -7310,8 +7501,13 @@
         <w:t>’</w:t>
       </w:r>
       <w:r>
-        <w:t>s current high score in the database and if one doesn</w:t>
-      </w:r>
+        <w:t xml:space="preserve">s current high score in the database and if one </w:t>
+      </w:r>
+      <w:proofErr w:type="spellStart"/>
+      <w:r>
+        <w:t>doesn</w:t>
+      </w:r>
+      <w:proofErr w:type="spellEnd"/>
       <w:r>
         <w:rPr>
           <w:rtl/>
@@ -7319,14 +7515,13 @@
         <w:t>’</w:t>
       </w:r>
       <w:r>
-        <w:t xml:space="preserve">t exist add one. The method is an async function so we can use await to allow promises to </w:t>
-      </w:r>
-      <w:r>
-        <w:t>resolve. The method takes as a parameter an object made with the Scores constructor with the details of the score achieved, the users username, the game it was achieved in and what stream the game was testing. The first part of the method uses a promise to</w:t>
-      </w:r>
-      <w:r>
-        <w:t xml:space="preserve"> connect to the database using the URI. Once resolved it sets a variable to a new query. This query finds a document with the same username, stream and game details if one doesn</w:t>
-      </w:r>
+        <w:t xml:space="preserve">t exist add one. The method is an async function so we can use await to allow promises to resolve. The method takes as a parameter an object made with the Scores constructor with the details of the score achieved, the users username, the game it was achieved in and what stream the game was testing. The first part of the method uses a promise to connect to the database using the URI. Once resolved it sets a variable to a new query. This query finds a document with the same username, stream and game details if one </w:t>
+      </w:r>
+      <w:proofErr w:type="spellStart"/>
+      <w:r>
+        <w:t>doesn</w:t>
+      </w:r>
+      <w:proofErr w:type="spellEnd"/>
       <w:r>
         <w:rPr>
           <w:rtl/>
@@ -7342,9 +7537,11 @@
         </w:rPr>
         <w:t>‘</w:t>
       </w:r>
+      <w:proofErr w:type="spellStart"/>
       <w:r>
         <w:t>upsert</w:t>
       </w:r>
+      <w:proofErr w:type="spellEnd"/>
       <w:r>
         <w:rPr>
           <w:rtl/>
@@ -7352,10 +7549,15 @@
         <w:t xml:space="preserve">’ </w:t>
       </w:r>
       <w:r>
-        <w:t>to tr</w:t>
-      </w:r>
-      <w:r>
-        <w:t xml:space="preserve">ue. The next part of the query updates the score only if its higher that the one currently in the document. The resulting document from this operation is returned by the function. </w:t>
+        <w:t xml:space="preserve">to true. The next part of the query updates the score only if its higher </w:t>
+      </w:r>
+      <w:proofErr w:type="spellStart"/>
+      <w:r>
+        <w:t>that</w:t>
+      </w:r>
+      <w:proofErr w:type="spellEnd"/>
+      <w:r>
+        <w:t xml:space="preserve"> the one currently in the document. The resulting document from this operation is returned by the function. </w:t>
       </w:r>
     </w:p>
     <w:p>
@@ -7371,10 +7573,7 @@
         <w:pStyle w:val="Body"/>
       </w:pPr>
       <w:r>
-        <w:t xml:space="preserve">The dynamic unit tests will test that when the function is </w:t>
-      </w:r>
-      <w:r>
-        <w:t>called to update scores if a previous score does not exist one is created. Then if one does its only updated if the score is higher. You can see and run these tests using updateScore.test.js</w:t>
+        <w:t>The dynamic unit tests will test that when the function is called to update scores if a previous score does not exist one is created. Then if one does its only updated if the score is higher. You can see and run these tests using updateScore.test.js</w:t>
       </w:r>
     </w:p>
     <w:tbl>
@@ -7675,7 +7874,15 @@
               <w:spacing w:after="0" w:line="240" w:lineRule="auto"/>
             </w:pPr>
             <w:r>
-              <w:t>username: 'TestCase',</w:t>
+              <w:t>username: '</w:t>
+            </w:r>
+            <w:proofErr w:type="spellStart"/>
+            <w:r>
+              <w:t>TestCase</w:t>
+            </w:r>
+            <w:proofErr w:type="spellEnd"/>
+            <w:r>
+              <w:t>',</w:t>
             </w:r>
           </w:p>
           <w:p>
@@ -7825,10 +8032,7 @@
               <w:spacing w:after="0" w:line="240" w:lineRule="auto"/>
             </w:pPr>
             <w:r>
-              <w:t xml:space="preserve">Testing </w:t>
-            </w:r>
-            <w:r>
-              <w:t>inserting a lower score than the one in the current document</w:t>
+              <w:t>Testing inserting a lower score than the one in the current document</w:t>
             </w:r>
           </w:p>
         </w:tc>
@@ -7882,7 +8086,15 @@
               <w:spacing w:after="0" w:line="240" w:lineRule="auto"/>
             </w:pPr>
             <w:r>
-              <w:t>username: 'TestCase',</w:t>
+              <w:t>username: '</w:t>
+            </w:r>
+            <w:proofErr w:type="spellStart"/>
+            <w:r>
+              <w:t>TestCase</w:t>
+            </w:r>
+            <w:proofErr w:type="spellEnd"/>
+            <w:r>
+              <w:t>',</w:t>
             </w:r>
           </w:p>
           <w:p>
@@ -7963,10 +8175,7 @@
               <w:spacing w:after="0" w:line="240" w:lineRule="auto"/>
             </w:pPr>
             <w:r>
-              <w:t xml:space="preserve">The object currently in </w:t>
-            </w:r>
-            <w:r>
-              <w:t>the database is not updated as the score is lower 50&lt;80. The score of the returned document is 80</w:t>
+              <w:t>The object currently in the database is not updated as the score is lower 50&lt;80. The score of the returned document is 80</w:t>
             </w:r>
           </w:p>
           <w:p>
@@ -8088,7 +8297,15 @@
               <w:spacing w:after="0" w:line="240" w:lineRule="auto"/>
             </w:pPr>
             <w:r>
-              <w:t>username: 'HighTest',</w:t>
+              <w:t>username: '</w:t>
+            </w:r>
+            <w:proofErr w:type="spellStart"/>
+            <w:r>
+              <w:t>HighTest</w:t>
+            </w:r>
+            <w:proofErr w:type="spellEnd"/>
+            <w:r>
+              <w:t>',</w:t>
             </w:r>
           </w:p>
           <w:p>
@@ -8237,10 +8454,7 @@
               <w:spacing w:after="0" w:line="240" w:lineRule="auto"/>
             </w:pPr>
             <w:r>
-              <w:t xml:space="preserve">Testing error score of null does not overwrite </w:t>
-            </w:r>
-            <w:r>
-              <w:t>other scores</w:t>
+              <w:t>Testing error score of null does not overwrite other scores</w:t>
             </w:r>
           </w:p>
         </w:tc>
@@ -8294,7 +8508,15 @@
               <w:spacing w:after="0" w:line="240" w:lineRule="auto"/>
             </w:pPr>
             <w:r>
-              <w:t>username: 'TestCase',</w:t>
+              <w:t>username: '</w:t>
+            </w:r>
+            <w:proofErr w:type="spellStart"/>
+            <w:r>
+              <w:t>TestCase</w:t>
+            </w:r>
+            <w:proofErr w:type="spellEnd"/>
+            <w:r>
+              <w:t>',</w:t>
             </w:r>
           </w:p>
           <w:p>
@@ -8375,10 +8597,7 @@
               <w:spacing w:after="0" w:line="240" w:lineRule="auto"/>
             </w:pPr>
             <w:r>
-              <w:t>The document returned keeps its original score 80 and is not replaced</w:t>
-            </w:r>
-            <w:r>
-              <w:t xml:space="preserve"> with null</w:t>
+              <w:t>The document returned keeps its original score 80 and is not replaced with null</w:t>
             </w:r>
           </w:p>
           <w:p>
@@ -8432,10 +8651,7 @@
         <w:pStyle w:val="Body"/>
       </w:pPr>
       <w:r>
-        <w:t xml:space="preserve">This unit is required for a given input stream as a string return the questions for that stream for a </w:t>
-      </w:r>
-      <w:r>
-        <w:t>game. It does this by taking the stream as an input connecting to the database. Then once connected it queries the database for questions of that stream inputted and returns all matches so they can be used as questions in the games.</w:t>
+        <w:t>This unit is required for a given input stream as a string return the questions for that stream for a game. It does this by taking the stream as an input connecting to the database. Then once connected it queries the database for questions of that stream inputted and returns all matches so they can be used as questions in the games.</w:t>
       </w:r>
     </w:p>
     <w:p>
@@ -8451,10 +8667,7 @@
         <w:pStyle w:val="Body"/>
       </w:pPr>
       <w:r>
-        <w:t>Testing</w:t>
-      </w:r>
-      <w:r>
-        <w:t xml:space="preserve"> for the 3 valid input streams and invalid input the correct documents are returned.</w:t>
+        <w:t>Testing for the 3 valid input streams and invalid input the correct documents are returned.</w:t>
       </w:r>
     </w:p>
     <w:tbl>
@@ -8783,10 +8996,7 @@
               <w:spacing w:after="0" w:line="240" w:lineRule="auto"/>
             </w:pPr>
             <w:r>
-              <w:t xml:space="preserve">An array of documents with the stream </w:t>
-            </w:r>
-            <w:r>
-              <w:t>being Software Testing</w:t>
+              <w:t>An array of documents with the stream being Software Testing</w:t>
             </w:r>
           </w:p>
         </w:tc>
@@ -8989,10 +9199,7 @@
               <w:spacing w:after="0" w:line="240" w:lineRule="auto"/>
             </w:pPr>
             <w:r>
-              <w:t xml:space="preserve">Array of documents of Technical </w:t>
-            </w:r>
-            <w:r>
-              <w:t>Operations stream</w:t>
+              <w:t>Array of documents of Technical Operations stream</w:t>
             </w:r>
           </w:p>
           <w:p>
@@ -9236,10 +9443,7 @@
               <w:spacing w:after="0" w:line="240" w:lineRule="auto"/>
             </w:pPr>
             <w:r>
-              <w:t xml:space="preserve">Testing an invalid </w:t>
-            </w:r>
-            <w:r>
-              <w:t>input for stream</w:t>
+              <w:t>Testing an invalid input for stream</w:t>
             </w:r>
           </w:p>
         </w:tc>
@@ -9387,10 +9591,7 @@
         <w:pStyle w:val="Body"/>
       </w:pPr>
       <w:r>
-        <w:t xml:space="preserve">This method is called when the front-end requires the affinity test questions of a specific stream. Similar to retrieveQuestions.js but is </w:t>
-      </w:r>
-      <w:r>
-        <w:t>specifically for the affinity tests.</w:t>
+        <w:t>This method is called when the front-end requires the affinity test questions of a specific stream. Similar to retrieveQuestions.js but is specifically for the affinity tests.</w:t>
       </w:r>
     </w:p>
     <w:p>
@@ -9406,10 +9607,7 @@
         <w:pStyle w:val="Body"/>
       </w:pPr>
       <w:r>
-        <w:t xml:space="preserve">This unit is required for a given input stream as a string return the affinity questions for that stream. It does this by taking the stream as an input connecting to the database. Then once connected it </w:t>
-      </w:r>
-      <w:r>
-        <w:t>queries the database for questions of that stream inputted and returns all matches so they can be used as questions in the front-end.</w:t>
+        <w:t>This unit is required for a given input stream as a string return the affinity questions for that stream. It does this by taking the stream as an input connecting to the database. Then once connected it queries the database for questions of that stream inputted and returns all matches so they can be used as questions in the front-end.</w:t>
       </w:r>
     </w:p>
     <w:p>
@@ -9505,10 +9703,7 @@
               <w:spacing w:after="0" w:line="240" w:lineRule="auto"/>
             </w:pPr>
             <w:r>
-              <w:t>Te</w:t>
-            </w:r>
-            <w:r>
-              <w:t>st</w:t>
+              <w:t>Test</w:t>
             </w:r>
           </w:p>
         </w:tc>
@@ -9852,10 +10047,7 @@
               <w:spacing w:after="0" w:line="240" w:lineRule="auto"/>
             </w:pPr>
             <w:r>
-              <w:t>Testing valid input of</w:t>
-            </w:r>
-            <w:r>
-              <w:t xml:space="preserve"> Technical Operations</w:t>
+              <w:t>Testing valid input of Technical Operations</w:t>
             </w:r>
           </w:p>
         </w:tc>
@@ -10357,12 +10549,14 @@
       <w:pPr>
         <w:pStyle w:val="Heading3"/>
       </w:pPr>
+      <w:proofErr w:type="spellStart"/>
       <w:r>
         <w:rPr>
           <w:lang w:val="de-DE"/>
         </w:rPr>
         <w:t>TextBlocks.vue</w:t>
       </w:r>
+      <w:proofErr w:type="spellEnd"/>
     </w:p>
     <w:p>
       <w:pPr>
@@ -10385,13 +10579,23 @@
         <w:pStyle w:val="Body"/>
       </w:pPr>
       <w:r>
-        <w:t xml:space="preserve">This unit is responsible for the html and game logic for the text blocks game. It is made up of 3 parts </w:t>
-      </w:r>
-      <w:r>
-        <w:t xml:space="preserve">the Vue template html code, the JavaScript code and the css. The html template first defines the navigation bar which has the FDM logo and astra as well as the links to other pages. There is then the title, reset icon and time remaining. Below that is the </w:t>
-      </w:r>
-      <w:r>
-        <w:t>game container. Within that is the html code for displaying the blocks that are all draggable.</w:t>
+        <w:t xml:space="preserve">This unit is responsible for the html and game logic for the text blocks game. It is made up of 3 parts the Vue template html code, the JavaScript code and the </w:t>
+      </w:r>
+      <w:proofErr w:type="spellStart"/>
+      <w:r>
+        <w:t>css</w:t>
+      </w:r>
+      <w:proofErr w:type="spellEnd"/>
+      <w:r>
+        <w:t xml:space="preserve">. The html template first defines the navigation bar which has the FDM logo and </w:t>
+      </w:r>
+      <w:proofErr w:type="spellStart"/>
+      <w:r>
+        <w:t>astra</w:t>
+      </w:r>
+      <w:proofErr w:type="spellEnd"/>
+      <w:r>
+        <w:t xml:space="preserve"> as well as the links to other pages. There is then the title, reset icon and time remaining. Below that is the game container. Within that is the html code for displaying the blocks that are all draggable.</w:t>
       </w:r>
     </w:p>
     <w:p>
@@ -10399,16 +10603,39 @@
         <w:pStyle w:val="Body"/>
       </w:pPr>
       <w:r>
-        <w:t>In the script section is the JavaScript code it imports axios to retrieve questions and add scores. It also imports vue-draggable to make draggable components an</w:t>
-      </w:r>
-      <w:r>
-        <w:t>d the vue router so we can route to other pages. In the data function the variables for the correct answer, the current block order and the hint that can be used in the html and the script. There is then the mounted function which runs when the page is loa</w:t>
-      </w:r>
-      <w:r>
-        <w:t xml:space="preserve">ded and sets the variables answer, question and hint by using axios to communicate to the back-end to get them. In the methods section is the method which is invoked by the html every time an element is dragged it checks if the dragged blocks are in order </w:t>
-      </w:r>
-      <w:r>
-        <w:t>or not if they are the game is complete.</w:t>
+        <w:t xml:space="preserve">In the script section is the JavaScript code it imports </w:t>
+      </w:r>
+      <w:proofErr w:type="spellStart"/>
+      <w:r>
+        <w:t>axios</w:t>
+      </w:r>
+      <w:proofErr w:type="spellEnd"/>
+      <w:r>
+        <w:t xml:space="preserve"> to retrieve questions and add scores. It also imports </w:t>
+      </w:r>
+      <w:proofErr w:type="spellStart"/>
+      <w:r>
+        <w:t>vue</w:t>
+      </w:r>
+      <w:proofErr w:type="spellEnd"/>
+      <w:r>
+        <w:t xml:space="preserve">-draggable to make draggable components and the </w:t>
+      </w:r>
+      <w:proofErr w:type="spellStart"/>
+      <w:r>
+        <w:t>vue</w:t>
+      </w:r>
+      <w:proofErr w:type="spellEnd"/>
+      <w:r>
+        <w:t xml:space="preserve"> router so we can route to other pages. In the data function the variables for the correct answer, the current block order and the hint that can be used in the html and the script. There is then the mounted function which runs when the page is loaded and sets the variables answer, question and hint by using </w:t>
+      </w:r>
+      <w:proofErr w:type="spellStart"/>
+      <w:r>
+        <w:t>axios</w:t>
+      </w:r>
+      <w:proofErr w:type="spellEnd"/>
+      <w:r>
+        <w:t xml:space="preserve"> to communicate to the back-end to get them. In the methods section is the method which is invoked by the html every time an element is dragged it checks if the dragged blocks are in order or not if they are the game is complete.</w:t>
       </w:r>
     </w:p>
     <w:p>
@@ -10424,13 +10651,15 @@
         <w:pStyle w:val="Body"/>
       </w:pPr>
       <w:r>
-        <w:t>The dynamic tests for this unit check for various orders of text blocks and inputs including erroneous ones that the correct result is generated. The variable gameFinished is either if you have compl</w:t>
-      </w:r>
-      <w:r>
-        <w:t>eted the game is turned to true or it remains false. This method for checking would usually be called once a block is dragged and dropped but in the testing environment we simulate by predefining the order they are dragged into and call the checker() funct</w:t>
-      </w:r>
-      <w:r>
-        <w:t>ion which checks the order.</w:t>
+        <w:t xml:space="preserve">The dynamic tests for this unit check for various orders of text blocks and inputs including erroneous ones that the correct result is generated. The variable </w:t>
+      </w:r>
+      <w:proofErr w:type="spellStart"/>
+      <w:r>
+        <w:t>gameFinished</w:t>
+      </w:r>
+      <w:proofErr w:type="spellEnd"/>
+      <w:r>
+        <w:t xml:space="preserve"> is either if you have completed the game is turned to true or it remains false. This method for checking would usually be called once a block is dragged and dropped but in the testing environment we simulate by predefining the order they are dragged into and call the checker() function which checks the order.</w:t>
       </w:r>
     </w:p>
     <w:tbl>
@@ -10731,8 +10960,13 @@
               <w:pStyle w:val="Body"/>
               <w:spacing w:after="0" w:line="240" w:lineRule="auto"/>
             </w:pPr>
-            <w:r>
-              <w:t>blockOrder = [1, 2, 3, 4, 5]</w:t>
+            <w:proofErr w:type="spellStart"/>
+            <w:r>
+              <w:t>blockOrder</w:t>
+            </w:r>
+            <w:proofErr w:type="spellEnd"/>
+            <w:r>
+              <w:t xml:space="preserve"> = [1, 2, 3, 4, 5]</w:t>
             </w:r>
           </w:p>
           <w:p>
@@ -10749,8 +10983,13 @@
               <w:pStyle w:val="Body"/>
               <w:spacing w:after="0" w:line="240" w:lineRule="auto"/>
             </w:pPr>
-            <w:r>
-              <w:t>gameFinished = false</w:t>
+            <w:proofErr w:type="spellStart"/>
+            <w:r>
+              <w:t>gameFinished</w:t>
+            </w:r>
+            <w:proofErr w:type="spellEnd"/>
+            <w:r>
+              <w:t xml:space="preserve"> = false</w:t>
             </w:r>
           </w:p>
         </w:tc>
@@ -10785,8 +11024,13 @@
               <w:pStyle w:val="Body"/>
               <w:spacing w:after="0" w:line="240" w:lineRule="auto"/>
             </w:pPr>
-            <w:r>
-              <w:t>gameFinished = true</w:t>
+            <w:proofErr w:type="spellStart"/>
+            <w:r>
+              <w:t>gameFinished</w:t>
+            </w:r>
+            <w:proofErr w:type="spellEnd"/>
+            <w:r>
+              <w:t xml:space="preserve"> = true</w:t>
             </w:r>
           </w:p>
         </w:tc>
@@ -10812,8 +11056,13 @@
               <w:pStyle w:val="Body"/>
               <w:spacing w:after="0" w:line="240" w:lineRule="auto"/>
             </w:pPr>
-            <w:r>
-              <w:t>gameFinished = false</w:t>
+            <w:proofErr w:type="spellStart"/>
+            <w:r>
+              <w:t>gameFinished</w:t>
+            </w:r>
+            <w:proofErr w:type="spellEnd"/>
+            <w:r>
+              <w:t xml:space="preserve"> = false</w:t>
             </w:r>
           </w:p>
           <w:p>
@@ -10934,8 +11183,13 @@
               <w:pStyle w:val="Body"/>
               <w:spacing w:after="0" w:line="240" w:lineRule="auto"/>
             </w:pPr>
-            <w:r>
-              <w:t>blockOrder = [2, 1, 4, 5, 3]</w:t>
+            <w:proofErr w:type="spellStart"/>
+            <w:r>
+              <w:t>blockOrder</w:t>
+            </w:r>
+            <w:proofErr w:type="spellEnd"/>
+            <w:r>
+              <w:t xml:space="preserve"> = [2, 1, 4, 5, 3]</w:t>
             </w:r>
           </w:p>
           <w:p>
@@ -10952,8 +11206,13 @@
               <w:pStyle w:val="Body"/>
               <w:spacing w:after="0" w:line="240" w:lineRule="auto"/>
             </w:pPr>
-            <w:r>
-              <w:t>gameFinished = false</w:t>
+            <w:proofErr w:type="spellStart"/>
+            <w:r>
+              <w:t>gameFinished</w:t>
+            </w:r>
+            <w:proofErr w:type="spellEnd"/>
+            <w:r>
+              <w:t xml:space="preserve"> = false</w:t>
             </w:r>
           </w:p>
         </w:tc>
@@ -10988,8 +11247,13 @@
               <w:pStyle w:val="Body"/>
               <w:spacing w:after="0" w:line="240" w:lineRule="auto"/>
             </w:pPr>
-            <w:r>
-              <w:t>gameFinished = false</w:t>
+            <w:proofErr w:type="spellStart"/>
+            <w:r>
+              <w:t>gameFinished</w:t>
+            </w:r>
+            <w:proofErr w:type="spellEnd"/>
+            <w:r>
+              <w:t xml:space="preserve"> = false</w:t>
             </w:r>
           </w:p>
         </w:tc>
@@ -11015,8 +11279,13 @@
               <w:pStyle w:val="Body"/>
               <w:spacing w:after="0" w:line="240" w:lineRule="auto"/>
             </w:pPr>
-            <w:r>
-              <w:t>gameFinished = false</w:t>
+            <w:proofErr w:type="spellStart"/>
+            <w:r>
+              <w:t>gameFinished</w:t>
+            </w:r>
+            <w:proofErr w:type="spellEnd"/>
+            <w:r>
+              <w:t xml:space="preserve"> = false</w:t>
             </w:r>
           </w:p>
           <w:p>
@@ -11084,10 +11353,7 @@
               <w:spacing w:after="0" w:line="240" w:lineRule="auto"/>
             </w:pPr>
             <w:r>
-              <w:t xml:space="preserve">Blocks in partial </w:t>
-            </w:r>
-            <w:r>
-              <w:t>correct order</w:t>
+              <w:t>Blocks in partial correct order</w:t>
             </w:r>
           </w:p>
         </w:tc>
@@ -11140,8 +11406,13 @@
               <w:pStyle w:val="Body"/>
               <w:spacing w:after="0" w:line="240" w:lineRule="auto"/>
             </w:pPr>
-            <w:r>
-              <w:t>blockOrder = [1, 2, 4, 5, 3]</w:t>
+            <w:proofErr w:type="spellStart"/>
+            <w:r>
+              <w:t>blockOrder</w:t>
+            </w:r>
+            <w:proofErr w:type="spellEnd"/>
+            <w:r>
+              <w:t xml:space="preserve"> = [1, 2, 4, 5, 3]</w:t>
             </w:r>
           </w:p>
           <w:p>
@@ -11158,8 +11429,13 @@
               <w:pStyle w:val="Body"/>
               <w:spacing w:after="0" w:line="240" w:lineRule="auto"/>
             </w:pPr>
-            <w:r>
-              <w:t>gameFinished = false</w:t>
+            <w:proofErr w:type="spellStart"/>
+            <w:r>
+              <w:t>gameFinished</w:t>
+            </w:r>
+            <w:proofErr w:type="spellEnd"/>
+            <w:r>
+              <w:t xml:space="preserve"> = false</w:t>
             </w:r>
           </w:p>
         </w:tc>
@@ -11194,8 +11470,13 @@
               <w:pStyle w:val="Body"/>
               <w:spacing w:after="0" w:line="240" w:lineRule="auto"/>
             </w:pPr>
-            <w:r>
-              <w:t>gameFinished = false</w:t>
+            <w:proofErr w:type="spellStart"/>
+            <w:r>
+              <w:t>gameFinished</w:t>
+            </w:r>
+            <w:proofErr w:type="spellEnd"/>
+            <w:r>
+              <w:t xml:space="preserve"> = false</w:t>
             </w:r>
           </w:p>
         </w:tc>
@@ -11221,8 +11502,13 @@
               <w:pStyle w:val="Body"/>
               <w:spacing w:after="0" w:line="240" w:lineRule="auto"/>
             </w:pPr>
-            <w:r>
-              <w:t>gameFinished = false</w:t>
+            <w:proofErr w:type="spellStart"/>
+            <w:r>
+              <w:t>gameFinished</w:t>
+            </w:r>
+            <w:proofErr w:type="spellEnd"/>
+            <w:r>
+              <w:t xml:space="preserve"> = false</w:t>
             </w:r>
           </w:p>
           <w:p>
@@ -11343,8 +11629,13 @@
               <w:pStyle w:val="Body"/>
               <w:spacing w:after="0" w:line="240" w:lineRule="auto"/>
             </w:pPr>
-            <w:r>
-              <w:t>blockOrder = []</w:t>
+            <w:proofErr w:type="spellStart"/>
+            <w:r>
+              <w:t>blockOrder</w:t>
+            </w:r>
+            <w:proofErr w:type="spellEnd"/>
+            <w:r>
+              <w:t xml:space="preserve"> = []</w:t>
             </w:r>
           </w:p>
           <w:p>
@@ -11361,8 +11652,13 @@
               <w:pStyle w:val="Body"/>
               <w:spacing w:after="0" w:line="240" w:lineRule="auto"/>
             </w:pPr>
-            <w:r>
-              <w:t>gameFinished = false</w:t>
+            <w:proofErr w:type="spellStart"/>
+            <w:r>
+              <w:t>gameFinished</w:t>
+            </w:r>
+            <w:proofErr w:type="spellEnd"/>
+            <w:r>
+              <w:t xml:space="preserve"> = false</w:t>
             </w:r>
           </w:p>
         </w:tc>
@@ -11397,8 +11693,13 @@
               <w:pStyle w:val="Body"/>
               <w:spacing w:after="0" w:line="240" w:lineRule="auto"/>
             </w:pPr>
-            <w:r>
-              <w:t>gameFinished = false</w:t>
+            <w:proofErr w:type="spellStart"/>
+            <w:r>
+              <w:t>gameFinished</w:t>
+            </w:r>
+            <w:proofErr w:type="spellEnd"/>
+            <w:r>
+              <w:t xml:space="preserve"> = false</w:t>
             </w:r>
           </w:p>
         </w:tc>
@@ -11424,8 +11725,13 @@
               <w:pStyle w:val="Body"/>
               <w:spacing w:after="0" w:line="240" w:lineRule="auto"/>
             </w:pPr>
-            <w:r>
-              <w:t>gameFinished = false</w:t>
+            <w:proofErr w:type="spellStart"/>
+            <w:r>
+              <w:t>gameFinished</w:t>
+            </w:r>
+            <w:proofErr w:type="spellEnd"/>
+            <w:r>
+              <w:t xml:space="preserve"> = false</w:t>
             </w:r>
           </w:p>
           <w:p>
@@ -11451,31 +11757,21 @@
       <w:pPr>
         <w:pStyle w:val="Heading3"/>
       </w:pPr>
+      <w:proofErr w:type="spellStart"/>
       <w:r>
         <w:rPr>
           <w:lang w:val="de-DE"/>
         </w:rPr>
-        <w:t>MatchGame</w:t>
-      </w:r>
-      <w:r>
-        <w:rPr>
-          <w:lang w:val="de-DE"/>
-        </w:rPr>
-        <w:t>.vue</w:t>
-      </w:r>
+        <w:t>MatchGame.vue</w:t>
+      </w:r>
+      <w:proofErr w:type="spellEnd"/>
     </w:p>
     <w:p>
       <w:pPr>
         <w:pStyle w:val="Body"/>
       </w:pPr>
       <w:r>
-        <w:t xml:space="preserve">This is one of our games where users are </w:t>
-      </w:r>
-      <w:r>
-        <w:t>required to match tiles of key terms to their associated definitions.</w:t>
-      </w:r>
-      <w:r>
-        <w:t xml:space="preserve"> </w:t>
+        <w:t xml:space="preserve">This is one of our games where users are required to match tiles of key terms to their associated definitions. </w:t>
       </w:r>
     </w:p>
     <w:p>
@@ -11491,10 +11787,31 @@
         <w:pStyle w:val="Body"/>
       </w:pPr>
       <w:r>
-        <w:t xml:space="preserve">This unit is responsible for the html and game logic for the text blocks game. It is made up of 3 parts the Vue template html code, the JavaScript code and the css. The html template first defines the navigation bar which has the FDM logo and astra as well as the links to other pages. There is then the title, reset icon and time remaining. Below that is the game container. </w:t>
-      </w:r>
-      <w:r>
-        <w:t>Within the container there is html code to display all the cards, which contain the key terms and definitions. Each of these cards is clickable. Once selected the cards will change colour to blue and once matched correctly will turn green.</w:t>
+        <w:t xml:space="preserve">This unit is responsible for the html and game logic for the text blocks game. It is made up of 3 parts the Vue template html code, the JavaScript code and the </w:t>
+      </w:r>
+      <w:proofErr w:type="spellStart"/>
+      <w:r>
+        <w:t>css</w:t>
+      </w:r>
+      <w:proofErr w:type="spellEnd"/>
+      <w:r>
+        <w:t xml:space="preserve">. The html template first defines the navigation bar which has the FDM logo and </w:t>
+      </w:r>
+      <w:proofErr w:type="spellStart"/>
+      <w:r>
+        <w:t>astra</w:t>
+      </w:r>
+      <w:proofErr w:type="spellEnd"/>
+      <w:r>
+        <w:t xml:space="preserve"> as well as the links to other pages. There is then the title, reset icon and time remaining. Below that is the game container. Within the container there is html code to display all the cards, which contain the key terms and definitions. Each of these cards is clickable. Once selected the cards will change </w:t>
+      </w:r>
+      <w:proofErr w:type="spellStart"/>
+      <w:r>
+        <w:t>colour</w:t>
+      </w:r>
+      <w:proofErr w:type="spellEnd"/>
+      <w:r>
+        <w:t xml:space="preserve"> to blue and once matched correctly will turn green.</w:t>
       </w:r>
     </w:p>
     <w:p>
@@ -11502,10 +11819,15 @@
         <w:pStyle w:val="Body"/>
       </w:pPr>
       <w:r>
-        <w:t>In the script section is the JavaScript code it imports axios to retrieve questions and add scores.</w:t>
-      </w:r>
-      <w:r>
-        <w:t xml:space="preserve"> There are several methods which all have different purposes, such as for handling wins and clicks, and to shuffle questions list and add correct attribute to questions object list. </w:t>
+        <w:t xml:space="preserve">In the script section is the JavaScript code it imports </w:t>
+      </w:r>
+      <w:proofErr w:type="spellStart"/>
+      <w:r>
+        <w:t>axios</w:t>
+      </w:r>
+      <w:proofErr w:type="spellEnd"/>
+      <w:r>
+        <w:t xml:space="preserve"> to retrieve questions and add scores. There are several methods which all have different purposes, such as for handling wins and clicks, and to shuffle questions list and add correct attribute to questions object list. </w:t>
       </w:r>
     </w:p>
     <w:p>
@@ -11525,20 +11847,199 @@
       </w:r>
       <w:r>
         <w:lastRenderedPageBreak/>
-        <w:t>simply be unselected. I tested scenarios where no matches were found, which resulted in game ending due to time limit. Scenarios where only some were found, this resulted in the same outcome. Finally, I tested scenarios where all matches were found which successfully prompted a success message and added score to database. I tested with a wide variety of scores to ensure that score range was suitable. Tested all axios requests were working correctly.</w:t>
-      </w:r>
-      <w:bookmarkStart w:id="0" w:name="_GoBack"/>
-      <w:bookmarkEnd w:id="0"/>
+        <w:t xml:space="preserve">simply be unselected. I tested scenarios where no matches were found, which resulted in game ending due to time limit. Scenarios where only some were found, this resulted in the same outcome. Finally, I tested scenarios where all matches were found which successfully prompted a success message and added score to database. I tested with a wide variety of scores to ensure that score range was suitable. Tested all </w:t>
+      </w:r>
+      <w:proofErr w:type="spellStart"/>
+      <w:r>
+        <w:t>axios</w:t>
+      </w:r>
+      <w:proofErr w:type="spellEnd"/>
+      <w:r>
+        <w:t xml:space="preserve"> requests were working correctly.</w:t>
+      </w:r>
+    </w:p>
+    <w:p>
+      <w:pPr>
+        <w:pStyle w:val="Heading3"/>
+        <w:rPr>
+          <w:lang w:val="de-DE"/>
+        </w:rPr>
+      </w:pPr>
+      <w:proofErr w:type="spellStart"/>
+      <w:r>
+        <w:rPr>
+          <w:lang w:val="de-DE"/>
+        </w:rPr>
+        <w:t>FillGame.vue</w:t>
+      </w:r>
+      <w:proofErr w:type="spellEnd"/>
+    </w:p>
+    <w:p>
+      <w:pPr>
+        <w:pStyle w:val="Body"/>
+        <w:tabs>
+          <w:tab w:val="left" w:pos="2507"/>
+        </w:tabs>
+        <w:rPr>
+          <w:lang w:val="en-GB"/>
+        </w:rPr>
+      </w:pPr>
+      <w:r>
+        <w:rPr>
+          <w:lang w:val="en-GB"/>
+        </w:rPr>
+        <w:t>The game is about filling the blanks in a chunk of text with the words given to the user. The time taken</w:t>
+      </w:r>
+      <w:r>
+        <w:rPr>
+          <w:lang w:val="en-GB"/>
+        </w:rPr>
+        <w:t xml:space="preserve"> </w:t>
+      </w:r>
+      <w:r>
+        <w:rPr>
+          <w:lang w:val="en-GB"/>
+        </w:rPr>
+        <w:t>is recorded to calculate a score. The more time is left - the higher is the s</w:t>
+      </w:r>
+      <w:r>
+        <w:rPr>
+          <w:lang w:val="en-GB"/>
+        </w:rPr>
+        <w:t>core</w:t>
+      </w:r>
+      <w:r>
+        <w:rPr>
+          <w:lang w:val="en-GB"/>
+        </w:rPr>
+        <w:t>. In the &lt;template&gt; There is the navbar to navigate to other sections of the site. There is a container for the game itself above it will be the game title,</w:t>
+      </w:r>
+      <w:r>
+        <w:rPr>
+          <w:lang w:val="en-GB"/>
+        </w:rPr>
+        <w:t xml:space="preserve"> </w:t>
+      </w:r>
+      <w:r>
+        <w:rPr>
+          <w:lang w:val="en-GB"/>
+        </w:rPr>
+        <w:t>restart button and timer. In the &lt;script&gt; There is the data() function which returns all the variables needed in the</w:t>
+      </w:r>
+      <w:r>
+        <w:rPr>
+          <w:lang w:val="en-GB"/>
+        </w:rPr>
+        <w:t xml:space="preserve"> </w:t>
+      </w:r>
+      <w:r>
+        <w:rPr>
+          <w:lang w:val="en-GB"/>
+        </w:rPr>
+        <w:t xml:space="preserve">html and </w:t>
+      </w:r>
+      <w:proofErr w:type="spellStart"/>
+      <w:r>
+        <w:rPr>
+          <w:lang w:val="en-GB"/>
+        </w:rPr>
+        <w:t>J</w:t>
+      </w:r>
+      <w:r>
+        <w:rPr>
+          <w:lang w:val="en-GB"/>
+        </w:rPr>
+        <w:t>avascript</w:t>
+      </w:r>
+      <w:proofErr w:type="spellEnd"/>
+      <w:r>
+        <w:rPr>
+          <w:lang w:val="en-GB"/>
+        </w:rPr>
+        <w:t xml:space="preserve"> code. </w:t>
+      </w:r>
+      <w:r>
+        <w:rPr>
+          <w:lang w:val="en-GB"/>
+        </w:rPr>
+        <w:t>Then</w:t>
+      </w:r>
+      <w:r>
+        <w:rPr>
+          <w:lang w:val="en-GB"/>
+        </w:rPr>
+        <w:t xml:space="preserve"> there is a mounted() function which is getting data from database. Also there is a check</w:t>
+      </w:r>
+      <w:r>
+        <w:rPr>
+          <w:lang w:val="en-GB"/>
+        </w:rPr>
+        <w:t xml:space="preserve"> </w:t>
+      </w:r>
+      <w:r>
+        <w:rPr>
+          <w:lang w:val="en-GB"/>
+        </w:rPr>
+        <w:t>function which runs automatically (interval). The game is won if all fields are correct.</w:t>
+      </w:r>
+      <w:r>
+        <w:rPr>
+          <w:lang w:val="en-GB"/>
+        </w:rPr>
+        <w:t xml:space="preserve"> </w:t>
+      </w:r>
+    </w:p>
+    <w:p>
+      <w:pPr>
+        <w:pStyle w:val="Body"/>
+        <w:tabs>
+          <w:tab w:val="left" w:pos="2507"/>
+        </w:tabs>
+      </w:pPr>
+      <w:r>
+        <w:t xml:space="preserve">I thoroughly tested each </w:t>
+      </w:r>
+      <w:r>
+        <w:t>stream</w:t>
+      </w:r>
+      <w:r>
+        <w:t xml:space="preserve"> and made sure that they all </w:t>
+      </w:r>
+      <w:r>
+        <w:t>showed correct text with the gap. Also I went through the game on every stream and entered correct values to see if check function works properly. I tried entering wrong values</w:t>
+      </w:r>
+      <w:r>
+        <w:t xml:space="preserve"> and it checked properly. </w:t>
+      </w:r>
+    </w:p>
+    <w:p>
+      <w:pPr>
+        <w:pStyle w:val="Body"/>
+        <w:tabs>
+          <w:tab w:val="left" w:pos="2507"/>
+        </w:tabs>
+      </w:pPr>
+      <w:r>
+        <w:t>I also went through every stream and checked if “Words to use” are displayed correctly and shuffled every time the page is reloaded. I manually tested the game on every stream and it worked fine.</w:t>
+      </w:r>
     </w:p>
     <w:p>
       <w:pPr>
         <w:pStyle w:val="Heading3"/>
       </w:pPr>
+      <w:proofErr w:type="spellStart"/>
       <w:r>
         <w:rPr>
           <w:lang w:val="fr-FR"/>
         </w:rPr>
-        <w:t xml:space="preserve">Login.vue </w:t>
+        <w:t>Login.vue</w:t>
+      </w:r>
+      <w:proofErr w:type="spellEnd"/>
+      <w:r>
+        <w:rPr>
+          <w:lang w:val="fr-FR"/>
+        </w:rPr>
+        <w:t xml:space="preserve"> </w:t>
       </w:r>
     </w:p>
     <w:p>
@@ -11554,10 +12055,7 @@
         <w:pStyle w:val="Body"/>
       </w:pPr>
       <w:r>
-        <w:t xml:space="preserve">The file is required to take the users input in the form and send it to the back-end to </w:t>
-      </w:r>
-      <w:r>
-        <w:t>authenticate. Depending on the back-ends response the user is logged in as a user or an admin or told the credentials are incorrect.</w:t>
+        <w:t>The file is required to take the users input in the form and send it to the back-end to authenticate. Depending on the back-ends response the user is logged in as a user or an admin or told the credentials are incorrect.</w:t>
       </w:r>
     </w:p>
     <w:p>
@@ -11565,10 +12063,7 @@
         <w:pStyle w:val="Body"/>
       </w:pPr>
       <w:r>
-        <w:t>The html section of the file is made up of the login form as well as the links to other pages such as registration and gues</w:t>
-      </w:r>
-      <w:r>
-        <w:t>t login. Users will enter their username and password and submit it to be validated.</w:t>
+        <w:t>The html section of the file is made up of the login form as well as the links to other pages such as registration and guest login. Users will enter their username and password and submit it to be validated.</w:t>
       </w:r>
     </w:p>
     <w:p>
@@ -11576,13 +12071,47 @@
         <w:pStyle w:val="Body"/>
       </w:pPr>
       <w:r>
-        <w:t>The script section is made up of the 2 methods loginPost() and validUser(). On submission of the login form loginPost() is called it makes an axios post request to the bac</w:t>
-      </w:r>
-      <w:r>
-        <w:t>k-end with the username and password. The back-end will authenticate the login for us. The response of this post request is used by validUser() to check the returned data is a valid user or valid admin or neither. It will either be null for an invalid logi</w:t>
-      </w:r>
-      <w:r>
-        <w:t>n or the JSON document of that user from the database minus their hashed password.</w:t>
+        <w:t xml:space="preserve">The script section is made up of the 2 methods </w:t>
+      </w:r>
+      <w:proofErr w:type="spellStart"/>
+      <w:r>
+        <w:t>loginPost</w:t>
+      </w:r>
+      <w:proofErr w:type="spellEnd"/>
+      <w:r>
+        <w:t xml:space="preserve">() and </w:t>
+      </w:r>
+      <w:proofErr w:type="spellStart"/>
+      <w:r>
+        <w:t>validUser</w:t>
+      </w:r>
+      <w:proofErr w:type="spellEnd"/>
+      <w:r>
+        <w:t xml:space="preserve">(). On submission of the login form </w:t>
+      </w:r>
+      <w:proofErr w:type="spellStart"/>
+      <w:r>
+        <w:t>loginPost</w:t>
+      </w:r>
+      <w:proofErr w:type="spellEnd"/>
+      <w:r>
+        <w:t xml:space="preserve">() is called it makes an </w:t>
+      </w:r>
+      <w:proofErr w:type="spellStart"/>
+      <w:r>
+        <w:t>axios</w:t>
+      </w:r>
+      <w:proofErr w:type="spellEnd"/>
+      <w:r>
+        <w:t xml:space="preserve"> post request to the back-end with the username and password. The back-end will authenticate the login for us. The response of this post request is used by </w:t>
+      </w:r>
+      <w:proofErr w:type="spellStart"/>
+      <w:r>
+        <w:t>validUser</w:t>
+      </w:r>
+      <w:proofErr w:type="spellEnd"/>
+      <w:r>
+        <w:t>() to check the returned data is a valid user or valid admin or neither. It will either be null for an invalid login or the JSON document of that user from the database minus their hashed password.</w:t>
       </w:r>
     </w:p>
     <w:p>
@@ -11598,10 +12127,7 @@
         <w:pStyle w:val="Body"/>
       </w:pPr>
       <w:r>
-        <w:t>Dyn</w:t>
-      </w:r>
-      <w:r>
-        <w:t>amic Testing</w:t>
+        <w:t>Dynamic Testing</w:t>
       </w:r>
     </w:p>
     <w:p>
@@ -11609,7 +12135,23 @@
         <w:pStyle w:val="Body"/>
       </w:pPr>
       <w:r>
-        <w:t>The dynamic tests firstly check loginPost() posts the username and password in the form to the back-end. As well as if validUser() which takes the response from the back-end correctly identifies valid and invalid users.</w:t>
+        <w:t xml:space="preserve">The dynamic tests firstly check </w:t>
+      </w:r>
+      <w:proofErr w:type="spellStart"/>
+      <w:r>
+        <w:t>loginPost</w:t>
+      </w:r>
+      <w:proofErr w:type="spellEnd"/>
+      <w:r>
+        <w:t xml:space="preserve">() posts the username and password in the form to the back-end. As well as if </w:t>
+      </w:r>
+      <w:proofErr w:type="spellStart"/>
+      <w:r>
+        <w:t>validUser</w:t>
+      </w:r>
+      <w:proofErr w:type="spellEnd"/>
+      <w:r>
+        <w:t>() which takes the response from the back-end correctly identifies valid and invalid users.</w:t>
       </w:r>
     </w:p>
     <w:tbl>
@@ -11743,10 +12285,7 @@
               <w:spacing w:after="0" w:line="240" w:lineRule="auto"/>
             </w:pPr>
             <w:r>
-              <w:t>I</w:t>
-            </w:r>
-            <w:r>
-              <w:t>nput</w:t>
+              <w:t>Input</w:t>
             </w:r>
           </w:p>
         </w:tc>
@@ -11832,6 +12371,7 @@
               <w:spacing w:after="0" w:line="240" w:lineRule="auto"/>
             </w:pPr>
             <w:r>
+              <w:lastRenderedPageBreak/>
               <w:t>1</w:t>
             </w:r>
           </w:p>
@@ -11858,17 +12398,30 @@
               <w:pStyle w:val="Body"/>
               <w:spacing w:after="0" w:line="240" w:lineRule="auto"/>
             </w:pPr>
-            <w:r>
-              <w:t>Axios Request made on submission</w:t>
-            </w:r>
-          </w:p>
-          <w:p>
-            <w:pPr>
-              <w:pStyle w:val="Body"/>
-              <w:spacing w:after="0" w:line="240" w:lineRule="auto"/>
-            </w:pPr>
-            <w:r>
-              <w:t>(loginPost())</w:t>
+            <w:proofErr w:type="spellStart"/>
+            <w:r>
+              <w:t>Axios</w:t>
+            </w:r>
+            <w:proofErr w:type="spellEnd"/>
+            <w:r>
+              <w:t xml:space="preserve"> Request made on submission</w:t>
+            </w:r>
+          </w:p>
+          <w:p>
+            <w:pPr>
+              <w:pStyle w:val="Body"/>
+              <w:spacing w:after="0" w:line="240" w:lineRule="auto"/>
+            </w:pPr>
+            <w:r>
+              <w:t>(</w:t>
+            </w:r>
+            <w:proofErr w:type="spellStart"/>
+            <w:r>
+              <w:t>loginPost</w:t>
+            </w:r>
+            <w:proofErr w:type="spellEnd"/>
+            <w:r>
+              <w:t>())</w:t>
             </w:r>
           </w:p>
         </w:tc>
@@ -11948,9 +12501,19 @@
               <w:pStyle w:val="Body"/>
               <w:spacing w:after="0" w:line="240" w:lineRule="auto"/>
             </w:pPr>
-            <w:r>
-              <w:t>Axios request calls from the form the username and password using document.getElementId</w:t>
-            </w:r>
+            <w:proofErr w:type="spellStart"/>
+            <w:r>
+              <w:t>Axios</w:t>
+            </w:r>
+            <w:proofErr w:type="spellEnd"/>
+            <w:r>
+              <w:t xml:space="preserve"> request calls from the form the username and password using </w:t>
+            </w:r>
+            <w:proofErr w:type="spellStart"/>
+            <w:r>
+              <w:t>document.getElementId</w:t>
+            </w:r>
+            <w:proofErr w:type="spellEnd"/>
           </w:p>
         </w:tc>
         <w:tc>
@@ -11975,11 +12538,13 @@
               <w:pStyle w:val="Body"/>
               <w:spacing w:after="0" w:line="240" w:lineRule="auto"/>
             </w:pPr>
-            <w:r>
-              <w:t xml:space="preserve">Axios request is made and username </w:t>
-            </w:r>
-            <w:r>
-              <w:t>and password are called from the form</w:t>
+            <w:proofErr w:type="spellStart"/>
+            <w:r>
+              <w:t>Axios</w:t>
+            </w:r>
+            <w:proofErr w:type="spellEnd"/>
+            <w:r>
+              <w:t xml:space="preserve"> request is made and username and password are called from the form</w:t>
             </w:r>
           </w:p>
           <w:p>
@@ -12020,7 +12585,6 @@
               <w:spacing w:after="0" w:line="240" w:lineRule="auto"/>
             </w:pPr>
             <w:r>
-              <w:lastRenderedPageBreak/>
               <w:t>2</w:t>
             </w:r>
           </w:p>
@@ -12057,7 +12621,15 @@
               <w:spacing w:after="0" w:line="240" w:lineRule="auto"/>
             </w:pPr>
             <w:r>
-              <w:t>(validUser())</w:t>
+              <w:t>(</w:t>
+            </w:r>
+            <w:proofErr w:type="spellStart"/>
+            <w:r>
+              <w:t>validUser</w:t>
+            </w:r>
+            <w:proofErr w:type="spellEnd"/>
+            <w:r>
+              <w:t>())</w:t>
             </w:r>
           </w:p>
         </w:tc>
@@ -12138,25 +12710,49 @@
               <w:spacing w:after="0" w:line="240" w:lineRule="auto"/>
             </w:pPr>
             <w:r>
-              <w:t xml:space="preserve">        firstname: 'first',</w:t>
-            </w:r>
-          </w:p>
-          <w:p>
-            <w:pPr>
-              <w:pStyle w:val="Body"/>
-              <w:spacing w:after="0" w:line="240" w:lineRule="auto"/>
-            </w:pPr>
-            <w:r>
-              <w:t xml:space="preserve">        lastname: 'last',</w:t>
-            </w:r>
-          </w:p>
-          <w:p>
-            <w:pPr>
-              <w:pStyle w:val="Body"/>
-              <w:spacing w:after="0" w:line="240" w:lineRule="auto"/>
-            </w:pPr>
-            <w:r>
-              <w:t xml:space="preserve">        email: 'mail@test'</w:t>
+              <w:t xml:space="preserve">        </w:t>
+            </w:r>
+            <w:proofErr w:type="spellStart"/>
+            <w:r>
+              <w:t>firstname</w:t>
+            </w:r>
+            <w:proofErr w:type="spellEnd"/>
+            <w:r>
+              <w:t>: 'first',</w:t>
+            </w:r>
+          </w:p>
+          <w:p>
+            <w:pPr>
+              <w:pStyle w:val="Body"/>
+              <w:spacing w:after="0" w:line="240" w:lineRule="auto"/>
+            </w:pPr>
+            <w:r>
+              <w:t xml:space="preserve">        </w:t>
+            </w:r>
+            <w:proofErr w:type="spellStart"/>
+            <w:r>
+              <w:t>lastname</w:t>
+            </w:r>
+            <w:proofErr w:type="spellEnd"/>
+            <w:r>
+              <w:t>: 'last',</w:t>
+            </w:r>
+          </w:p>
+          <w:p>
+            <w:pPr>
+              <w:pStyle w:val="Body"/>
+              <w:spacing w:after="0" w:line="240" w:lineRule="auto"/>
+            </w:pPr>
+            <w:r>
+              <w:t xml:space="preserve">        email: '</w:t>
+            </w:r>
+            <w:proofErr w:type="spellStart"/>
+            <w:r>
+              <w:t>mail@test</w:t>
+            </w:r>
+            <w:proofErr w:type="spellEnd"/>
+            <w:r>
+              <w:t>'</w:t>
             </w:r>
           </w:p>
           <w:p>
@@ -12305,7 +12901,15 @@
               <w:spacing w:after="0" w:line="240" w:lineRule="auto"/>
             </w:pPr>
             <w:r>
-              <w:t>(validUser())</w:t>
+              <w:t>(</w:t>
+            </w:r>
+            <w:proofErr w:type="spellStart"/>
+            <w:r>
+              <w:t>validUser</w:t>
+            </w:r>
+            <w:proofErr w:type="spellEnd"/>
+            <w:r>
+              <w:t>())</w:t>
             </w:r>
           </w:p>
         </w:tc>
@@ -12413,10 +13017,15 @@
               <w:spacing w:after="0" w:line="240" w:lineRule="auto"/>
             </w:pPr>
             <w:r>
-              <w:t xml:space="preserve">Alert </w:t>
-            </w:r>
-            <w:r>
-              <w:t>is called/displayed as its an invalid user login</w:t>
+              <w:t xml:space="preserve">Alert is called/displayed as </w:t>
+            </w:r>
+            <w:proofErr w:type="spellStart"/>
+            <w:r>
+              <w:t>its</w:t>
+            </w:r>
+            <w:proofErr w:type="spellEnd"/>
+            <w:r>
+              <w:t xml:space="preserve"> an invalid user login</w:t>
             </w:r>
           </w:p>
         </w:tc>
@@ -12627,8 +13236,13 @@
               <w:pStyle w:val="Body"/>
               <w:spacing w:after="0" w:line="240" w:lineRule="auto"/>
             </w:pPr>
-            <w:r>
-              <w:t>sessionStorage has a variable of admin set to true</w:t>
+            <w:proofErr w:type="spellStart"/>
+            <w:r>
+              <w:t>sessionStorage</w:t>
+            </w:r>
+            <w:proofErr w:type="spellEnd"/>
+            <w:r>
+              <w:t xml:space="preserve"> has a variable of admin set to true</w:t>
             </w:r>
           </w:p>
         </w:tc>
@@ -12654,8 +13268,13 @@
               <w:pStyle w:val="Body"/>
               <w:spacing w:after="0" w:line="240" w:lineRule="auto"/>
             </w:pPr>
-            <w:r>
-              <w:t>sessionStorage(‘admin’) === ‘true’</w:t>
+            <w:proofErr w:type="spellStart"/>
+            <w:r>
+              <w:t>sessionStorage</w:t>
+            </w:r>
+            <w:proofErr w:type="spellEnd"/>
+            <w:r>
+              <w:t>(‘admin’) === ‘true’</w:t>
             </w:r>
           </w:p>
           <w:p>
@@ -12686,8 +13305,13 @@
       <w:pPr>
         <w:pStyle w:val="Heading3"/>
       </w:pPr>
-      <w:r>
-        <w:t xml:space="preserve">Register.vue </w:t>
+      <w:proofErr w:type="spellStart"/>
+      <w:r>
+        <w:t>Register.vue</w:t>
+      </w:r>
+      <w:proofErr w:type="spellEnd"/>
+      <w:r>
+        <w:t xml:space="preserve"> </w:t>
       </w:r>
     </w:p>
     <w:p>
@@ -12711,10 +13335,8 @@
         <w:pStyle w:val="Body"/>
       </w:pPr>
       <w:r>
-        <w:t xml:space="preserve">The html section of the </w:t>
-      </w:r>
-      <w:r>
-        <w:t>Vue file includes this form with the necessary front-end validation requiring each field to not be empty. As well as specific username and password lengths.</w:t>
+        <w:lastRenderedPageBreak/>
+        <w:t>The html section of the Vue file includes this form with the necessary front-end validation requiring each field to not be empty. As well as specific username and password lengths.</w:t>
       </w:r>
     </w:p>
     <w:p>
@@ -12722,17 +13344,7 @@
         <w:pStyle w:val="Body"/>
       </w:pPr>
       <w:r>
-        <w:t>The JavaScript section includes the methods for posting to the back-end to see if a username is uni</w:t>
-      </w:r>
-      <w:r>
-        <w:t>que and not in the external database. If it is not unique the next function will alert the user. If it is unique that function will post to the back-end for it to add the new user details and hash the password in the external database. Once posted the user</w:t>
-      </w:r>
-      <w:r>
-        <w:t xml:space="preserve"> is routed to the next page. For more </w:t>
-      </w:r>
-      <w:r>
-        <w:lastRenderedPageBreak/>
-        <w:t>information on the related back-end methods see the tests for hash.js, usernameExists.js and register.js</w:t>
+        <w:t>The JavaScript section includes the methods for posting to the back-end to see if a username is unique and not in the external database. If it is not unique the next function will alert the user. If it is unique that function will post to the back-end for it to add the new user details and hash the password in the external database. Once posted the user is routed to the next page. For more information on the related back-end methods see the tests for hash.js, usernameExists.js and register.js</w:t>
       </w:r>
     </w:p>
     <w:p>
@@ -12986,12 +13598,19 @@
               <w:pStyle w:val="Body"/>
               <w:spacing w:after="0" w:line="240" w:lineRule="auto"/>
             </w:pPr>
-            <w:r>
-              <w:t xml:space="preserve">Axios Request made to check if </w:t>
-            </w:r>
-            <w:r>
-              <w:t>username exists by usernameUniquePost</w:t>
-            </w:r>
+            <w:proofErr w:type="spellStart"/>
+            <w:r>
+              <w:t>Axios</w:t>
+            </w:r>
+            <w:proofErr w:type="spellEnd"/>
+            <w:r>
+              <w:t xml:space="preserve"> Request made to check if username exists by </w:t>
+            </w:r>
+            <w:proofErr w:type="spellStart"/>
+            <w:r>
+              <w:t>usernameUniquePost</w:t>
+            </w:r>
+            <w:proofErr w:type="spellEnd"/>
           </w:p>
         </w:tc>
         <w:tc>
@@ -13070,9 +13689,19 @@
               <w:pStyle w:val="Body"/>
               <w:spacing w:after="0" w:line="240" w:lineRule="auto"/>
             </w:pPr>
-            <w:r>
-              <w:t>Axios request calls from the form the username using document.getElementId</w:t>
-            </w:r>
+            <w:proofErr w:type="spellStart"/>
+            <w:r>
+              <w:t>Axios</w:t>
+            </w:r>
+            <w:proofErr w:type="spellEnd"/>
+            <w:r>
+              <w:t xml:space="preserve"> request calls from the form the username using </w:t>
+            </w:r>
+            <w:proofErr w:type="spellStart"/>
+            <w:r>
+              <w:t>document.getElementId</w:t>
+            </w:r>
+            <w:proofErr w:type="spellEnd"/>
           </w:p>
         </w:tc>
         <w:tc>
@@ -13097,8 +13726,13 @@
               <w:pStyle w:val="Body"/>
               <w:spacing w:after="0" w:line="240" w:lineRule="auto"/>
             </w:pPr>
-            <w:r>
-              <w:t>Axios request is made and the username is called from the form</w:t>
+            <w:proofErr w:type="spellStart"/>
+            <w:r>
+              <w:t>Axios</w:t>
+            </w:r>
+            <w:proofErr w:type="spellEnd"/>
+            <w:r>
+              <w:t xml:space="preserve"> request is made and the username is called from the form</w:t>
             </w:r>
           </w:p>
           <w:p>
@@ -13166,10 +13800,7 @@
               <w:spacing w:after="0" w:line="240" w:lineRule="auto"/>
             </w:pPr>
             <w:r>
-              <w:t xml:space="preserve">Alert is called if </w:t>
-            </w:r>
-            <w:r>
-              <w:t>back-end responds the username is not unique</w:t>
+              <w:t>Alert is called if back-end responds the username is not unique</w:t>
             </w:r>
           </w:p>
         </w:tc>
@@ -13354,10 +13985,15 @@
               <w:spacing w:after="0" w:line="240" w:lineRule="auto"/>
             </w:pPr>
             <w:r>
-              <w:t xml:space="preserve">Alert is not called if back-end responds the username is unique and an axios request is </w:t>
-            </w:r>
-            <w:r>
-              <w:t>made to add the new users data</w:t>
+              <w:t xml:space="preserve">Alert is not called if back-end responds the username is unique and an </w:t>
+            </w:r>
+            <w:proofErr w:type="spellStart"/>
+            <w:r>
+              <w:t>axios</w:t>
+            </w:r>
+            <w:proofErr w:type="spellEnd"/>
+            <w:r>
+              <w:t xml:space="preserve"> request is made to add the new users data</w:t>
             </w:r>
           </w:p>
         </w:tc>
@@ -13465,7 +14101,23 @@
               <w:spacing w:after="0" w:line="240" w:lineRule="auto"/>
             </w:pPr>
             <w:r>
-              <w:t>Alert is not called as its an valid user name so axios request is made that gets 5 elements from the form</w:t>
+              <w:t xml:space="preserve">Alert is not called as </w:t>
+            </w:r>
+            <w:proofErr w:type="spellStart"/>
+            <w:r>
+              <w:t>its</w:t>
+            </w:r>
+            <w:proofErr w:type="spellEnd"/>
+            <w:r>
+              <w:t xml:space="preserve"> an valid user name so </w:t>
+            </w:r>
+            <w:proofErr w:type="spellStart"/>
+            <w:r>
+              <w:t>axios</w:t>
+            </w:r>
+            <w:proofErr w:type="spellEnd"/>
+            <w:r>
+              <w:t xml:space="preserve"> request is made that gets 5 elements from the form</w:t>
             </w:r>
           </w:p>
         </w:tc>
@@ -13492,7 +14144,15 @@
               <w:spacing w:after="0" w:line="240" w:lineRule="auto"/>
             </w:pPr>
             <w:r>
-              <w:t>Alert was called and axios gets the 5 elements from the form</w:t>
+              <w:t xml:space="preserve">Alert was called and </w:t>
+            </w:r>
+            <w:proofErr w:type="spellStart"/>
+            <w:r>
+              <w:t>axios</w:t>
+            </w:r>
+            <w:proofErr w:type="spellEnd"/>
+            <w:r>
+              <w:t xml:space="preserve"> gets the 5 elements from the form</w:t>
             </w:r>
           </w:p>
           <w:p>
@@ -13518,12 +14178,14 @@
       <w:pPr>
         <w:pStyle w:val="Heading3"/>
       </w:pPr>
+      <w:proofErr w:type="spellStart"/>
       <w:r>
         <w:rPr>
           <w:lang w:val="it-IT"/>
         </w:rPr>
         <w:t>AffinityTest.vue</w:t>
       </w:r>
+      <w:proofErr w:type="spellEnd"/>
     </w:p>
     <w:p>
       <w:pPr>
@@ -13546,10 +14208,11 @@
         <w:pStyle w:val="Body"/>
       </w:pPr>
       <w:r>
-        <w:t>The file is required to generate the page and logic of affinity tests for each stream</w:t>
-      </w:r>
-      <w:r>
-        <w:t>. The question and the possible answers are displayed on clicking one of the options a function is run to see if it was the correct or bonus answer and accumulates points. It will then move on to the next question if there</w:t>
+        <w:t xml:space="preserve">The file is required to generate the page and logic of affinity tests for each stream. The question and the possible answers are displayed on clicking one of the options a function is run to see if it was the </w:t>
+      </w:r>
+      <w:r>
+        <w:lastRenderedPageBreak/>
+        <w:t>correct or bonus answer and accumulates points. It will then move on to the next question if there</w:t>
       </w:r>
       <w:r>
         <w:rPr>
@@ -13558,10 +14221,7 @@
         <w:t>’</w:t>
       </w:r>
       <w:r>
-        <w:t>s no questions remaining then the</w:t>
-      </w:r>
-      <w:r>
-        <w:t xml:space="preserve"> affinity test ends and the user is told if they fit that stream.</w:t>
+        <w:t>s no questions remaining then the affinity test ends and the user is told if they fit that stream.</w:t>
       </w:r>
     </w:p>
     <w:p>
@@ -13577,7 +14237,15 @@
         <w:pStyle w:val="Body"/>
       </w:pPr>
       <w:r>
-        <w:t>Each time an option is selected optionSelected() is called which updates affinity and will move to the next question if there is one otherwise it will end the test.</w:t>
+        <w:t xml:space="preserve">Each time an option is selected </w:t>
+      </w:r>
+      <w:proofErr w:type="spellStart"/>
+      <w:r>
+        <w:t>optionSelected</w:t>
+      </w:r>
+      <w:proofErr w:type="spellEnd"/>
+      <w:r>
+        <w:t>() is called which updates affinity and will move to the next question if there is one otherwise it will end the test.</w:t>
       </w:r>
     </w:p>
     <w:tbl>
@@ -13630,11 +14298,7 @@
               <w:pStyle w:val="Body"/>
             </w:pPr>
             <w:r>
-              <w:lastRenderedPageBreak/>
-              <w:t xml:space="preserve">Test </w:t>
-            </w:r>
-            <w:r>
-              <w:t>Number</w:t>
+              <w:t>Test Number</w:t>
             </w:r>
           </w:p>
         </w:tc>
@@ -13945,10 +14609,7 @@
               <w:spacing w:after="0" w:line="240" w:lineRule="auto"/>
             </w:pPr>
             <w:r>
-              <w:t xml:space="preserve">Affinity was </w:t>
-            </w:r>
-            <w:r>
-              <w:t>increased by 2 points</w:t>
+              <w:t>Affinity was increased by 2 points</w:t>
             </w:r>
           </w:p>
           <w:p>
@@ -14201,10 +14862,7 @@
               <w:spacing w:after="0" w:line="240" w:lineRule="auto"/>
             </w:pPr>
             <w:r>
-              <w:t>0 points added if</w:t>
-            </w:r>
-            <w:r>
-              <w:t xml:space="preserve"> the incorrect option is selected</w:t>
+              <w:t>0 points added if the incorrect option is selected</w:t>
             </w:r>
           </w:p>
         </w:tc>
@@ -14425,8 +15083,13 @@
               <w:pStyle w:val="Body"/>
               <w:spacing w:after="0" w:line="240" w:lineRule="auto"/>
             </w:pPr>
-            <w:r>
-              <w:t>quizComplete: false</w:t>
+            <w:proofErr w:type="spellStart"/>
+            <w:r>
+              <w:t>quizComplete</w:t>
+            </w:r>
+            <w:proofErr w:type="spellEnd"/>
+            <w:r>
+              <w:t>: false</w:t>
             </w:r>
           </w:p>
           <w:p>
@@ -14461,8 +15124,13 @@
               <w:pStyle w:val="Body"/>
               <w:spacing w:after="0" w:line="240" w:lineRule="auto"/>
             </w:pPr>
-            <w:r>
-              <w:t>quizComplete= true only after the third question</w:t>
+            <w:proofErr w:type="spellStart"/>
+            <w:r>
+              <w:t>quizComplete</w:t>
+            </w:r>
+            <w:proofErr w:type="spellEnd"/>
+            <w:r>
+              <w:t>= true only after the third question</w:t>
             </w:r>
           </w:p>
         </w:tc>
@@ -14489,10 +15157,7 @@
               <w:spacing w:after="0" w:line="240" w:lineRule="auto"/>
             </w:pPr>
             <w:r>
-              <w:t xml:space="preserve">It </w:t>
-            </w:r>
-            <w:r>
-              <w:t>turned true after the third question</w:t>
+              <w:t>It turned true after the third question</w:t>
             </w:r>
           </w:p>
           <w:p>
@@ -14523,16 +15188,26 @@
       <w:pPr>
         <w:pStyle w:val="Heading3"/>
       </w:pPr>
+      <w:proofErr w:type="spellStart"/>
       <w:r>
         <w:t>GameTimer.vue</w:t>
       </w:r>
+      <w:proofErr w:type="spellEnd"/>
     </w:p>
     <w:p>
       <w:pPr>
         <w:pStyle w:val="Body"/>
       </w:pPr>
       <w:r>
-        <w:t>The game timer is used as a 2-minute countdown within the game components. Its used to make sure games end once 2 minutes are used as well as to calculate scores.</w:t>
+        <w:t xml:space="preserve">The game timer is used as a 2-minute countdown within the game components. </w:t>
+      </w:r>
+      <w:proofErr w:type="spellStart"/>
+      <w:r>
+        <w:t>Its</w:t>
+      </w:r>
+      <w:proofErr w:type="spellEnd"/>
+      <w:r>
+        <w:t xml:space="preserve"> used to make sure games end once 2 minutes are used as well as to calculate scores.</w:t>
       </w:r>
     </w:p>
     <w:p>
@@ -14548,10 +15223,7 @@
         <w:pStyle w:val="Body"/>
       </w:pPr>
       <w:r>
-        <w:t xml:space="preserve">This file is </w:t>
-      </w:r>
-      <w:r>
-        <w:t>required to be a 2-minute countdown which we can retrieve the current time remaining from.</w:t>
+        <w:t>This file is required to be a 2-minute countdown which we can retrieve the current time remaining from.</w:t>
       </w:r>
     </w:p>
     <w:p>
@@ -14559,20 +15231,64 @@
         <w:pStyle w:val="Body"/>
       </w:pPr>
       <w:r>
-        <w:t>The html template section displays the time in minutes and seconds which is what will be seen when it is imported into the other games. The script section defines al</w:t>
-      </w:r>
-      <w:r>
-        <w:t>l its global variables in the data function them being related to the time remainins, minutes remaining, seconds remaining and the variable gameTimer which we use to start and stop the timer. There is 4 methods used startTimer which resets the timer variab</w:t>
-      </w:r>
-      <w:r>
-        <w:t>les and sets an interval of 1 second to a function called timeMonitor. This function runs every second and decreases the time left in minutes and seconds until it reaches 0. There is also a function to stop the timer stopTimer this clears the interval stop</w:t>
-      </w:r>
-      <w:r>
-        <w:t xml:space="preserve">ping the </w:t>
-      </w:r>
-      <w:r>
         <w:lastRenderedPageBreak/>
-        <w:t>countdown. Then there is another method getTime which returns the timeRemaining usually used by the games to calculate scores.</w:t>
+        <w:t xml:space="preserve">The html template section displays the time in minutes and seconds which is what will be seen when it is imported into the other games. The script section defines all its global variables in the data function them being related to the time </w:t>
+      </w:r>
+      <w:proofErr w:type="spellStart"/>
+      <w:r>
+        <w:t>remainins</w:t>
+      </w:r>
+      <w:proofErr w:type="spellEnd"/>
+      <w:r>
+        <w:t xml:space="preserve">, minutes remaining, seconds remaining and the variable </w:t>
+      </w:r>
+      <w:proofErr w:type="spellStart"/>
+      <w:r>
+        <w:t>gameTimer</w:t>
+      </w:r>
+      <w:proofErr w:type="spellEnd"/>
+      <w:r>
+        <w:t xml:space="preserve"> which we use to start and stop the timer. There is 4 methods used </w:t>
+      </w:r>
+      <w:proofErr w:type="spellStart"/>
+      <w:r>
+        <w:t>startTimer</w:t>
+      </w:r>
+      <w:proofErr w:type="spellEnd"/>
+      <w:r>
+        <w:t xml:space="preserve"> which resets the timer variables and sets an interval of 1 second to a function called </w:t>
+      </w:r>
+      <w:proofErr w:type="spellStart"/>
+      <w:r>
+        <w:t>timeMonitor</w:t>
+      </w:r>
+      <w:proofErr w:type="spellEnd"/>
+      <w:r>
+        <w:t xml:space="preserve">. This function runs every second and decreases the time left in minutes and seconds until it reaches 0. There is also a function to stop the timer </w:t>
+      </w:r>
+      <w:proofErr w:type="spellStart"/>
+      <w:r>
+        <w:t>stopTimer</w:t>
+      </w:r>
+      <w:proofErr w:type="spellEnd"/>
+      <w:r>
+        <w:t xml:space="preserve"> this clears the interval stopping the countdown. Then there is another method </w:t>
+      </w:r>
+      <w:proofErr w:type="spellStart"/>
+      <w:r>
+        <w:t>getTime</w:t>
+      </w:r>
+      <w:proofErr w:type="spellEnd"/>
+      <w:r>
+        <w:t xml:space="preserve"> which returns the </w:t>
+      </w:r>
+      <w:proofErr w:type="spellStart"/>
+      <w:r>
+        <w:t>timeRemaining</w:t>
+      </w:r>
+      <w:proofErr w:type="spellEnd"/>
+      <w:r>
+        <w:t xml:space="preserve"> usually used by the games to calculate scores.</w:t>
       </w:r>
     </w:p>
     <w:p>
@@ -14854,10 +15570,7 @@
               <w:spacing w:after="0" w:line="240" w:lineRule="auto"/>
             </w:pPr>
             <w:r>
-              <w:t xml:space="preserve">In </w:t>
-            </w:r>
-            <w:r>
-              <w:t>Range</w:t>
+              <w:t>In Range</w:t>
             </w:r>
           </w:p>
         </w:tc>
@@ -14883,8 +15596,13 @@
               <w:pStyle w:val="Body"/>
               <w:spacing w:after="0" w:line="240" w:lineRule="auto"/>
             </w:pPr>
-            <w:r>
-              <w:t>timeRemaining =120</w:t>
+            <w:proofErr w:type="spellStart"/>
+            <w:r>
+              <w:t>timeRemaining</w:t>
+            </w:r>
+            <w:proofErr w:type="spellEnd"/>
+            <w:r>
+              <w:t xml:space="preserve"> =120</w:t>
             </w:r>
           </w:p>
         </w:tc>
@@ -14910,26 +15628,41 @@
               <w:pStyle w:val="Body"/>
               <w:spacing w:after="0" w:line="240" w:lineRule="auto"/>
             </w:pPr>
-            <w:r>
-              <w:t>timeRemaining =119</w:t>
-            </w:r>
-          </w:p>
-          <w:p>
-            <w:pPr>
-              <w:pStyle w:val="Body"/>
-              <w:spacing w:after="0" w:line="240" w:lineRule="auto"/>
-            </w:pPr>
-            <w:r>
-              <w:t>minutesRemaining =1</w:t>
-            </w:r>
-          </w:p>
-          <w:p>
-            <w:pPr>
-              <w:pStyle w:val="Body"/>
-              <w:spacing w:after="0" w:line="240" w:lineRule="auto"/>
-            </w:pPr>
-            <w:r>
-              <w:t>secondsRemaining =59</w:t>
+            <w:proofErr w:type="spellStart"/>
+            <w:r>
+              <w:t>timeRemaining</w:t>
+            </w:r>
+            <w:proofErr w:type="spellEnd"/>
+            <w:r>
+              <w:t xml:space="preserve"> =119</w:t>
+            </w:r>
+          </w:p>
+          <w:p>
+            <w:pPr>
+              <w:pStyle w:val="Body"/>
+              <w:spacing w:after="0" w:line="240" w:lineRule="auto"/>
+            </w:pPr>
+            <w:proofErr w:type="spellStart"/>
+            <w:r>
+              <w:t>minutesRemaining</w:t>
+            </w:r>
+            <w:proofErr w:type="spellEnd"/>
+            <w:r>
+              <w:t xml:space="preserve"> =1</w:t>
+            </w:r>
+          </w:p>
+          <w:p>
+            <w:pPr>
+              <w:pStyle w:val="Body"/>
+              <w:spacing w:after="0" w:line="240" w:lineRule="auto"/>
+            </w:pPr>
+            <w:proofErr w:type="spellStart"/>
+            <w:r>
+              <w:t>secondsRemaining</w:t>
+            </w:r>
+            <w:proofErr w:type="spellEnd"/>
+            <w:r>
+              <w:t xml:space="preserve"> =59</w:t>
             </w:r>
           </w:p>
         </w:tc>
@@ -14955,26 +15688,41 @@
               <w:pStyle w:val="Body"/>
               <w:spacing w:after="0" w:line="240" w:lineRule="auto"/>
             </w:pPr>
-            <w:r>
-              <w:t>timeRemaining =119</w:t>
-            </w:r>
-          </w:p>
-          <w:p>
-            <w:pPr>
-              <w:pStyle w:val="Body"/>
-              <w:spacing w:after="0" w:line="240" w:lineRule="auto"/>
-            </w:pPr>
-            <w:r>
-              <w:t>minutesRemaining =1</w:t>
-            </w:r>
-          </w:p>
-          <w:p>
-            <w:pPr>
-              <w:pStyle w:val="Body"/>
-              <w:spacing w:after="0" w:line="240" w:lineRule="auto"/>
-            </w:pPr>
-            <w:r>
-              <w:t>secondsRemaining =59</w:t>
+            <w:proofErr w:type="spellStart"/>
+            <w:r>
+              <w:t>timeRemaining</w:t>
+            </w:r>
+            <w:proofErr w:type="spellEnd"/>
+            <w:r>
+              <w:t xml:space="preserve"> =119</w:t>
+            </w:r>
+          </w:p>
+          <w:p>
+            <w:pPr>
+              <w:pStyle w:val="Body"/>
+              <w:spacing w:after="0" w:line="240" w:lineRule="auto"/>
+            </w:pPr>
+            <w:proofErr w:type="spellStart"/>
+            <w:r>
+              <w:t>minutesRemaining</w:t>
+            </w:r>
+            <w:proofErr w:type="spellEnd"/>
+            <w:r>
+              <w:t xml:space="preserve"> =1</w:t>
+            </w:r>
+          </w:p>
+          <w:p>
+            <w:pPr>
+              <w:pStyle w:val="Body"/>
+              <w:spacing w:after="0" w:line="240" w:lineRule="auto"/>
+            </w:pPr>
+            <w:proofErr w:type="spellStart"/>
+            <w:r>
+              <w:t>secondsRemaining</w:t>
+            </w:r>
+            <w:proofErr w:type="spellEnd"/>
+            <w:r>
+              <w:t xml:space="preserve"> =59</w:t>
             </w:r>
           </w:p>
           <w:p>
@@ -15095,11 +15843,13 @@
               <w:pStyle w:val="Body"/>
               <w:spacing w:after="0" w:line="240" w:lineRule="auto"/>
             </w:pPr>
-            <w:r>
-              <w:t xml:space="preserve">timeRemaining </w:t>
-            </w:r>
-            <w:r>
-              <w:t>=70</w:t>
+            <w:proofErr w:type="spellStart"/>
+            <w:r>
+              <w:t>timeRemaining</w:t>
+            </w:r>
+            <w:proofErr w:type="spellEnd"/>
+            <w:r>
+              <w:t xml:space="preserve"> =70</w:t>
             </w:r>
           </w:p>
         </w:tc>
@@ -15125,8 +15875,13 @@
               <w:pStyle w:val="Body"/>
               <w:spacing w:after="0" w:line="240" w:lineRule="auto"/>
             </w:pPr>
-            <w:r>
-              <w:t>secondsremaining = 09</w:t>
+            <w:proofErr w:type="spellStart"/>
+            <w:r>
+              <w:t>secondsremaining</w:t>
+            </w:r>
+            <w:proofErr w:type="spellEnd"/>
+            <w:r>
+              <w:t xml:space="preserve"> = 09</w:t>
             </w:r>
           </w:p>
           <w:p>
@@ -15161,8 +15916,13 @@
               <w:pStyle w:val="Body"/>
               <w:spacing w:after="0" w:line="240" w:lineRule="auto"/>
             </w:pPr>
-            <w:r>
-              <w:t>secondsremaining = 09</w:t>
+            <w:proofErr w:type="spellStart"/>
+            <w:r>
+              <w:t>secondsremaining</w:t>
+            </w:r>
+            <w:proofErr w:type="spellEnd"/>
+            <w:r>
+              <w:t xml:space="preserve"> = 09</w:t>
             </w:r>
           </w:p>
           <w:p>
@@ -15283,8 +16043,13 @@
               <w:pStyle w:val="Body"/>
               <w:spacing w:after="0" w:line="240" w:lineRule="auto"/>
             </w:pPr>
-            <w:r>
-              <w:t>timeRemaining =0</w:t>
+            <w:proofErr w:type="spellStart"/>
+            <w:r>
+              <w:t>timeRemaining</w:t>
+            </w:r>
+            <w:proofErr w:type="spellEnd"/>
+            <w:r>
+              <w:t xml:space="preserve"> =0</w:t>
             </w:r>
           </w:p>
         </w:tc>
@@ -15310,17 +16075,27 @@
               <w:pStyle w:val="Body"/>
               <w:spacing w:after="0" w:line="240" w:lineRule="auto"/>
             </w:pPr>
-            <w:r>
-              <w:t>timeMonitor will not decrease time</w:t>
-            </w:r>
-          </w:p>
-          <w:p>
-            <w:pPr>
-              <w:pStyle w:val="Body"/>
-              <w:spacing w:after="0" w:line="240" w:lineRule="auto"/>
-            </w:pPr>
-            <w:r>
-              <w:t>timeRemaining =0</w:t>
+            <w:proofErr w:type="spellStart"/>
+            <w:r>
+              <w:t>timeMonitor</w:t>
+            </w:r>
+            <w:proofErr w:type="spellEnd"/>
+            <w:r>
+              <w:t xml:space="preserve"> will not decrease time</w:t>
+            </w:r>
+          </w:p>
+          <w:p>
+            <w:pPr>
+              <w:pStyle w:val="Body"/>
+              <w:spacing w:after="0" w:line="240" w:lineRule="auto"/>
+            </w:pPr>
+            <w:proofErr w:type="spellStart"/>
+            <w:r>
+              <w:t>timeRemaining</w:t>
+            </w:r>
+            <w:proofErr w:type="spellEnd"/>
+            <w:r>
+              <w:t xml:space="preserve"> =0</w:t>
             </w:r>
           </w:p>
         </w:tc>
@@ -15346,8 +16121,13 @@
               <w:pStyle w:val="Body"/>
               <w:spacing w:after="0" w:line="240" w:lineRule="auto"/>
             </w:pPr>
-            <w:r>
-              <w:t>timeRemaining =0</w:t>
+            <w:proofErr w:type="spellStart"/>
+            <w:r>
+              <w:t>timeRemaining</w:t>
+            </w:r>
+            <w:proofErr w:type="spellEnd"/>
+            <w:r>
+              <w:t xml:space="preserve"> =0</w:t>
             </w:r>
           </w:p>
           <w:p>
@@ -15415,10 +16195,7 @@
               <w:spacing w:after="0" w:line="240" w:lineRule="auto"/>
             </w:pPr>
             <w:r>
-              <w:t xml:space="preserve">If time was somehow </w:t>
-            </w:r>
-            <w:r>
-              <w:t>negative it should not decrease in this erroneous state as its less than 0</w:t>
+              <w:t>If time was somehow negative it should not decrease in this erroneous state as its less than 0</w:t>
             </w:r>
           </w:p>
         </w:tc>
@@ -15471,8 +16248,13 @@
               <w:pStyle w:val="Body"/>
               <w:spacing w:after="0" w:line="240" w:lineRule="auto"/>
             </w:pPr>
-            <w:r>
-              <w:t>timeRemaining =-1</w:t>
+            <w:proofErr w:type="spellStart"/>
+            <w:r>
+              <w:t>timeRemaining</w:t>
+            </w:r>
+            <w:proofErr w:type="spellEnd"/>
+            <w:r>
+              <w:t xml:space="preserve"> =-1</w:t>
             </w:r>
           </w:p>
         </w:tc>
@@ -15498,17 +16280,27 @@
               <w:pStyle w:val="Body"/>
               <w:spacing w:after="0" w:line="240" w:lineRule="auto"/>
             </w:pPr>
-            <w:r>
-              <w:t>timeMonitor will not decrease time</w:t>
-            </w:r>
-          </w:p>
-          <w:p>
-            <w:pPr>
-              <w:pStyle w:val="Body"/>
-              <w:spacing w:after="0" w:line="240" w:lineRule="auto"/>
-            </w:pPr>
-            <w:r>
-              <w:t>timeRemaining =-1</w:t>
+            <w:proofErr w:type="spellStart"/>
+            <w:r>
+              <w:t>timeMonitor</w:t>
+            </w:r>
+            <w:proofErr w:type="spellEnd"/>
+            <w:r>
+              <w:t xml:space="preserve"> will not decrease time</w:t>
+            </w:r>
+          </w:p>
+          <w:p>
+            <w:pPr>
+              <w:pStyle w:val="Body"/>
+              <w:spacing w:after="0" w:line="240" w:lineRule="auto"/>
+            </w:pPr>
+            <w:proofErr w:type="spellStart"/>
+            <w:r>
+              <w:t>timeRemaining</w:t>
+            </w:r>
+            <w:proofErr w:type="spellEnd"/>
+            <w:r>
+              <w:t xml:space="preserve"> =-1</w:t>
             </w:r>
           </w:p>
         </w:tc>
@@ -15534,8 +16326,13 @@
               <w:pStyle w:val="Body"/>
               <w:spacing w:after="0" w:line="240" w:lineRule="auto"/>
             </w:pPr>
-            <w:r>
-              <w:t>timeRemaining =-1</w:t>
+            <w:proofErr w:type="spellStart"/>
+            <w:r>
+              <w:t>timeRemaining</w:t>
+            </w:r>
+            <w:proofErr w:type="spellEnd"/>
+            <w:r>
+              <w:t xml:space="preserve"> =-1</w:t>
             </w:r>
           </w:p>
           <w:p>
@@ -15572,6 +16369,7 @@
         <w:pStyle w:val="Heading"/>
       </w:pPr>
       <w:r>
+        <w:lastRenderedPageBreak/>
         <w:t>Back-end Integration tests</w:t>
       </w:r>
     </w:p>
@@ -15580,10 +16378,7 @@
         <w:pStyle w:val="Body"/>
       </w:pPr>
       <w:r>
-        <w:t xml:space="preserve">There are 3 main integrated components in </w:t>
-      </w:r>
-      <w:r>
-        <w:t>the back-end they are the hash.js integrated with register.js and hash.js integrated with login.js.</w:t>
+        <w:t>There are 3 main integrated components in the back-end they are the hash.js integrated with register.js and hash.js integrated with login.js.</w:t>
       </w:r>
     </w:p>
     <w:p>
@@ -15608,14 +16403,15 @@
         <w:t>’</w:t>
       </w:r>
       <w:r>
-        <w:t>t want to store users passwords in plain text so we hash them before we add them in the database.</w:t>
-      </w:r>
-      <w:r>
-        <w:t xml:space="preserve"> So the flow of components to register a new account is to first hash the </w:t>
-      </w:r>
-      <w:r>
-        <w:lastRenderedPageBreak/>
-        <w:t>password, add that to a new instance of the UserAccount object and then to use register.js to add this as a document in the database</w:t>
+        <w:t xml:space="preserve">t want to store users passwords in plain text so we hash them before we add them in the database. So the flow of components to register a new account is to first hash the password, add that to a new instance of the </w:t>
+      </w:r>
+      <w:proofErr w:type="spellStart"/>
+      <w:r>
+        <w:t>UserAccount</w:t>
+      </w:r>
+      <w:proofErr w:type="spellEnd"/>
+      <w:r>
+        <w:t xml:space="preserve"> object and then to use register.js to add this as a document in the database</w:t>
       </w:r>
     </w:p>
     <w:tbl>
@@ -15924,9 +16720,11 @@
               <w:pStyle w:val="Body"/>
               <w:spacing w:after="0" w:line="240" w:lineRule="auto"/>
             </w:pPr>
+            <w:proofErr w:type="spellStart"/>
             <w:r>
               <w:t>IntName</w:t>
             </w:r>
+            <w:proofErr w:type="spellEnd"/>
           </w:p>
           <w:p>
             <w:pPr>
@@ -15942,17 +16740,24 @@
               <w:pStyle w:val="Body"/>
               <w:spacing w:after="0" w:line="240" w:lineRule="auto"/>
             </w:pPr>
+            <w:proofErr w:type="spellStart"/>
             <w:r>
               <w:t>IntTest</w:t>
             </w:r>
-          </w:p>
-          <w:p>
-            <w:pPr>
-              <w:pStyle w:val="Body"/>
-              <w:spacing w:after="0" w:line="240" w:lineRule="auto"/>
-            </w:pPr>
-            <w:r>
-              <w:t>newUser: {</w:t>
+            <w:proofErr w:type="spellEnd"/>
+          </w:p>
+          <w:p>
+            <w:pPr>
+              <w:pStyle w:val="Body"/>
+              <w:spacing w:after="0" w:line="240" w:lineRule="auto"/>
+            </w:pPr>
+            <w:proofErr w:type="spellStart"/>
+            <w:r>
+              <w:t>newUser</w:t>
+            </w:r>
+            <w:proofErr w:type="spellEnd"/>
+            <w:r>
+              <w:t>: {</w:t>
             </w:r>
           </w:p>
           <w:p>
@@ -15969,9 +16774,11 @@
               <w:pStyle w:val="Body"/>
               <w:spacing w:after="0" w:line="240" w:lineRule="auto"/>
             </w:pPr>
+            <w:proofErr w:type="spellStart"/>
             <w:r>
               <w:t>IntName</w:t>
             </w:r>
+            <w:proofErr w:type="spellEnd"/>
           </w:p>
           <w:p>
             <w:pPr>
@@ -15996,8 +16803,13 @@
               <w:pStyle w:val="Body"/>
               <w:spacing w:after="0" w:line="240" w:lineRule="auto"/>
             </w:pPr>
-            <w:r>
-              <w:t>Firstname:</w:t>
+            <w:proofErr w:type="spellStart"/>
+            <w:r>
+              <w:t>Firstname</w:t>
+            </w:r>
+            <w:proofErr w:type="spellEnd"/>
+            <w:r>
+              <w:t>:</w:t>
             </w:r>
           </w:p>
           <w:p>
@@ -16014,8 +16826,13 @@
               <w:pStyle w:val="Body"/>
               <w:spacing w:after="0" w:line="240" w:lineRule="auto"/>
             </w:pPr>
-            <w:r>
-              <w:t>Lastname:</w:t>
+            <w:proofErr w:type="spellStart"/>
+            <w:r>
+              <w:t>Lastname</w:t>
+            </w:r>
+            <w:proofErr w:type="spellEnd"/>
+            <w:r>
+              <w:t>:</w:t>
             </w:r>
           </w:p>
           <w:p>
@@ -16041,9 +16858,11 @@
               <w:pStyle w:val="Body"/>
               <w:spacing w:after="0" w:line="240" w:lineRule="auto"/>
             </w:pPr>
+            <w:proofErr w:type="spellStart"/>
             <w:r>
               <w:t>testing@test</w:t>
             </w:r>
+            <w:proofErr w:type="spellEnd"/>
           </w:p>
           <w:p>
             <w:pPr>
@@ -16078,10 +16897,7 @@
               <w:spacing w:after="0" w:line="240" w:lineRule="auto"/>
             </w:pPr>
             <w:r>
-              <w:t xml:space="preserve">Document of the new user </w:t>
-            </w:r>
-            <w:r>
-              <w:t>is returned and the details all match (excluding password which is removed from the result)</w:t>
+              <w:t>Document of the new user is returned and the details all match (excluding password which is removed from the result)</w:t>
             </w:r>
           </w:p>
         </w:tc>
@@ -16256,17 +17072,24 @@
               <w:pStyle w:val="Body"/>
               <w:spacing w:after="0" w:line="240" w:lineRule="auto"/>
             </w:pPr>
+            <w:proofErr w:type="spellStart"/>
             <w:r>
               <w:t>IntTes</w:t>
             </w:r>
-          </w:p>
-          <w:p>
-            <w:pPr>
-              <w:pStyle w:val="Body"/>
-              <w:spacing w:after="0" w:line="240" w:lineRule="auto"/>
-            </w:pPr>
-            <w:r>
-              <w:t>newUser: {</w:t>
+            <w:proofErr w:type="spellEnd"/>
+          </w:p>
+          <w:p>
+            <w:pPr>
+              <w:pStyle w:val="Body"/>
+              <w:spacing w:after="0" w:line="240" w:lineRule="auto"/>
+            </w:pPr>
+            <w:proofErr w:type="spellStart"/>
+            <w:r>
+              <w:t>newUser</w:t>
+            </w:r>
+            <w:proofErr w:type="spellEnd"/>
+            <w:r>
+              <w:t>: {</w:t>
             </w:r>
           </w:p>
           <w:p>
@@ -16310,8 +17133,13 @@
               <w:pStyle w:val="Body"/>
               <w:spacing w:after="0" w:line="240" w:lineRule="auto"/>
             </w:pPr>
-            <w:r>
-              <w:t>Firstname:</w:t>
+            <w:proofErr w:type="spellStart"/>
+            <w:r>
+              <w:t>Firstname</w:t>
+            </w:r>
+            <w:proofErr w:type="spellEnd"/>
+            <w:r>
+              <w:t>:</w:t>
             </w:r>
           </w:p>
           <w:p>
@@ -16328,8 +17156,13 @@
               <w:pStyle w:val="Body"/>
               <w:spacing w:after="0" w:line="240" w:lineRule="auto"/>
             </w:pPr>
-            <w:r>
-              <w:t>Lastname:</w:t>
+            <w:proofErr w:type="spellStart"/>
+            <w:r>
+              <w:t>Lastname</w:t>
+            </w:r>
+            <w:proofErr w:type="spellEnd"/>
+            <w:r>
+              <w:t>:</w:t>
             </w:r>
           </w:p>
           <w:p>
@@ -16355,9 +17188,11 @@
               <w:pStyle w:val="Body"/>
               <w:spacing w:after="0" w:line="240" w:lineRule="auto"/>
             </w:pPr>
+            <w:proofErr w:type="spellStart"/>
             <w:r>
               <w:t>testing@test</w:t>
             </w:r>
+            <w:proofErr w:type="spellEnd"/>
           </w:p>
           <w:p>
             <w:pPr>
@@ -16419,10 +17254,7 @@
               <w:spacing w:after="0" w:line="240" w:lineRule="auto"/>
             </w:pPr>
             <w:r>
-              <w:t xml:space="preserve">Document </w:t>
-            </w:r>
-            <w:r>
-              <w:t>of the new user is returned and the details all match</w:t>
+              <w:t>Document of the new user is returned and the details all match</w:t>
             </w:r>
           </w:p>
           <w:p>
@@ -16580,17 +17412,24 @@
               <w:pStyle w:val="Body"/>
               <w:spacing w:after="0" w:line="240" w:lineRule="auto"/>
             </w:pPr>
+            <w:proofErr w:type="spellStart"/>
             <w:r>
               <w:t>IntTest</w:t>
             </w:r>
-          </w:p>
-          <w:p>
-            <w:pPr>
-              <w:pStyle w:val="Body"/>
-              <w:spacing w:after="0" w:line="240" w:lineRule="auto"/>
-            </w:pPr>
-            <w:r>
-              <w:t>newUser: {</w:t>
+            <w:proofErr w:type="spellEnd"/>
+          </w:p>
+          <w:p>
+            <w:pPr>
+              <w:pStyle w:val="Body"/>
+              <w:spacing w:after="0" w:line="240" w:lineRule="auto"/>
+            </w:pPr>
+            <w:proofErr w:type="spellStart"/>
+            <w:r>
+              <w:t>newUser</w:t>
+            </w:r>
+            <w:proofErr w:type="spellEnd"/>
+            <w:r>
+              <w:t>: {</w:t>
             </w:r>
           </w:p>
           <w:p>
@@ -16634,8 +17473,13 @@
               <w:pStyle w:val="Body"/>
               <w:spacing w:after="0" w:line="240" w:lineRule="auto"/>
             </w:pPr>
-            <w:r>
-              <w:t>Firstname:</w:t>
+            <w:proofErr w:type="spellStart"/>
+            <w:r>
+              <w:t>Firstname</w:t>
+            </w:r>
+            <w:proofErr w:type="spellEnd"/>
+            <w:r>
+              <w:t>:</w:t>
             </w:r>
           </w:p>
           <w:p>
@@ -16652,8 +17496,13 @@
               <w:pStyle w:val="Body"/>
               <w:spacing w:after="0" w:line="240" w:lineRule="auto"/>
             </w:pPr>
-            <w:r>
-              <w:t>Lastname:</w:t>
+            <w:proofErr w:type="spellStart"/>
+            <w:r>
+              <w:t>Lastname</w:t>
+            </w:r>
+            <w:proofErr w:type="spellEnd"/>
+            <w:r>
+              <w:t>:</w:t>
             </w:r>
           </w:p>
           <w:p>
@@ -16679,9 +17528,11 @@
               <w:pStyle w:val="Body"/>
               <w:spacing w:after="0" w:line="240" w:lineRule="auto"/>
             </w:pPr>
+            <w:proofErr w:type="spellStart"/>
             <w:r>
               <w:t>testing@test</w:t>
             </w:r>
+            <w:proofErr w:type="spellEnd"/>
           </w:p>
           <w:p>
             <w:pPr>
@@ -16775,10 +17626,7 @@
         <w:pStyle w:val="Heading3"/>
       </w:pPr>
       <w:r>
-        <w:t xml:space="preserve">hash.js integrated with </w:t>
-      </w:r>
-      <w:r>
-        <w:t>loginAuthentication.js</w:t>
+        <w:t>hash.js integrated with loginAuthentication.js</w:t>
       </w:r>
     </w:p>
     <w:p>
@@ -16983,10 +17831,7 @@
               <w:spacing w:after="0" w:line="240" w:lineRule="auto"/>
             </w:pPr>
             <w:r>
-              <w:t xml:space="preserve">Actual </w:t>
-            </w:r>
-            <w:r>
-              <w:t>Outcome</w:t>
+              <w:t>Actual Outcome</w:t>
             </w:r>
           </w:p>
         </w:tc>
@@ -17107,9 +17952,11 @@
               <w:pStyle w:val="Body"/>
               <w:spacing w:after="0" w:line="240" w:lineRule="auto"/>
             </w:pPr>
+            <w:proofErr w:type="spellStart"/>
             <w:r>
               <w:t>IntName</w:t>
             </w:r>
+            <w:proofErr w:type="spellEnd"/>
           </w:p>
           <w:p>
             <w:pPr>
@@ -17125,9 +17972,11 @@
               <w:pStyle w:val="Body"/>
               <w:spacing w:after="0" w:line="240" w:lineRule="auto"/>
             </w:pPr>
+            <w:proofErr w:type="spellStart"/>
             <w:r>
               <w:t>IntTest</w:t>
             </w:r>
+            <w:proofErr w:type="spellEnd"/>
           </w:p>
         </w:tc>
         <w:tc>
@@ -17301,9 +18150,11 @@
               <w:pStyle w:val="Body"/>
               <w:spacing w:after="0" w:line="240" w:lineRule="auto"/>
             </w:pPr>
+            <w:proofErr w:type="spellStart"/>
             <w:r>
               <w:t>InvalidName</w:t>
             </w:r>
+            <w:proofErr w:type="spellEnd"/>
           </w:p>
           <w:p>
             <w:pPr>
@@ -17319,9 +18170,11 @@
               <w:pStyle w:val="Body"/>
               <w:spacing w:after="0" w:line="240" w:lineRule="auto"/>
             </w:pPr>
+            <w:proofErr w:type="spellStart"/>
             <w:r>
               <w:t>IPassword</w:t>
             </w:r>
+            <w:proofErr w:type="spellEnd"/>
           </w:p>
         </w:tc>
         <w:tc>
@@ -17522,9 +18375,11 @@
               <w:pStyle w:val="Body"/>
               <w:spacing w:after="0" w:line="240" w:lineRule="auto"/>
             </w:pPr>
+            <w:proofErr w:type="spellStart"/>
             <w:r>
               <w:t>IntTest</w:t>
             </w:r>
+            <w:proofErr w:type="spellEnd"/>
           </w:p>
         </w:tc>
         <w:tc>
@@ -17717,9 +18572,11 @@
               <w:pStyle w:val="Body"/>
               <w:spacing w:after="0" w:line="240" w:lineRule="auto"/>
             </w:pPr>
+            <w:proofErr w:type="spellStart"/>
             <w:r>
               <w:t>NotPas</w:t>
             </w:r>
+            <w:proofErr w:type="spellEnd"/>
           </w:p>
         </w:tc>
         <w:tc>
@@ -17745,10 +18602,7 @@
               <w:spacing w:after="0" w:line="240" w:lineRule="auto"/>
             </w:pPr>
             <w:r>
-              <w:t xml:space="preserve">No document </w:t>
-            </w:r>
-            <w:r>
-              <w:t>is returned (null)</w:t>
+              <w:t>No document is returned (null)</w:t>
             </w:r>
           </w:p>
         </w:tc>
@@ -17978,10 +18832,7 @@
               <w:spacing w:after="0" w:line="240" w:lineRule="auto"/>
             </w:pPr>
             <w:r>
-              <w:t xml:space="preserve">Hash is correctly made and a </w:t>
-            </w:r>
-            <w:r>
-              <w:t>matching document is found (Pass)</w:t>
+              <w:t>Hash is correctly made and a matching document is found (Pass)</w:t>
             </w:r>
           </w:p>
         </w:tc>
@@ -18215,10 +19066,7 @@
         <w:pStyle w:val="Body"/>
       </w:pPr>
       <w:r>
-        <w:t xml:space="preserve">This </w:t>
-      </w:r>
-      <w:r>
-        <w:t>section of our testing will focus on interacting with the system as a whole through the user interface as users.</w:t>
+        <w:t>This section of our testing will focus on interacting with the system as a whole through the user interface as users.</w:t>
       </w:r>
     </w:p>
     <w:p>
@@ -18234,13 +19082,7 @@
         <w:pStyle w:val="Body"/>
       </w:pPr>
       <w:r>
-        <w:t xml:space="preserve">On submission of the forms in the user interface client-side checks in the html will be made these include the use of required </w:t>
-      </w:r>
-      <w:r>
-        <w:t>tags so entries cannot be left blank on top of pattern matching so only certain length username and passwords can be used. Then if these fields were incorrectly filled a user-friendly pop-up should be displayed. We conducted the following tests on the form</w:t>
-      </w:r>
-      <w:r>
-        <w:t>s as users.</w:t>
+        <w:t>On submission of the forms in the user interface client-side checks in the html will be made these include the use of required tags so entries cannot be left blank on top of pattern matching so only certain length username and passwords can be used. Then if these fields were incorrectly filled a user-friendly pop-up should be displayed. We conducted the following tests on the forms as users.</w:t>
       </w:r>
     </w:p>
     <w:p>
@@ -18662,10 +19504,7 @@
               <w:spacing w:after="0" w:line="240" w:lineRule="auto"/>
             </w:pPr>
             <w:r>
-              <w:t xml:space="preserve">Testing </w:t>
-            </w:r>
-            <w:r>
-              <w:t>leaving each field blank one by one</w:t>
+              <w:t>Testing leaving each field blank one by one</w:t>
             </w:r>
           </w:p>
         </w:tc>
@@ -19776,10 +20615,7 @@
               <w:spacing w:after="0" w:line="240" w:lineRule="auto"/>
             </w:pPr>
             <w:r>
-              <w:t xml:space="preserve">Pop-up alerts user that </w:t>
-            </w:r>
-            <w:r>
-              <w:t>the password is of incorrect length</w:t>
+              <w:t>Pop-up alerts user that the password is of incorrect length</w:t>
             </w:r>
           </w:p>
         </w:tc>
@@ -19982,10 +20818,7 @@
               <w:spacing w:after="0" w:line="240" w:lineRule="auto"/>
             </w:pPr>
             <w:r>
-              <w:t xml:space="preserve">Pop-up alerts user that the </w:t>
-            </w:r>
-            <w:r>
-              <w:t>password is of incorrect length</w:t>
+              <w:t>Pop-up alerts user that the password is of incorrect length</w:t>
             </w:r>
           </w:p>
         </w:tc>
@@ -20391,10 +21224,7 @@
       </w:pPr>
       <w:r>
         <w:lastRenderedPageBreak/>
-        <w:t xml:space="preserve">Login and Admin Login failed </w:t>
-      </w:r>
-      <w:r>
-        <w:t>login results</w:t>
+        <w:t>Login and Admin Login failed login results</w:t>
       </w:r>
     </w:p>
     <w:p>
@@ -20649,11 +21479,13 @@
               <w:spacing w:after="0" w:line="240" w:lineRule="auto"/>
             </w:pPr>
             <w:r>
-              <w:t xml:space="preserve">Test incorrect username and password message </w:t>
-            </w:r>
-            <w:r>
-              <w:t>for Login.vue</w:t>
-            </w:r>
+              <w:t xml:space="preserve">Test incorrect username and password message for </w:t>
+            </w:r>
+            <w:proofErr w:type="spellStart"/>
+            <w:r>
+              <w:t>Login.vue</w:t>
+            </w:r>
+            <w:proofErr w:type="spellEnd"/>
           </w:p>
         </w:tc>
         <w:tc>
@@ -20714,9 +21546,11 @@
               <w:pStyle w:val="Body"/>
               <w:spacing w:after="0" w:line="240" w:lineRule="auto"/>
             </w:pPr>
+            <w:proofErr w:type="spellStart"/>
             <w:r>
               <w:t>NotValid</w:t>
             </w:r>
+            <w:proofErr w:type="spellEnd"/>
           </w:p>
           <w:p>
             <w:pPr>
@@ -20732,9 +21566,11 @@
               <w:pStyle w:val="Body"/>
               <w:spacing w:after="0" w:line="240" w:lineRule="auto"/>
             </w:pPr>
+            <w:proofErr w:type="spellStart"/>
             <w:r>
               <w:t>InvalidPass</w:t>
             </w:r>
+            <w:proofErr w:type="spellEnd"/>
           </w:p>
         </w:tc>
         <w:tc>
@@ -20848,9 +21684,11 @@
             <w:r>
               <w:t xml:space="preserve">Test incorrect username and password message for </w:t>
             </w:r>
+            <w:proofErr w:type="spellStart"/>
             <w:r>
               <w:t>AdminLogin.vue</w:t>
             </w:r>
+            <w:proofErr w:type="spellEnd"/>
           </w:p>
         </w:tc>
         <w:tc>
@@ -20911,9 +21749,11 @@
               <w:pStyle w:val="Body"/>
               <w:spacing w:after="0" w:line="240" w:lineRule="auto"/>
             </w:pPr>
+            <w:proofErr w:type="spellStart"/>
             <w:r>
               <w:t>NotValid</w:t>
             </w:r>
+            <w:proofErr w:type="spellEnd"/>
           </w:p>
           <w:p>
             <w:pPr>
@@ -20929,9 +21769,11 @@
               <w:pStyle w:val="Body"/>
               <w:spacing w:after="0" w:line="240" w:lineRule="auto"/>
             </w:pPr>
+            <w:proofErr w:type="spellStart"/>
             <w:r>
               <w:t>InvalidPass</w:t>
             </w:r>
+            <w:proofErr w:type="spellEnd"/>
           </w:p>
         </w:tc>
         <w:tc>
@@ -21015,13 +21857,7 @@
         <w:pStyle w:val="Body"/>
       </w:pPr>
       <w:r>
-        <w:t xml:space="preserve">During all the games </w:t>
-      </w:r>
-      <w:r>
-        <w:t>there is a 2-minute timer this component is imported in to work alongside the games. This will be used to calculate scores as well as to limit the games to that 2 minutes. So when the timer runs out the game will end. But if the task is completed in time t</w:t>
-      </w:r>
-      <w:r>
-        <w:t>he timer will stop and a score will be calculated. This will meet the requirements for the games to only last 2-minutes.</w:t>
+        <w:t>During all the games there is a 2-minute timer this component is imported in to work alongside the games. This will be used to calculate scores as well as to limit the games to that 2 minutes. So when the timer runs out the game will end. But if the task is completed in time the timer will stop and a score will be calculated. This will meet the requirements for the games to only last 2-minutes.</w:t>
       </w:r>
     </w:p>
     <w:tbl>
@@ -21322,10 +22158,7 @@
               <w:spacing w:after="0" w:line="240" w:lineRule="auto"/>
             </w:pPr>
             <w:r>
-              <w:t xml:space="preserve">Completion of </w:t>
-            </w:r>
-            <w:r>
-              <w:t>the game</w:t>
+              <w:t>Completion of the game</w:t>
             </w:r>
           </w:p>
         </w:tc>
@@ -21555,10 +22388,7 @@
               <w:spacing w:after="0" w:line="240" w:lineRule="auto"/>
             </w:pPr>
             <w:r>
-              <w:t>Timer reaches 0 and pop up appears</w:t>
-            </w:r>
-            <w:r>
-              <w:t xml:space="preserve"> (Pass)</w:t>
+              <w:t>Timer reaches 0 and pop up appears (Pass)</w:t>
             </w:r>
           </w:p>
         </w:tc>
@@ -21761,7 +22591,21 @@
           <w:lang w:val="nl-NL"/>
         </w:rPr>
         <w:lastRenderedPageBreak/>
-        <w:t>Game and Tweet Link</w:t>
+        <w:t xml:space="preserve">Game </w:t>
+      </w:r>
+      <w:proofErr w:type="spellStart"/>
+      <w:r>
+        <w:rPr>
+          <w:lang w:val="nl-NL"/>
+        </w:rPr>
+        <w:t>and</w:t>
+      </w:r>
+      <w:proofErr w:type="spellEnd"/>
+      <w:r>
+        <w:rPr>
+          <w:lang w:val="nl-NL"/>
+        </w:rPr>
+        <w:t xml:space="preserve"> Tweet Link</w:t>
       </w:r>
     </w:p>
     <w:p>
@@ -21769,23 +22613,14 @@
         <w:pStyle w:val="Body"/>
       </w:pPr>
       <w:r>
-        <w:t xml:space="preserve">At the end of games there is a pop-up that will give you your score as well as links to the leader board and to make a tweet to the users own twitter account. The tweet link takes the user to twitter with a tweet composer open which will include the users </w:t>
-      </w:r>
-      <w:r>
-        <w:t xml:space="preserve">score the game played and the hashtag #FDMCareers all ready to press post. The tweet I made in this test can be found here: </w:t>
+        <w:t xml:space="preserve">At the end of games there is a pop-up that will give you your score as well as links to the leader board and to make a tweet to the users own twitter account. The tweet link takes the user to twitter with a tweet composer open which will include the users score the game played and the hashtag #FDMCareers all ready to press post. The tweet I made in this test can be found here: </w:t>
       </w:r>
       <w:hyperlink r:id="rId6" w:history="1">
         <w:r>
           <w:rPr>
             <w:rStyle w:val="Hyperlink0"/>
           </w:rPr>
-          <w:t>https://twitter.com/BrandGameBy25/status/135258840630441984</w:t>
-        </w:r>
-        <w:r>
-          <w:rPr>
-            <w:rStyle w:val="Hyperlink0"/>
-          </w:rPr>
-          <w:t>0</w:t>
+          <w:t>https://twitter.com/BrandGameBy25/status/1352588406304419840</w:t>
         </w:r>
       </w:hyperlink>
       <w:r>
@@ -22117,10 +22952,7 @@
               <w:spacing w:after="0" w:line="240" w:lineRule="auto"/>
             </w:pPr>
             <w:r>
-              <w:t>Taken to twitter.com with the</w:t>
-            </w:r>
-            <w:r>
-              <w:t xml:space="preserve"> tweet composer open to make a tweet</w:t>
+              <w:t>Taken to twitter.com with the tweet composer open to make a tweet</w:t>
             </w:r>
           </w:p>
         </w:tc>
@@ -22178,10 +23010,7 @@
         <w:pStyle w:val="Body"/>
       </w:pPr>
       <w:r>
-        <w:t>On completion of an affinity test either by gaining enou</w:t>
-      </w:r>
-      <w:r>
-        <w:t>gh affinity points to prove you fit the role or not. You should be given a link to more resources.</w:t>
+        <w:t>On completion of an affinity test either by gaining enough affinity points to prove you fit the role or not. You should be given a link to more resources.</w:t>
       </w:r>
     </w:p>
     <w:tbl>
@@ -22482,10 +23311,7 @@
               <w:spacing w:after="0" w:line="240" w:lineRule="auto"/>
             </w:pPr>
             <w:r>
-              <w:t xml:space="preserve">All the correct answers </w:t>
-            </w:r>
-            <w:r>
-              <w:t>to the questions for a specific stream</w:t>
+              <w:t>All the correct answers to the questions for a specific stream</w:t>
             </w:r>
           </w:p>
         </w:tc>
@@ -22598,10 +23424,7 @@
               <w:spacing w:after="0" w:line="240" w:lineRule="auto"/>
             </w:pPr>
             <w:r>
-              <w:t xml:space="preserve">Failing the affinity test there is a link to more </w:t>
-            </w:r>
-            <w:r>
-              <w:t>resources</w:t>
+              <w:t>Failing the affinity test there is a link to more resources</w:t>
             </w:r>
           </w:p>
         </w:tc>
@@ -22735,13 +23558,7 @@
         <w:pStyle w:val="Body"/>
       </w:pPr>
       <w:r>
-        <w:t>The</w:t>
-      </w:r>
-      <w:r>
-        <w:t xml:space="preserve"> navigation bar is present on most pages we need to test each of the page links correspond to the correct page. This will be present on most user pages apart from the streams page where a reduced version will be to prevent getting to a game before selectin</w:t>
-      </w:r>
-      <w:r>
-        <w:t>g a stream.</w:t>
+        <w:t>The navigation bar is present on most pages we need to test each of the page links correspond to the correct page. This will be present on most user pages apart from the streams page where a reduced version will be to prevent getting to a game before selecting a stream.</w:t>
       </w:r>
     </w:p>
     <w:tbl>
@@ -23210,10 +24027,7 @@
               <w:spacing w:after="0" w:line="240" w:lineRule="auto"/>
             </w:pPr>
             <w:r>
-              <w:t xml:space="preserve">Click the </w:t>
-            </w:r>
-            <w:r>
-              <w:t>link to the streams page</w:t>
+              <w:t>Click the link to the streams page</w:t>
             </w:r>
           </w:p>
         </w:tc>
@@ -23547,10 +24361,7 @@
               <w:spacing w:after="0" w:line="240" w:lineRule="auto"/>
             </w:pPr>
             <w:r>
-              <w:t xml:space="preserve">Click link to text </w:t>
-            </w:r>
-            <w:r>
-              <w:t>blocks</w:t>
+              <w:t>Click link to text blocks</w:t>
             </w:r>
           </w:p>
         </w:tc>
@@ -23857,10 +24668,7 @@
               <w:spacing w:after="0" w:line="240" w:lineRule="auto"/>
             </w:pPr>
             <w:r>
-              <w:t xml:space="preserve">In </w:t>
-            </w:r>
-            <w:r>
-              <w:t>Range</w:t>
+              <w:t>In Range</w:t>
             </w:r>
           </w:p>
         </w:tc>
@@ -24167,10 +24975,7 @@
               <w:spacing w:after="0" w:line="240" w:lineRule="auto"/>
             </w:pPr>
             <w:r>
-              <w:t xml:space="preserve">Click </w:t>
-            </w:r>
-            <w:r>
-              <w:t>Account button</w:t>
+              <w:t>Click Account button</w:t>
             </w:r>
           </w:p>
         </w:tc>
@@ -24295,12 +25100,14 @@
       <w:pPr>
         <w:pStyle w:val="Heading3"/>
       </w:pPr>
+      <w:proofErr w:type="spellStart"/>
       <w:r>
         <w:rPr>
           <w:lang w:val="it-IT"/>
         </w:rPr>
         <w:t>Navigat</w:t>
       </w:r>
+      <w:proofErr w:type="spellEnd"/>
       <w:r>
         <w:rPr>
           <w:color w:val="243762"/>
@@ -24313,10 +25120,7 @@
         <w:pStyle w:val="Body"/>
       </w:pPr>
       <w:r>
-        <w:t>In the front-end we use navigation guards in main.js when we initialize the instance of the web app. These prevent for example and user not</w:t>
-      </w:r>
-      <w:r>
-        <w:t xml:space="preserve"> logged in getting to the admin page. So we need to test under different scenarios the access levels work.</w:t>
+        <w:t>In the front-end we use navigation guards in main.js when we initialize the instance of the web app. These prevent for example and user not logged in getting to the admin page. So we need to test under different scenarios the access levels work.</w:t>
       </w:r>
     </w:p>
     <w:tbl>
@@ -24617,10 +25421,15 @@
               <w:spacing w:after="0" w:line="240" w:lineRule="auto"/>
             </w:pPr>
             <w:r>
-              <w:t xml:space="preserve">Type the url of the admin page as </w:t>
-            </w:r>
-            <w:r>
-              <w:t>not an admin</w:t>
+              <w:t xml:space="preserve">Type the </w:t>
+            </w:r>
+            <w:proofErr w:type="spellStart"/>
+            <w:r>
+              <w:t>url</w:t>
+            </w:r>
+            <w:proofErr w:type="spellEnd"/>
+            <w:r>
+              <w:t xml:space="preserve"> of the admin page as not an admin</w:t>
             </w:r>
           </w:p>
         </w:tc>
@@ -24796,7 +25605,15 @@
               <w:spacing w:after="0" w:line="240" w:lineRule="auto"/>
             </w:pPr>
             <w:r>
-              <w:t>Type the url of any user page as not a user or guest</w:t>
+              <w:t xml:space="preserve">Type the </w:t>
+            </w:r>
+            <w:proofErr w:type="spellStart"/>
+            <w:r>
+              <w:t>url</w:t>
+            </w:r>
+            <w:proofErr w:type="spellEnd"/>
+            <w:r>
+              <w:t xml:space="preserve"> of any user page as not a user or guest</w:t>
             </w:r>
           </w:p>
         </w:tc>
@@ -24919,10 +25736,7 @@
               <w:spacing w:after="0" w:line="240" w:lineRule="auto"/>
             </w:pPr>
             <w:r>
-              <w:t>Go to admin page as an</w:t>
-            </w:r>
-            <w:r>
-              <w:t xml:space="preserve"> admin</w:t>
+              <w:t>Go to admin page as an admin</w:t>
             </w:r>
           </w:p>
         </w:tc>
@@ -24976,7 +25790,15 @@
               <w:spacing w:after="0" w:line="240" w:lineRule="auto"/>
             </w:pPr>
             <w:r>
-              <w:t>Type the url of the admin page as not an admin</w:t>
+              <w:t xml:space="preserve">Type the </w:t>
+            </w:r>
+            <w:proofErr w:type="spellStart"/>
+            <w:r>
+              <w:t>url</w:t>
+            </w:r>
+            <w:proofErr w:type="spellEnd"/>
+            <w:r>
+              <w:t xml:space="preserve"> of the admin page as not an admin</w:t>
             </w:r>
           </w:p>
         </w:tc>
@@ -25143,7 +25965,15 @@
               <w:spacing w:after="0" w:line="240" w:lineRule="auto"/>
             </w:pPr>
             <w:r>
-              <w:t>Type the url of any user page</w:t>
+              <w:t xml:space="preserve">Type the </w:t>
+            </w:r>
+            <w:proofErr w:type="spellStart"/>
+            <w:r>
+              <w:t>url</w:t>
+            </w:r>
+            <w:proofErr w:type="spellEnd"/>
+            <w:r>
+              <w:t xml:space="preserve"> of any user page</w:t>
             </w:r>
           </w:p>
         </w:tc>
@@ -25197,10 +26027,7 @@
               <w:spacing w:after="0" w:line="240" w:lineRule="auto"/>
             </w:pPr>
             <w:r>
-              <w:t xml:space="preserve">Allowed </w:t>
-            </w:r>
-            <w:r>
-              <w:t>entry to that user page</w:t>
+              <w:t>Allowed entry to that user page</w:t>
             </w:r>
           </w:p>
         </w:tc>
@@ -25241,13 +26068,7 @@
         <w:jc w:val="both"/>
       </w:pPr>
       <w:r>
-        <w:t xml:space="preserve">This component is used in the admin page and can also be accessed by any public user after playing a game. When it’s displayed on the admin page, the admin is able to browse through all other leaderboards using a </w:t>
-      </w:r>
-      <w:r>
-        <w:t>dropdown menu. When a public user is viewing this component, only relevant data is displayed - a leaderboard for a stream and game that the user has just played, their username is highlighted and the dropdown is hidden. Since the leaderboard content depend</w:t>
-      </w:r>
-      <w:r>
-        <w:t>s on the user type, we need to test if a public user cannot access admin functionalities, and if the correct data is displayed for such user.</w:t>
+        <w:t>This component is used in the admin page and can also be accessed by any public user after playing a game. When it’s displayed on the admin page, the admin is able to browse through all other leaderboards using a dropdown menu. When a public user is viewing this component, only relevant data is displayed - a leaderboard for a stream and game that the user has just played, their username is highlighted and the dropdown is hidden. Since the leaderboard content depends on the user type, we need to test if a public user cannot access admin functionalities, and if the correct data is displayed for such user.</w:t>
       </w:r>
     </w:p>
     <w:tbl>
@@ -25890,15 +26711,25 @@
                 <w:sz w:val="22"/>
                 <w:szCs w:val="22"/>
               </w:rPr>
-              <w:t xml:space="preserve">Admin display leaderboard for any </w:t>
-            </w:r>
+              <w:t xml:space="preserve">Admin display </w:t>
+            </w:r>
+            <w:proofErr w:type="spellStart"/>
             <w:r>
               <w:rPr>
                 <w:rFonts w:ascii="Calibri" w:hAnsi="Calibri"/>
                 <w:sz w:val="22"/>
                 <w:szCs w:val="22"/>
               </w:rPr>
-              <w:t>game</w:t>
+              <w:t>leaderboard</w:t>
+            </w:r>
+            <w:proofErr w:type="spellEnd"/>
+            <w:r>
+              <w:rPr>
+                <w:rFonts w:ascii="Calibri" w:hAnsi="Calibri"/>
+                <w:sz w:val="22"/>
+                <w:szCs w:val="22"/>
+              </w:rPr>
+              <w:t xml:space="preserve"> for any game</w:t>
             </w:r>
           </w:p>
         </w:tc>
@@ -25991,7 +26822,25 @@
                 <w:sz w:val="22"/>
                 <w:szCs w:val="22"/>
               </w:rPr>
-              <w:t>The leaderboard is shown and displays data for the given stream and game</w:t>
+              <w:t xml:space="preserve">The </w:t>
+            </w:r>
+            <w:proofErr w:type="spellStart"/>
+            <w:r>
+              <w:rPr>
+                <w:rFonts w:ascii="Calibri" w:hAnsi="Calibri"/>
+                <w:sz w:val="22"/>
+                <w:szCs w:val="22"/>
+              </w:rPr>
+              <w:t>leaderboard</w:t>
+            </w:r>
+            <w:proofErr w:type="spellEnd"/>
+            <w:r>
+              <w:rPr>
+                <w:rFonts w:ascii="Calibri" w:hAnsi="Calibri"/>
+                <w:sz w:val="22"/>
+                <w:szCs w:val="22"/>
+              </w:rPr>
+              <w:t xml:space="preserve"> is shown and displays data for the given stream and game</w:t>
             </w:r>
           </w:p>
         </w:tc>
@@ -26072,6 +26921,7 @@
           <w:szCs w:val="24"/>
         </w:rPr>
       </w:pPr>
+      <w:proofErr w:type="spellStart"/>
       <w:r>
         <w:rPr>
           <w:rFonts w:ascii="Carlito" w:hAnsi="Carlito"/>
@@ -26079,7 +26929,17 @@
           <w:sz w:val="24"/>
           <w:szCs w:val="24"/>
         </w:rPr>
-        <w:t xml:space="preserve">Admin.vue </w:t>
+        <w:t>Admin.vue</w:t>
+      </w:r>
+      <w:proofErr w:type="spellEnd"/>
+      <w:r>
+        <w:rPr>
+          <w:rFonts w:ascii="Carlito" w:hAnsi="Carlito"/>
+          <w:color w:val="243762"/>
+          <w:sz w:val="24"/>
+          <w:szCs w:val="24"/>
+        </w:rPr>
+        <w:t xml:space="preserve"> </w:t>
       </w:r>
     </w:p>
     <w:p>
@@ -26088,20 +26948,11 @@
         <w:spacing w:before="40" w:after="0" w:line="264" w:lineRule="auto"/>
       </w:pPr>
       <w:r>
-        <w:t xml:space="preserve">This page provides the admin with </w:t>
-      </w:r>
-      <w:r>
-        <w:t xml:space="preserve">information on user performance, stream performance and the database contents. It contains a button that redirects the admin to the streams page, and another that shows information on the amount of registered users, the top user and their points, which </w:t>
+        <w:t xml:space="preserve">This page provides the admin with information on user performance, stream performance and the database contents. It contains a button that redirects the admin to the streams page, and another that shows information on the amount of registered users, the top user and their points, which </w:t>
       </w:r>
       <w:r>
         <w:lastRenderedPageBreak/>
-        <w:t>sho</w:t>
-      </w:r>
-      <w:r>
-        <w:t>uld take the admin to a user information page. The page also contains a graph component, that changes according to which graph option was picked from a dropdown menu. We need to test if the buttons redirect the admin to the correct page and if the graph co</w:t>
-      </w:r>
-      <w:r>
-        <w:t>mponent reacts correctly.</w:t>
+        <w:t>should take the admin to a user information page. The page also contains a graph component, that changes according to which graph option was picked from a dropdown menu. We need to test if the buttons redirect the admin to the correct page and if the graph component reacts correctly.</w:t>
       </w:r>
     </w:p>
     <w:p>
@@ -26451,31 +27302,7 @@
                 <w:sz w:val="22"/>
                 <w:szCs w:val="22"/>
               </w:rPr>
-              <w:t>“</w:t>
-            </w:r>
-            <w:r>
-              <w:rPr>
-                <w:rFonts w:ascii="Calibri" w:hAnsi="Calibri"/>
-                <w:sz w:val="22"/>
-                <w:szCs w:val="22"/>
-              </w:rPr>
-              <w:t>Browse Streams</w:t>
-            </w:r>
-            <w:r>
-              <w:rPr>
-                <w:rFonts w:ascii="Calibri" w:hAnsi="Calibri"/>
-                <w:sz w:val="22"/>
-                <w:szCs w:val="22"/>
-              </w:rPr>
-              <w:t xml:space="preserve">” </w:t>
-            </w:r>
-            <w:r>
-              <w:rPr>
-                <w:rFonts w:ascii="Calibri" w:hAnsi="Calibri"/>
-                <w:sz w:val="22"/>
-                <w:szCs w:val="22"/>
-              </w:rPr>
-              <w:t>button is clicked</w:t>
+              <w:t>“Browse Streams” button is clicked</w:t>
             </w:r>
           </w:p>
         </w:tc>
@@ -26537,15 +27364,7 @@
                 <w:sz w:val="22"/>
                 <w:szCs w:val="22"/>
               </w:rPr>
-              <w:t>The</w:t>
-            </w:r>
-            <w:r>
-              <w:rPr>
-                <w:rFonts w:ascii="Calibri" w:hAnsi="Calibri"/>
-                <w:sz w:val="22"/>
-                <w:szCs w:val="22"/>
-              </w:rPr>
-              <w:t xml:space="preserve"> admin is redirected to the streams page</w:t>
+              <w:t>The admin is redirected to the streams page</w:t>
             </w:r>
           </w:p>
         </w:tc>
@@ -26674,31 +27493,7 @@
                 <w:sz w:val="22"/>
                 <w:szCs w:val="22"/>
               </w:rPr>
-              <w:t>“</w:t>
-            </w:r>
-            <w:r>
-              <w:rPr>
-                <w:rFonts w:ascii="Calibri" w:hAnsi="Calibri"/>
-                <w:sz w:val="22"/>
-                <w:szCs w:val="22"/>
-              </w:rPr>
-              <w:t>User Information</w:t>
-            </w:r>
-            <w:r>
-              <w:rPr>
-                <w:rFonts w:ascii="Calibri" w:hAnsi="Calibri"/>
-                <w:sz w:val="22"/>
-                <w:szCs w:val="22"/>
-              </w:rPr>
-              <w:t xml:space="preserve">” </w:t>
-            </w:r>
-            <w:r>
-              <w:rPr>
-                <w:rFonts w:ascii="Calibri" w:hAnsi="Calibri"/>
-                <w:sz w:val="22"/>
-                <w:szCs w:val="22"/>
-              </w:rPr>
-              <w:t>is clicked</w:t>
+              <w:t>“User Information” is clicked</w:t>
             </w:r>
           </w:p>
         </w:tc>
@@ -26760,15 +27555,7 @@
                 <w:sz w:val="22"/>
                 <w:szCs w:val="22"/>
               </w:rPr>
-              <w:t>The admin is taken to the User Information</w:t>
-            </w:r>
-            <w:r>
-              <w:rPr>
-                <w:rFonts w:ascii="Calibri" w:hAnsi="Calibri"/>
-                <w:sz w:val="22"/>
-                <w:szCs w:val="22"/>
-              </w:rPr>
-              <w:t xml:space="preserve"> page</w:t>
+              <w:t>The admin is taken to the User Information page</w:t>
             </w:r>
           </w:p>
         </w:tc>
@@ -26983,7 +27770,7 @@
 </file>
 
 <file path=word/endnotes.xml><?xml version="1.0" encoding="utf-8"?>
-<w:endnotes xmlns:wpc="http://schemas.microsoft.com/office/word/2010/wordprocessingCanvas" xmlns:cx="http://schemas.microsoft.com/office/drawing/2014/chartex" xmlns:cx1="http://schemas.microsoft.com/office/drawing/2015/9/8/chartex" xmlns:cx2="http://schemas.microsoft.com/office/drawing/2015/10/21/chartex" xmlns:cx3="http://schemas.microsoft.com/office/drawing/2016/5/9/chartex" xmlns:cx4="http://schemas.microsoft.com/office/drawing/2016/5/10/chartex" xmlns:cx5="http://schemas.microsoft.com/office/drawing/2016/5/11/chartex" xmlns:cx6="http://schemas.microsoft.com/office/drawing/2016/5/12/chartex" xmlns:cx7="http://schemas.microsoft.com/office/drawing/2016/5/13/chartex" xmlns:cx8="http://schemas.microsoft.com/office/drawing/2016/5/14/chartex" xmlns:mc="http://schemas.openxmlformats.org/markup-compatibility/2006" xmlns:aink="http://schemas.microsoft.com/office/drawing/2016/ink" xmlns:am3d="http://schemas.microsoft.com/office/drawing/2017/model3d" xmlns:o="urn:schemas-microsoft-com:office:office" xmlns:r="http://schemas.openxmlformats.org/officeDocument/2006/relationships" xmlns:m="http://schemas.openxmlformats.org/officeDocument/2006/math" xmlns:v="urn:schemas-microsoft-com:vml" xmlns:wp14="http://schemas.microsoft.com/office/word/2010/wordprocessingDrawing" xmlns:wp="http://schemas.openxmlformats.org/drawingml/2006/wordprocessingDrawing" xmlns:w10="urn:schemas-microsoft-com:office:word" xmlns:w="http://schemas.openxmlformats.org/wordprocessingml/2006/main" xmlns:w14="http://schemas.microsoft.com/office/word/2010/wordml" xmlns:w15="http://schemas.microsoft.com/office/word/2012/wordml" xmlns:w16cid="http://schemas.microsoft.com/office/word/2016/wordml/cid" xmlns:w16se="http://schemas.microsoft.com/office/word/2015/wordml/symex" xmlns:wpg="http://schemas.microsoft.com/office/word/2010/wordprocessingGroup" xmlns:wpi="http://schemas.microsoft.com/office/word/2010/wordprocessingInk" xmlns:wne="http://schemas.microsoft.com/office/word/2006/wordml" xmlns:wps="http://schemas.microsoft.com/office/word/2010/wordprocessingShape" mc:Ignorable="w14 w15 w16se w16cid wp14">
+<w:endnotes xmlns:wpc="http://schemas.microsoft.com/office/word/2010/wordprocessingCanvas" xmlns:cx="http://schemas.microsoft.com/office/drawing/2014/chartex" xmlns:cx1="http://schemas.microsoft.com/office/drawing/2015/9/8/chartex" xmlns:cx2="http://schemas.microsoft.com/office/drawing/2015/10/21/chartex" xmlns:cx3="http://schemas.microsoft.com/office/drawing/2016/5/9/chartex" xmlns:cx4="http://schemas.microsoft.com/office/drawing/2016/5/10/chartex" xmlns:cx5="http://schemas.microsoft.com/office/drawing/2016/5/11/chartex" xmlns:cx6="http://schemas.microsoft.com/office/drawing/2016/5/12/chartex" xmlns:cx7="http://schemas.microsoft.com/office/drawing/2016/5/13/chartex" xmlns:cx8="http://schemas.microsoft.com/office/drawing/2016/5/14/chartex" xmlns:mc="http://schemas.openxmlformats.org/markup-compatibility/2006" xmlns:aink="http://schemas.microsoft.com/office/drawing/2016/ink" xmlns:am3d="http://schemas.microsoft.com/office/drawing/2017/model3d" xmlns:o="urn:schemas-microsoft-com:office:office" xmlns:r="http://schemas.openxmlformats.org/officeDocument/2006/relationships" xmlns:m="http://schemas.openxmlformats.org/officeDocument/2006/math" xmlns:v="urn:schemas-microsoft-com:vml" xmlns:wp14="http://schemas.microsoft.com/office/word/2010/wordprocessingDrawing" xmlns:wp="http://schemas.openxmlformats.org/drawingml/2006/wordprocessingDrawing" xmlns:w10="urn:schemas-microsoft-com:office:word" xmlns:w="http://schemas.openxmlformats.org/wordprocessingml/2006/main" xmlns:w14="http://schemas.microsoft.com/office/word/2010/wordml" xmlns:w15="http://schemas.microsoft.com/office/word/2012/wordml" xmlns:w16cex="http://schemas.microsoft.com/office/word/2018/wordml/cex" xmlns:w16cid="http://schemas.microsoft.com/office/word/2016/wordml/cid" xmlns:w16="http://schemas.microsoft.com/office/word/2018/wordml" xmlns:w16se="http://schemas.microsoft.com/office/word/2015/wordml/symex" xmlns:wpg="http://schemas.microsoft.com/office/word/2010/wordprocessingGroup" xmlns:wpi="http://schemas.microsoft.com/office/word/2010/wordprocessingInk" xmlns:wne="http://schemas.microsoft.com/office/word/2006/wordml" xmlns:wps="http://schemas.microsoft.com/office/word/2010/wordprocessingShape" mc:Ignorable="w14 w15 w16se w16cid w16 w16cex wp14">
   <w:endnote w:type="separator" w:id="-1">
     <w:p>
       <w:r>
@@ -27002,7 +27789,7 @@
 </file>
 
 <file path=word/footer1.xml><?xml version="1.0" encoding="utf-8"?>
-<w:ftr xmlns:wpc="http://schemas.microsoft.com/office/word/2010/wordprocessingCanvas" xmlns:cx="http://schemas.microsoft.com/office/drawing/2014/chartex" xmlns:cx1="http://schemas.microsoft.com/office/drawing/2015/9/8/chartex" xmlns:cx2="http://schemas.microsoft.com/office/drawing/2015/10/21/chartex" xmlns:cx3="http://schemas.microsoft.com/office/drawing/2016/5/9/chartex" xmlns:cx4="http://schemas.microsoft.com/office/drawing/2016/5/10/chartex" xmlns:cx5="http://schemas.microsoft.com/office/drawing/2016/5/11/chartex" xmlns:cx6="http://schemas.microsoft.com/office/drawing/2016/5/12/chartex" xmlns:cx7="http://schemas.microsoft.com/office/drawing/2016/5/13/chartex" xmlns:cx8="http://schemas.microsoft.com/office/drawing/2016/5/14/chartex" xmlns:mc="http://schemas.openxmlformats.org/markup-compatibility/2006" xmlns:aink="http://schemas.microsoft.com/office/drawing/2016/ink" xmlns:am3d="http://schemas.microsoft.com/office/drawing/2017/model3d" xmlns:o="urn:schemas-microsoft-com:office:office" xmlns:r="http://schemas.openxmlformats.org/officeDocument/2006/relationships" xmlns:m="http://schemas.openxmlformats.org/officeDocument/2006/math" xmlns:v="urn:schemas-microsoft-com:vml" xmlns:wp14="http://schemas.microsoft.com/office/word/2010/wordprocessingDrawing" xmlns:wp="http://schemas.openxmlformats.org/drawingml/2006/wordprocessingDrawing" xmlns:w10="urn:schemas-microsoft-com:office:word" xmlns:w="http://schemas.openxmlformats.org/wordprocessingml/2006/main" xmlns:w14="http://schemas.microsoft.com/office/word/2010/wordml" xmlns:w15="http://schemas.microsoft.com/office/word/2012/wordml" xmlns:w16cid="http://schemas.microsoft.com/office/word/2016/wordml/cid" xmlns:w16se="http://schemas.microsoft.com/office/word/2015/wordml/symex" xmlns:wpg="http://schemas.microsoft.com/office/word/2010/wordprocessingGroup" xmlns:wpi="http://schemas.microsoft.com/office/word/2010/wordprocessingInk" xmlns:wne="http://schemas.microsoft.com/office/word/2006/wordml" xmlns:wps="http://schemas.microsoft.com/office/word/2010/wordprocessingShape" mc:Ignorable="w14 w15 w16se w16cid wp14">
+<w:ftr xmlns:wpc="http://schemas.microsoft.com/office/word/2010/wordprocessingCanvas" xmlns:cx="http://schemas.microsoft.com/office/drawing/2014/chartex" xmlns:cx1="http://schemas.microsoft.com/office/drawing/2015/9/8/chartex" xmlns:cx2="http://schemas.microsoft.com/office/drawing/2015/10/21/chartex" xmlns:cx3="http://schemas.microsoft.com/office/drawing/2016/5/9/chartex" xmlns:cx4="http://schemas.microsoft.com/office/drawing/2016/5/10/chartex" xmlns:cx5="http://schemas.microsoft.com/office/drawing/2016/5/11/chartex" xmlns:cx6="http://schemas.microsoft.com/office/drawing/2016/5/12/chartex" xmlns:cx7="http://schemas.microsoft.com/office/drawing/2016/5/13/chartex" xmlns:cx8="http://schemas.microsoft.com/office/drawing/2016/5/14/chartex" xmlns:mc="http://schemas.openxmlformats.org/markup-compatibility/2006" xmlns:aink="http://schemas.microsoft.com/office/drawing/2016/ink" xmlns:am3d="http://schemas.microsoft.com/office/drawing/2017/model3d" xmlns:o="urn:schemas-microsoft-com:office:office" xmlns:r="http://schemas.openxmlformats.org/officeDocument/2006/relationships" xmlns:m="http://schemas.openxmlformats.org/officeDocument/2006/math" xmlns:v="urn:schemas-microsoft-com:vml" xmlns:wp14="http://schemas.microsoft.com/office/word/2010/wordprocessingDrawing" xmlns:wp="http://schemas.openxmlformats.org/drawingml/2006/wordprocessingDrawing" xmlns:w10="urn:schemas-microsoft-com:office:word" xmlns:w="http://schemas.openxmlformats.org/wordprocessingml/2006/main" xmlns:w14="http://schemas.microsoft.com/office/word/2010/wordml" xmlns:w15="http://schemas.microsoft.com/office/word/2012/wordml" xmlns:w16cex="http://schemas.microsoft.com/office/word/2018/wordml/cex" xmlns:w16cid="http://schemas.microsoft.com/office/word/2016/wordml/cid" xmlns:w16="http://schemas.microsoft.com/office/word/2018/wordml" xmlns:w16se="http://schemas.microsoft.com/office/word/2015/wordml/symex" xmlns:wpg="http://schemas.microsoft.com/office/word/2010/wordprocessingGroup" xmlns:wpi="http://schemas.microsoft.com/office/word/2010/wordprocessingInk" xmlns:wne="http://schemas.microsoft.com/office/word/2006/wordml" xmlns:wps="http://schemas.microsoft.com/office/word/2010/wordprocessingShape" mc:Ignorable="w14 w15 w16se w16cid w16 w16cex wp14">
   <w:p>
     <w:pPr>
       <w:pStyle w:val="HeaderFooter"/>
@@ -27012,7 +27799,7 @@
 </file>
 
 <file path=word/footnotes.xml><?xml version="1.0" encoding="utf-8"?>
-<w:footnotes xmlns:wpc="http://schemas.microsoft.com/office/word/2010/wordprocessingCanvas" xmlns:cx="http://schemas.microsoft.com/office/drawing/2014/chartex" xmlns:cx1="http://schemas.microsoft.com/office/drawing/2015/9/8/chartex" xmlns:cx2="http://schemas.microsoft.com/office/drawing/2015/10/21/chartex" xmlns:cx3="http://schemas.microsoft.com/office/drawing/2016/5/9/chartex" xmlns:cx4="http://schemas.microsoft.com/office/drawing/2016/5/10/chartex" xmlns:cx5="http://schemas.microsoft.com/office/drawing/2016/5/11/chartex" xmlns:cx6="http://schemas.microsoft.com/office/drawing/2016/5/12/chartex" xmlns:cx7="http://schemas.microsoft.com/office/drawing/2016/5/13/chartex" xmlns:cx8="http://schemas.microsoft.com/office/drawing/2016/5/14/chartex" xmlns:mc="http://schemas.openxmlformats.org/markup-compatibility/2006" xmlns:aink="http://schemas.microsoft.com/office/drawing/2016/ink" xmlns:am3d="http://schemas.microsoft.com/office/drawing/2017/model3d" xmlns:o="urn:schemas-microsoft-com:office:office" xmlns:r="http://schemas.openxmlformats.org/officeDocument/2006/relationships" xmlns:m="http://schemas.openxmlformats.org/officeDocument/2006/math" xmlns:v="urn:schemas-microsoft-com:vml" xmlns:wp14="http://schemas.microsoft.com/office/word/2010/wordprocessingDrawing" xmlns:wp="http://schemas.openxmlformats.org/drawingml/2006/wordprocessingDrawing" xmlns:w10="urn:schemas-microsoft-com:office:word" xmlns:w="http://schemas.openxmlformats.org/wordprocessingml/2006/main" xmlns:w14="http://schemas.microsoft.com/office/word/2010/wordml" xmlns:w15="http://schemas.microsoft.com/office/word/2012/wordml" xmlns:w16cid="http://schemas.microsoft.com/office/word/2016/wordml/cid" xmlns:w16se="http://schemas.microsoft.com/office/word/2015/wordml/symex" xmlns:wpg="http://schemas.microsoft.com/office/word/2010/wordprocessingGroup" xmlns:wpi="http://schemas.microsoft.com/office/word/2010/wordprocessingInk" xmlns:wne="http://schemas.microsoft.com/office/word/2006/wordml" xmlns:wps="http://schemas.microsoft.com/office/word/2010/wordprocessingShape" mc:Ignorable="w14 w15 w16se w16cid wp14">
+<w:footnotes xmlns:wpc="http://schemas.microsoft.com/office/word/2010/wordprocessingCanvas" xmlns:cx="http://schemas.microsoft.com/office/drawing/2014/chartex" xmlns:cx1="http://schemas.microsoft.com/office/drawing/2015/9/8/chartex" xmlns:cx2="http://schemas.microsoft.com/office/drawing/2015/10/21/chartex" xmlns:cx3="http://schemas.microsoft.com/office/drawing/2016/5/9/chartex" xmlns:cx4="http://schemas.microsoft.com/office/drawing/2016/5/10/chartex" xmlns:cx5="http://schemas.microsoft.com/office/drawing/2016/5/11/chartex" xmlns:cx6="http://schemas.microsoft.com/office/drawing/2016/5/12/chartex" xmlns:cx7="http://schemas.microsoft.com/office/drawing/2016/5/13/chartex" xmlns:cx8="http://schemas.microsoft.com/office/drawing/2016/5/14/chartex" xmlns:mc="http://schemas.openxmlformats.org/markup-compatibility/2006" xmlns:aink="http://schemas.microsoft.com/office/drawing/2016/ink" xmlns:am3d="http://schemas.microsoft.com/office/drawing/2017/model3d" xmlns:o="urn:schemas-microsoft-com:office:office" xmlns:r="http://schemas.openxmlformats.org/officeDocument/2006/relationships" xmlns:m="http://schemas.openxmlformats.org/officeDocument/2006/math" xmlns:v="urn:schemas-microsoft-com:vml" xmlns:wp14="http://schemas.microsoft.com/office/word/2010/wordprocessingDrawing" xmlns:wp="http://schemas.openxmlformats.org/drawingml/2006/wordprocessingDrawing" xmlns:w10="urn:schemas-microsoft-com:office:word" xmlns:w="http://schemas.openxmlformats.org/wordprocessingml/2006/main" xmlns:w14="http://schemas.microsoft.com/office/word/2010/wordml" xmlns:w15="http://schemas.microsoft.com/office/word/2012/wordml" xmlns:w16cex="http://schemas.microsoft.com/office/word/2018/wordml/cex" xmlns:w16cid="http://schemas.microsoft.com/office/word/2016/wordml/cid" xmlns:w16="http://schemas.microsoft.com/office/word/2018/wordml" xmlns:w16se="http://schemas.microsoft.com/office/word/2015/wordml/symex" xmlns:wpg="http://schemas.microsoft.com/office/word/2010/wordprocessingGroup" xmlns:wpi="http://schemas.microsoft.com/office/word/2010/wordprocessingInk" xmlns:wne="http://schemas.microsoft.com/office/word/2006/wordml" xmlns:wps="http://schemas.microsoft.com/office/word/2010/wordprocessingShape" mc:Ignorable="w14 w15 w16se w16cid w16 w16cex wp14">
   <w:footnote w:type="separator" w:id="-1">
     <w:p>
       <w:r>
@@ -27031,7 +27818,7 @@
 </file>
 
 <file path=word/header1.xml><?xml version="1.0" encoding="utf-8"?>
-<w:hdr xmlns:wpc="http://schemas.microsoft.com/office/word/2010/wordprocessingCanvas" xmlns:cx="http://schemas.microsoft.com/office/drawing/2014/chartex" xmlns:cx1="http://schemas.microsoft.com/office/drawing/2015/9/8/chartex" xmlns:cx2="http://schemas.microsoft.com/office/drawing/2015/10/21/chartex" xmlns:cx3="http://schemas.microsoft.com/office/drawing/2016/5/9/chartex" xmlns:cx4="http://schemas.microsoft.com/office/drawing/2016/5/10/chartex" xmlns:cx5="http://schemas.microsoft.com/office/drawing/2016/5/11/chartex" xmlns:cx6="http://schemas.microsoft.com/office/drawing/2016/5/12/chartex" xmlns:cx7="http://schemas.microsoft.com/office/drawing/2016/5/13/chartex" xmlns:cx8="http://schemas.microsoft.com/office/drawing/2016/5/14/chartex" xmlns:mc="http://schemas.openxmlformats.org/markup-compatibility/2006" xmlns:aink="http://schemas.microsoft.com/office/drawing/2016/ink" xmlns:am3d="http://schemas.microsoft.com/office/drawing/2017/model3d" xmlns:o="urn:schemas-microsoft-com:office:office" xmlns:r="http://schemas.openxmlformats.org/officeDocument/2006/relationships" xmlns:m="http://schemas.openxmlformats.org/officeDocument/2006/math" xmlns:v="urn:schemas-microsoft-com:vml" xmlns:wp14="http://schemas.microsoft.com/office/word/2010/wordprocessingDrawing" xmlns:wp="http://schemas.openxmlformats.org/drawingml/2006/wordprocessingDrawing" xmlns:w10="urn:schemas-microsoft-com:office:word" xmlns:w="http://schemas.openxmlformats.org/wordprocessingml/2006/main" xmlns:w14="http://schemas.microsoft.com/office/word/2010/wordml" xmlns:w15="http://schemas.microsoft.com/office/word/2012/wordml" xmlns:w16cid="http://schemas.microsoft.com/office/word/2016/wordml/cid" xmlns:w16se="http://schemas.microsoft.com/office/word/2015/wordml/symex" xmlns:wpg="http://schemas.microsoft.com/office/word/2010/wordprocessingGroup" xmlns:wpi="http://schemas.microsoft.com/office/word/2010/wordprocessingInk" xmlns:wne="http://schemas.microsoft.com/office/word/2006/wordml" xmlns:wps="http://schemas.microsoft.com/office/word/2010/wordprocessingShape" mc:Ignorable="w14 w15 w16se w16cid wp14">
+<w:hdr xmlns:wpc="http://schemas.microsoft.com/office/word/2010/wordprocessingCanvas" xmlns:cx="http://schemas.microsoft.com/office/drawing/2014/chartex" xmlns:cx1="http://schemas.microsoft.com/office/drawing/2015/9/8/chartex" xmlns:cx2="http://schemas.microsoft.com/office/drawing/2015/10/21/chartex" xmlns:cx3="http://schemas.microsoft.com/office/drawing/2016/5/9/chartex" xmlns:cx4="http://schemas.microsoft.com/office/drawing/2016/5/10/chartex" xmlns:cx5="http://schemas.microsoft.com/office/drawing/2016/5/11/chartex" xmlns:cx6="http://schemas.microsoft.com/office/drawing/2016/5/12/chartex" xmlns:cx7="http://schemas.microsoft.com/office/drawing/2016/5/13/chartex" xmlns:cx8="http://schemas.microsoft.com/office/drawing/2016/5/14/chartex" xmlns:mc="http://schemas.openxmlformats.org/markup-compatibility/2006" xmlns:aink="http://schemas.microsoft.com/office/drawing/2016/ink" xmlns:am3d="http://schemas.microsoft.com/office/drawing/2017/model3d" xmlns:o="urn:schemas-microsoft-com:office:office" xmlns:r="http://schemas.openxmlformats.org/officeDocument/2006/relationships" xmlns:m="http://schemas.openxmlformats.org/officeDocument/2006/math" xmlns:v="urn:schemas-microsoft-com:vml" xmlns:wp14="http://schemas.microsoft.com/office/word/2010/wordprocessingDrawing" xmlns:wp="http://schemas.openxmlformats.org/drawingml/2006/wordprocessingDrawing" xmlns:w10="urn:schemas-microsoft-com:office:word" xmlns:w="http://schemas.openxmlformats.org/wordprocessingml/2006/main" xmlns:w14="http://schemas.microsoft.com/office/word/2010/wordml" xmlns:w15="http://schemas.microsoft.com/office/word/2012/wordml" xmlns:w16cex="http://schemas.microsoft.com/office/word/2018/wordml/cex" xmlns:w16cid="http://schemas.microsoft.com/office/word/2016/wordml/cid" xmlns:w16="http://schemas.microsoft.com/office/word/2018/wordml" xmlns:w16se="http://schemas.microsoft.com/office/word/2015/wordml/symex" xmlns:wpg="http://schemas.microsoft.com/office/word/2010/wordprocessingGroup" xmlns:wpi="http://schemas.microsoft.com/office/word/2010/wordprocessingInk" xmlns:wne="http://schemas.microsoft.com/office/word/2006/wordml" xmlns:wps="http://schemas.microsoft.com/office/word/2010/wordprocessingShape" mc:Ignorable="w14 w15 w16se w16cid w16 w16cex wp14">
   <w:p>
     <w:pPr>
       <w:pStyle w:val="HeaderFooter"/>
@@ -27041,7 +27828,7 @@
 </file>
 
 <file path=word/styles.xml><?xml version="1.0" encoding="utf-8"?>
-<w:styles xmlns:mc="http://schemas.openxmlformats.org/markup-compatibility/2006" xmlns:r="http://schemas.openxmlformats.org/officeDocument/2006/relationships" xmlns:w="http://schemas.openxmlformats.org/wordprocessingml/2006/main" xmlns:w14="http://schemas.microsoft.com/office/word/2010/wordml" xmlns:w15="http://schemas.microsoft.com/office/word/2012/wordml" xmlns:w16cid="http://schemas.microsoft.com/office/word/2016/wordml/cid" xmlns:w16se="http://schemas.microsoft.com/office/word/2015/wordml/symex" mc:Ignorable="w14 w15 w16se w16cid">
+<w:styles xmlns:mc="http://schemas.openxmlformats.org/markup-compatibility/2006" xmlns:r="http://schemas.openxmlformats.org/officeDocument/2006/relationships" xmlns:w="http://schemas.openxmlformats.org/wordprocessingml/2006/main" xmlns:w14="http://schemas.microsoft.com/office/word/2010/wordml" xmlns:w15="http://schemas.microsoft.com/office/word/2012/wordml" xmlns:w16cex="http://schemas.microsoft.com/office/word/2018/wordml/cex" xmlns:w16cid="http://schemas.microsoft.com/office/word/2016/wordml/cid" xmlns:w16="http://schemas.microsoft.com/office/word/2018/wordml" xmlns:w16se="http://schemas.microsoft.com/office/word/2015/wordml/symex" mc:Ignorable="w14 w15 w16se w16cid w16 w16cex">
   <w:docDefaults>
     <w:rPrDefault>
       <w:rPr>
@@ -27063,7 +27850,7 @@
       </w:pPr>
     </w:pPrDefault>
   </w:docDefaults>
-  <w:latentStyles w:defLockedState="0" w:defUIPriority="99" w:defSemiHidden="0" w:defUnhideWhenUsed="0" w:defQFormat="0" w:count="375">
+  <w:latentStyles w:defLockedState="0" w:defUIPriority="99" w:defSemiHidden="0" w:defUnhideWhenUsed="0" w:defQFormat="0" w:count="376">
     <w:lsdException w:name="Normal" w:uiPriority="0" w:qFormat="1"/>
     <w:lsdException w:name="heading 1" w:uiPriority="9" w:qFormat="1"/>
     <w:lsdException w:name="heading 2" w:semiHidden="1" w:uiPriority="9" w:unhideWhenUsed="1" w:qFormat="1"/>
@@ -27169,7 +27956,6 @@
     <w:lsdException w:name="HTML Sample" w:semiHidden="1" w:unhideWhenUsed="1"/>
     <w:lsdException w:name="HTML Typewriter" w:semiHidden="1" w:unhideWhenUsed="1"/>
     <w:lsdException w:name="HTML Variable" w:semiHidden="1" w:unhideWhenUsed="1"/>
-    <w:lsdException w:name="Normal Table" w:semiHidden="1" w:unhideWhenUsed="1"/>
     <w:lsdException w:name="annotation subject" w:semiHidden="1" w:unhideWhenUsed="1"/>
     <w:lsdException w:name="No List" w:semiHidden="1" w:unhideWhenUsed="1"/>
     <w:lsdException w:name="Outline List 1" w:semiHidden="1" w:unhideWhenUsed="1"/>
@@ -27216,10 +28002,8 @@
     <w:lsdException w:name="Table Subtle 2" w:semiHidden="1" w:unhideWhenUsed="1"/>
     <w:lsdException w:name="Table Web 1" w:semiHidden="1" w:unhideWhenUsed="1"/>
     <w:lsdException w:name="Table Web 2" w:semiHidden="1" w:unhideWhenUsed="1"/>
-    <w:lsdException w:name="Table Web 3" w:semiHidden="1" w:unhideWhenUsed="1"/>
     <w:lsdException w:name="Balloon Text" w:semiHidden="1" w:unhideWhenUsed="1"/>
     <w:lsdException w:name="Table Grid" w:uiPriority="39"/>
-    <w:lsdException w:name="Table Theme" w:semiHidden="1" w:unhideWhenUsed="1"/>
     <w:lsdException w:name="Placeholder Text" w:semiHidden="1"/>
     <w:lsdException w:name="No Spacing" w:uiPriority="1" w:qFormat="1"/>
     <w:lsdException w:name="Light Shading" w:uiPriority="60"/>
@@ -27439,6 +28223,7 @@
     <w:lsdException w:name="Smart Hyperlink" w:semiHidden="1" w:unhideWhenUsed="1"/>
     <w:lsdException w:name="Hashtag" w:semiHidden="1" w:unhideWhenUsed="1"/>
     <w:lsdException w:name="Unresolved Mention" w:semiHidden="1" w:unhideWhenUsed="1"/>
+    <w:lsdException w:name="Smart Link" w:semiHidden="1" w:unhideWhenUsed="1"/>
   </w:latentStyles>
   <w:style w:type="paragraph" w:default="1" w:styleId="Normal">
     <w:name w:val="Normal"/>

</xml_diff>